<commit_message>
Visao geral do projeto e topicos da documentacao adicionados
</commit_message>
<xml_diff>
--- a/tic-tac-toe-masters_documentacao.docx
+++ b/tic-tac-toe-masters_documentacao.docx
@@ -5,8 +5,71 @@
     <w:p>
       <w:pPr>
         <w:pStyle w:val="Ttulo1"/>
-      </w:pPr>
-      <w:r>
+        <w:ind w:left="284" w:hanging="284"/>
+      </w:pPr>
+      <w:r>
+        <w:t>VISÃO GERAL DO PROJETO</w:t>
+      </w:r>
+    </w:p>
+    <w:p>
+      <w:r>
+        <w:t xml:space="preserve">O projeto </w:t>
+      </w:r>
+      <w:r>
+        <w:t xml:space="preserve">tem como objetivo desenvolver </w:t>
+      </w:r>
+      <w:r>
+        <w:t>uma aplicação web do jogo da velha</w:t>
+      </w:r>
+      <w:r>
+        <w:t>, na qual os usuários poderão criar perfis e poderão jogar uns contra os outros. A aplicação contará com um sistema ranqueado, no qual contará com uma classificação dos jogadores de acordo com o número de vitórias e a taxa de vitória.</w:t>
+      </w:r>
+    </w:p>
+    <w:p>
+      <w:r>
+        <w:t>Ao acessar a aplicação, o usuário poderá criar uma conta e buscar por uma partida contra pessoas que também estão acessadas ao mesmo tempo</w:t>
+      </w:r>
+      <w:r>
+        <w:t xml:space="preserve"> no servidor. Ao final de cada partida, as estatísticas dos jogadores serão atualizadas em tempo real.</w:t>
+      </w:r>
+    </w:p>
+    <w:p>
+      <w:r>
+        <w:t>A principal motivação deste projeto é aprimorar minhas habilidades de programação, utilizando como base os conhecimentos adquiridos na faculdade e em cursos extracurriculares</w:t>
+      </w:r>
+      <w:r>
+        <w:t>, assim aprender novos conceitos</w:t>
+      </w:r>
+      <w:r>
+        <w:t xml:space="preserve">. Como este é o meu primeiro grande projeto em desenvolvimento </w:t>
+      </w:r>
+      <w:r>
+        <w:t>individualmente</w:t>
+      </w:r>
+      <w:r>
+        <w:t>, é possível que o sistema passe por ajustes no planejamento, levando em consideração minhas capacidades e limitações.</w:t>
+      </w:r>
+    </w:p>
+    <w:p>
+      <w:pPr>
+        <w:ind w:firstLine="0"/>
+      </w:pPr>
+    </w:p>
+    <w:p>
+      <w:pPr>
+        <w:ind w:firstLine="0"/>
+      </w:pPr>
+      <w:r>
+        <w:br w:type="page"/>
+      </w:r>
+    </w:p>
+    <w:p>
+      <w:pPr>
+        <w:pStyle w:val="Ttulo1"/>
+        <w:ind w:left="284" w:hanging="284"/>
+      </w:pPr>
+      <w:r>
+        <w:lastRenderedPageBreak/>
         <w:t>LEVANTAMENTO DOS REQUISITOS</w:t>
       </w:r>
     </w:p>
@@ -14,6 +77,9 @@
       <w:r>
         <w:t>Como ideia inicial do projeto e para planejar o desenvolvimento, foi realizado o levantamento dos requisitos funcionais e não funcionais do sistema que serão descritos a seguir.</w:t>
       </w:r>
+      <w:r>
+        <w:t xml:space="preserve"> Os requisitos poderão sofrer alterações futuramente, podendo ser adicionados ou removidos.</w:t>
+      </w:r>
     </w:p>
     <w:p>
       <w:pPr>
@@ -28,7 +94,6 @@
         <w:t>Requisitos funcionais</w:t>
       </w:r>
     </w:p>
-    <w:p/>
     <w:p>
       <w:pPr>
         <w:pStyle w:val="PargrafodaLista"/>
@@ -211,7 +276,6 @@
         <w:t>Requisitos não funcionais</w:t>
       </w:r>
     </w:p>
-    <w:p/>
     <w:p>
       <w:pPr>
         <w:pStyle w:val="PargrafodaLista"/>
@@ -229,18 +293,26 @@
         <w:t>Interface de usuário intuitiva:</w:t>
       </w:r>
       <w:r>
-        <w:t xml:space="preserve"> O front-</w:t>
+        <w:t xml:space="preserve"> O </w:t>
+      </w:r>
+      <w:r>
+        <w:rPr>
+          <w:i/>
+          <w:iCs/>
+        </w:rPr>
+        <w:t>front-</w:t>
       </w:r>
       <w:proofErr w:type="spellStart"/>
       <w:r>
+        <w:rPr>
+          <w:i/>
+          <w:iCs/>
+        </w:rPr>
         <w:t>end</w:t>
       </w:r>
       <w:proofErr w:type="spellEnd"/>
       <w:r>
-        <w:t xml:space="preserve"> deve ser amigável, fácil de usar e responsivo em diferentes dispositivos</w:t>
-      </w:r>
-      <w:r>
-        <w:t>;</w:t>
+        <w:t xml:space="preserve"> deve ser amigável, fácil de usar e responsivo em diferentes dispositivos;</w:t>
       </w:r>
     </w:p>
     <w:p>
@@ -260,19 +332,7 @@
         <w:t xml:space="preserve">Portabilidade: </w:t>
       </w:r>
       <w:r>
-        <w:t xml:space="preserve">A aplicação deverá ser </w:t>
-      </w:r>
-      <w:r>
-        <w:t>responsiv</w:t>
-      </w:r>
-      <w:r>
-        <w:t>a</w:t>
-      </w:r>
-      <w:r>
-        <w:t xml:space="preserve"> em diferentes dispositivos</w:t>
-      </w:r>
-      <w:r>
-        <w:t>;</w:t>
+        <w:t>A aplicação deverá ser responsiva em diferentes dispositivos;</w:t>
       </w:r>
     </w:p>
     <w:p>
@@ -289,14 +349,10 @@
           <w:b/>
           <w:bCs w:val="0"/>
         </w:rPr>
-        <w:lastRenderedPageBreak/>
         <w:t>Segurança:</w:t>
       </w:r>
       <w:r>
-        <w:t xml:space="preserve"> Garantir a segurança dos dados dos usuários e proteger contra ataques</w:t>
-      </w:r>
-      <w:r>
-        <w:t>;</w:t>
+        <w:t xml:space="preserve"> Garantir a segurança dos dados dos usuários e proteger contra ataques;</w:t>
       </w:r>
     </w:p>
     <w:p>
@@ -313,13 +369,11 @@
           <w:b/>
           <w:bCs w:val="0"/>
         </w:rPr>
+        <w:lastRenderedPageBreak/>
         <w:t>Desempenho:</w:t>
       </w:r>
       <w:r>
-        <w:t xml:space="preserve"> O sistema deve ter um desempenho adequado, permitindo que os jogadores realizem suas jogadas de forma rápida e responsiva</w:t>
-      </w:r>
-      <w:r>
-        <w:t>;</w:t>
+        <w:t xml:space="preserve"> O sistema deve ter um desempenho adequado, permitindo que os jogadores realizem suas jogadas de forma rápida e responsiva;</w:t>
       </w:r>
     </w:p>
     <w:p>
@@ -339,10 +393,7 @@
         <w:t>Escalabilidade:</w:t>
       </w:r>
       <w:r>
-        <w:t xml:space="preserve"> O sistema deve ser capaz de lidar com um número crescente de usuários e partidas sem comprometer o desempenho</w:t>
-      </w:r>
-      <w:r>
-        <w:t>;</w:t>
+        <w:t xml:space="preserve"> O sistema deve ser capaz de lidar com um número crescente de usuários e partidas sem comprometer o desempenho;</w:t>
       </w:r>
     </w:p>
     <w:p>
@@ -384,11 +435,137 @@
       <w:pPr>
         <w:ind w:firstLine="0"/>
       </w:pPr>
-    </w:p>
-    <w:p>
-      <w:pPr>
-        <w:ind w:firstLine="0"/>
-      </w:pPr>
+      <w:r>
+        <w:br w:type="page"/>
+      </w:r>
+    </w:p>
+    <w:p>
+      <w:pPr>
+        <w:pStyle w:val="Ttulo1"/>
+        <w:ind w:left="284" w:hanging="284"/>
+      </w:pPr>
+      <w:r>
+        <w:lastRenderedPageBreak/>
+        <w:t>MODELO ENTIDADE RELACIONAMENTO</w:t>
+      </w:r>
+    </w:p>
+    <w:p>
+      <w:r>
+        <w:t>O modelo entidade relacionamento é um modelo conceitual utilizado para descrever os objetos envolvidos em um domínio de negócios, com suas características e como elas se relacionam entre s</w:t>
+      </w:r>
+      <w:r>
+        <w:t xml:space="preserve">i. Ele </w:t>
+      </w:r>
+      <w:r>
+        <w:t>nos ajuda a compreender a estrutura dos dados do sistema, identificar as informações que precisamos armazenar e estabelecer como as diferentes entidades estão relacionadas entre si. Essa representação visual facilita o design e a criação do banco de dados, bem como a manutenção e evolução do sistema ao longo do tempo</w:t>
+      </w:r>
+      <w:r>
+        <w:t>.</w:t>
+      </w:r>
+    </w:p>
+    <w:p>
+      <w:pPr>
+        <w:ind w:firstLine="0"/>
+      </w:pPr>
+    </w:p>
+    <w:p>
+      <w:pPr>
+        <w:pStyle w:val="Ttulo1"/>
+        <w:ind w:left="284" w:hanging="284"/>
+      </w:pPr>
+      <w:r>
+        <w:t>DIAGRAMAS DE CASO DE USO</w:t>
+      </w:r>
+    </w:p>
+    <w:p>
+      <w:pPr>
+        <w:ind w:firstLine="0"/>
+      </w:pPr>
+    </w:p>
+    <w:p>
+      <w:pPr>
+        <w:ind w:firstLine="0"/>
+      </w:pPr>
+    </w:p>
+    <w:p>
+      <w:pPr>
+        <w:pStyle w:val="Ttulo1"/>
+        <w:ind w:left="284" w:hanging="284"/>
+      </w:pPr>
+      <w:r>
+        <w:t>MODELAGEM E DESENVOLVIMENTO DO SISTEMA</w:t>
+      </w:r>
+    </w:p>
+    <w:p>
+      <w:pPr>
+        <w:ind w:left="284" w:hanging="284"/>
+      </w:pPr>
+    </w:p>
+    <w:p>
+      <w:pPr>
+        <w:ind w:left="284" w:hanging="284"/>
+      </w:pPr>
+    </w:p>
+    <w:p>
+      <w:pPr>
+        <w:pStyle w:val="Ttulo1"/>
+        <w:ind w:left="284" w:hanging="284"/>
+      </w:pPr>
+      <w:r>
+        <w:t>PROJETO DE INTERFACES</w:t>
+      </w:r>
+    </w:p>
+    <w:p>
+      <w:pPr>
+        <w:ind w:firstLine="0"/>
+      </w:pPr>
+    </w:p>
+    <w:p>
+      <w:pPr>
+        <w:pStyle w:val="Ttulo1"/>
+        <w:ind w:left="284" w:hanging="284"/>
+      </w:pPr>
+      <w:r>
+        <w:t>PROJETO DO BANCO DE DADOS</w:t>
+      </w:r>
+    </w:p>
+    <w:p>
+      <w:pPr>
+        <w:ind w:firstLine="0"/>
+      </w:pPr>
+    </w:p>
+    <w:p>
+      <w:pPr>
+        <w:ind w:firstLine="0"/>
+      </w:pPr>
+    </w:p>
+    <w:p>
+      <w:pPr>
+        <w:pStyle w:val="Ttulo1"/>
+        <w:ind w:left="284" w:hanging="284"/>
+      </w:pPr>
+      <w:r>
+        <w:t>ARQUITETURA DA APLICAÇÃO</w:t>
+      </w:r>
+    </w:p>
+    <w:p>
+      <w:pPr>
+        <w:ind w:firstLine="0"/>
+      </w:pPr>
+    </w:p>
+    <w:p>
+      <w:pPr>
+        <w:ind w:firstLine="0"/>
+      </w:pPr>
+    </w:p>
+    <w:p>
+      <w:pPr>
+        <w:pStyle w:val="Ttulo1"/>
+        <w:ind w:left="284" w:hanging="284"/>
+      </w:pPr>
+      <w:r>
+        <w:t>PLANOS DE TESTE</w:t>
+      </w:r>
     </w:p>
     <w:p>
       <w:pPr>
@@ -429,6 +606,47 @@
       </w:r>
     </w:p>
     <w:p/>
+    <w:p>
+      <w:pPr>
+        <w:spacing w:line="240" w:lineRule="auto"/>
+        <w:ind w:firstLine="0"/>
+        <w:jc w:val="left"/>
+      </w:pPr>
+      <w:r>
+        <w:t xml:space="preserve">FRANCO, Felipe. </w:t>
+      </w:r>
+      <w:r>
+        <w:t>Adicionando autenticação do Google ao seu web app</w:t>
+      </w:r>
+      <w:r>
+        <w:t xml:space="preserve">. </w:t>
+      </w:r>
+      <w:r>
+        <w:rPr>
+          <w:b/>
+          <w:bCs w:val="0"/>
+        </w:rPr>
+        <w:t>Fábrica de código</w:t>
+      </w:r>
+      <w:r>
+        <w:t>, 2022. Disponível em: &lt;</w:t>
+      </w:r>
+      <w:r>
+        <w:t>https://www.fabricadecodigo.com/adicionando-autenticacao-do-google-ao-seu-web-app/</w:t>
+      </w:r>
+      <w:r>
+        <w:t xml:space="preserve">&gt;. </w:t>
+      </w:r>
+      <w:r>
+        <w:t>Acesso em: 1</w:t>
+      </w:r>
+      <w:r>
+        <w:t>2</w:t>
+      </w:r>
+      <w:r>
+        <w:t xml:space="preserve"> de jul. de 2023.</w:t>
+      </w:r>
+    </w:p>
     <w:p>
       <w:pPr>
         <w:spacing w:line="240" w:lineRule="auto"/>

</xml_diff>

<commit_message>
Primeira versao do caso de uso
</commit_message>
<xml_diff>
--- a/tic-tac-toe-masters_documentacao.docx
+++ b/tic-tac-toe-masters_documentacao.docx
@@ -446,41 +446,4207 @@
       </w:pPr>
       <w:r>
         <w:lastRenderedPageBreak/>
-        <w:t>MODELO ENTIDADE RELACIONAMENTO</w:t>
-      </w:r>
-    </w:p>
-    <w:p>
-      <w:r>
-        <w:t>O modelo entidade relacionamento é um modelo conceitual utilizado para descrever os objetos envolvidos em um domínio de negócios, com suas características e como elas se relacionam entre s</w:t>
-      </w:r>
-      <w:r>
-        <w:t xml:space="preserve">i. Ele </w:t>
-      </w:r>
-      <w:r>
-        <w:t>nos ajuda a compreender a estrutura dos dados do sistema, identificar as informações que precisamos armazenar e estabelecer como as diferentes entidades estão relacionadas entre si. Essa representação visual facilita o design e a criação do banco de dados, bem como a manutenção e evolução do sistema ao longo do tempo</w:t>
+        <w:t>DIAGRAMA DE CASO DE USO</w:t>
+      </w:r>
+    </w:p>
+    <w:p>
+      <w:r>
+        <w:t>Um caso de uso é uma técnica de modelagem utilizada para descrever a interação entre os atores (usuários ou sistemas externos) e o sistema que está sendo desenvolvido. Ele descreve como o sistema é usado para alcançar um objetivo específico do usuário, mostrando as principais funcionalidades e interações do sistema em termos de cenários de uso</w:t>
+      </w:r>
+      <w:r>
+        <w:t xml:space="preserve">. </w:t>
+      </w:r>
+      <w:r>
+        <w:t>No contexto deste projeto, o caso de uso é representado conforme ilustrado na Figura</w:t>
+      </w:r>
+      <w:r>
+        <w:t xml:space="preserve"> 1</w:t>
       </w:r>
       <w:r>
         <w:t>.</w:t>
       </w:r>
     </w:p>
+    <w:p/>
+    <w:p>
+      <w:pPr>
+        <w:pStyle w:val="Legenda"/>
+        <w:keepNext/>
+        <w:spacing w:after="0"/>
+        <w:jc w:val="center"/>
+        <w:rPr>
+          <w:i w:val="0"/>
+          <w:iCs w:val="0"/>
+          <w:color w:val="000000" w:themeColor="text1"/>
+          <w:sz w:val="22"/>
+          <w:szCs w:val="22"/>
+        </w:rPr>
+      </w:pPr>
+      <w:r>
+        <w:rPr>
+          <w:i w:val="0"/>
+          <w:iCs w:val="0"/>
+          <w:color w:val="000000" w:themeColor="text1"/>
+          <w:sz w:val="22"/>
+          <w:szCs w:val="22"/>
+        </w:rPr>
+        <w:t xml:space="preserve">Figura </w:t>
+      </w:r>
+      <w:r>
+        <w:rPr>
+          <w:i w:val="0"/>
+          <w:iCs w:val="0"/>
+          <w:color w:val="000000" w:themeColor="text1"/>
+          <w:sz w:val="22"/>
+          <w:szCs w:val="22"/>
+        </w:rPr>
+        <w:fldChar w:fldCharType="begin"/>
+      </w:r>
+      <w:r>
+        <w:rPr>
+          <w:i w:val="0"/>
+          <w:iCs w:val="0"/>
+          <w:color w:val="000000" w:themeColor="text1"/>
+          <w:sz w:val="22"/>
+          <w:szCs w:val="22"/>
+        </w:rPr>
+        <w:instrText xml:space="preserve"> SEQ Figura \* ARABIC </w:instrText>
+      </w:r>
+      <w:r>
+        <w:rPr>
+          <w:i w:val="0"/>
+          <w:iCs w:val="0"/>
+          <w:color w:val="000000" w:themeColor="text1"/>
+          <w:sz w:val="22"/>
+          <w:szCs w:val="22"/>
+        </w:rPr>
+        <w:fldChar w:fldCharType="separate"/>
+      </w:r>
+      <w:r>
+        <w:rPr>
+          <w:i w:val="0"/>
+          <w:iCs w:val="0"/>
+          <w:noProof/>
+          <w:color w:val="000000" w:themeColor="text1"/>
+          <w:sz w:val="22"/>
+          <w:szCs w:val="22"/>
+        </w:rPr>
+        <w:t>1</w:t>
+      </w:r>
+      <w:r>
+        <w:rPr>
+          <w:i w:val="0"/>
+          <w:iCs w:val="0"/>
+          <w:color w:val="000000" w:themeColor="text1"/>
+          <w:sz w:val="22"/>
+          <w:szCs w:val="22"/>
+        </w:rPr>
+        <w:fldChar w:fldCharType="end"/>
+      </w:r>
+      <w:r>
+        <w:rPr>
+          <w:i w:val="0"/>
+          <w:iCs w:val="0"/>
+          <w:color w:val="000000" w:themeColor="text1"/>
+          <w:sz w:val="22"/>
+          <w:szCs w:val="22"/>
+        </w:rPr>
+        <w:t xml:space="preserve"> - Diagrama de caso de uso</w:t>
+      </w:r>
+    </w:p>
     <w:p>
       <w:pPr>
         <w:ind w:firstLine="0"/>
-      </w:pPr>
-    </w:p>
-    <w:p>
-      <w:pPr>
-        <w:pStyle w:val="Ttulo1"/>
-        <w:ind w:left="284" w:hanging="284"/>
-      </w:pPr>
-      <w:r>
-        <w:t>DIAGRAMAS DE CASO DE USO</w:t>
+        <w:jc w:val="center"/>
+      </w:pPr>
+      <w:r>
+        <w:rPr>
+          <w:noProof/>
+        </w:rPr>
+        <w:drawing>
+          <wp:inline distT="0" distB="0" distL="0" distR="0" wp14:anchorId="33C3797D" wp14:editId="6D186E00">
+            <wp:extent cx="2381250" cy="1390650"/>
+            <wp:effectExtent l="0" t="0" r="0" b="0"/>
+            <wp:docPr id="325020730" name="Imagem 1" descr="Diagrama&#10;&#10;Descrição gerada automaticamente"/>
+            <wp:cNvGraphicFramePr>
+              <a:graphicFrameLocks xmlns:a="http://schemas.openxmlformats.org/drawingml/2006/main" noChangeAspect="1"/>
+            </wp:cNvGraphicFramePr>
+            <a:graphic xmlns:a="http://schemas.openxmlformats.org/drawingml/2006/main">
+              <a:graphicData uri="http://schemas.openxmlformats.org/drawingml/2006/picture">
+                <pic:pic xmlns:pic="http://schemas.openxmlformats.org/drawingml/2006/picture">
+                  <pic:nvPicPr>
+                    <pic:cNvPr id="325020730" name="Imagem 1" descr="Diagrama&#10;&#10;Descrição gerada automaticamente"/>
+                    <pic:cNvPicPr/>
+                  </pic:nvPicPr>
+                  <pic:blipFill>
+                    <a:blip r:embed="rId5"/>
+                    <a:stretch>
+                      <a:fillRect/>
+                    </a:stretch>
+                  </pic:blipFill>
+                  <pic:spPr>
+                    <a:xfrm>
+                      <a:off x="0" y="0"/>
+                      <a:ext cx="2381250" cy="1390650"/>
+                    </a:xfrm>
+                    <a:prstGeom prst="rect">
+                      <a:avLst/>
+                    </a:prstGeom>
+                  </pic:spPr>
+                </pic:pic>
+              </a:graphicData>
+            </a:graphic>
+          </wp:inline>
+        </w:drawing>
       </w:r>
     </w:p>
     <w:p>
       <w:pPr>
         <w:ind w:firstLine="0"/>
-      </w:pPr>
+        <w:jc w:val="center"/>
+      </w:pPr>
+      <w:r>
+        <w:t>Fonte: Autoria própria (2023)</w:t>
+      </w:r>
+    </w:p>
+    <w:p>
+      <w:pPr>
+        <w:ind w:firstLine="0"/>
+        <w:jc w:val="center"/>
+      </w:pPr>
+    </w:p>
+    <w:p>
+      <w:pPr>
+        <w:pStyle w:val="Ttulo2"/>
+      </w:pPr>
+      <w:r>
+        <w:t>Descrição dos casos de uso</w:t>
+      </w:r>
+    </w:p>
+    <w:p>
+      <w:r>
+        <w:t>Para compreender cada caso do uso, será apresentado a seguir a descrição detalhada de cada um dos casos de uso, conforme apresentados na Figura 1.</w:t>
+      </w:r>
+    </w:p>
+    <w:p>
+      <w:pPr>
+        <w:ind w:firstLine="0"/>
+      </w:pPr>
+    </w:p>
+    <w:p>
+      <w:pPr>
+        <w:pStyle w:val="Ttulo3"/>
+      </w:pPr>
+      <w:r>
+        <w:t>Caso de uso Buscar partida</w:t>
+      </w:r>
+    </w:p>
+    <w:p>
+      <w:pPr>
+        <w:pStyle w:val="Legenda"/>
+        <w:keepNext/>
+        <w:spacing w:after="0"/>
+        <w:ind w:firstLine="0"/>
+        <w:jc w:val="center"/>
+        <w:rPr>
+          <w:sz w:val="22"/>
+          <w:szCs w:val="22"/>
+        </w:rPr>
+      </w:pPr>
+      <w:r>
+        <w:rPr>
+          <w:i w:val="0"/>
+          <w:iCs w:val="0"/>
+          <w:color w:val="000000" w:themeColor="text1"/>
+          <w:sz w:val="22"/>
+          <w:szCs w:val="22"/>
+        </w:rPr>
+        <w:t xml:space="preserve">Tabela </w:t>
+      </w:r>
+      <w:r>
+        <w:rPr>
+          <w:i w:val="0"/>
+          <w:iCs w:val="0"/>
+          <w:color w:val="000000" w:themeColor="text1"/>
+          <w:sz w:val="22"/>
+          <w:szCs w:val="22"/>
+        </w:rPr>
+        <w:fldChar w:fldCharType="begin"/>
+      </w:r>
+      <w:r>
+        <w:rPr>
+          <w:i w:val="0"/>
+          <w:iCs w:val="0"/>
+          <w:color w:val="000000" w:themeColor="text1"/>
+          <w:sz w:val="22"/>
+          <w:szCs w:val="22"/>
+        </w:rPr>
+        <w:instrText xml:space="preserve"> SEQ Tabela \* ARABIC </w:instrText>
+      </w:r>
+      <w:r>
+        <w:rPr>
+          <w:i w:val="0"/>
+          <w:iCs w:val="0"/>
+          <w:color w:val="000000" w:themeColor="text1"/>
+          <w:sz w:val="22"/>
+          <w:szCs w:val="22"/>
+        </w:rPr>
+        <w:fldChar w:fldCharType="separate"/>
+      </w:r>
+      <w:r>
+        <w:rPr>
+          <w:i w:val="0"/>
+          <w:iCs w:val="0"/>
+          <w:noProof/>
+          <w:color w:val="000000" w:themeColor="text1"/>
+          <w:sz w:val="22"/>
+          <w:szCs w:val="22"/>
+        </w:rPr>
+        <w:t>1</w:t>
+      </w:r>
+      <w:r>
+        <w:rPr>
+          <w:i w:val="0"/>
+          <w:iCs w:val="0"/>
+          <w:color w:val="000000" w:themeColor="text1"/>
+          <w:sz w:val="22"/>
+          <w:szCs w:val="22"/>
+        </w:rPr>
+        <w:fldChar w:fldCharType="end"/>
+      </w:r>
+      <w:r>
+        <w:rPr>
+          <w:i w:val="0"/>
+          <w:iCs w:val="0"/>
+          <w:color w:val="000000" w:themeColor="text1"/>
+          <w:sz w:val="22"/>
+          <w:szCs w:val="22"/>
+        </w:rPr>
+        <w:t xml:space="preserve"> - Explicação do caso de uso "Buscar partida"</w:t>
+      </w:r>
+    </w:p>
+    <w:tbl>
+      <w:tblPr>
+        <w:tblW w:w="8828" w:type="dxa"/>
+        <w:tblCellMar>
+          <w:top w:w="15" w:type="dxa"/>
+          <w:left w:w="15" w:type="dxa"/>
+          <w:bottom w:w="15" w:type="dxa"/>
+          <w:right w:w="15" w:type="dxa"/>
+        </w:tblCellMar>
+        <w:tblLook w:val="04A0" w:firstRow="1" w:lastRow="0" w:firstColumn="1" w:lastColumn="0" w:noHBand="0" w:noVBand="1"/>
+      </w:tblPr>
+      <w:tblGrid>
+        <w:gridCol w:w="3964"/>
+        <w:gridCol w:w="4864"/>
+      </w:tblGrid>
+      <w:tr>
+        <w:trPr>
+          <w:trHeight w:val="330"/>
+        </w:trPr>
+        <w:tc>
+          <w:tcPr>
+            <w:tcW w:w="3964" w:type="dxa"/>
+            <w:tcBorders>
+              <w:top w:val="single" w:sz="4" w:space="0" w:color="000000"/>
+              <w:left w:val="single" w:sz="4" w:space="0" w:color="000000"/>
+              <w:bottom w:val="single" w:sz="4" w:space="0" w:color="000000"/>
+              <w:right w:val="single" w:sz="4" w:space="0" w:color="000000"/>
+            </w:tcBorders>
+            <w:shd w:val="clear" w:color="auto" w:fill="DEEBF6"/>
+            <w:tcMar>
+              <w:top w:w="0" w:type="dxa"/>
+              <w:left w:w="108" w:type="dxa"/>
+              <w:bottom w:w="0" w:type="dxa"/>
+              <w:right w:w="108" w:type="dxa"/>
+            </w:tcMar>
+            <w:vAlign w:val="center"/>
+            <w:hideMark/>
+          </w:tcPr>
+          <w:p>
+            <w:pPr>
+              <w:spacing w:before="0" w:after="0" w:line="240" w:lineRule="auto"/>
+              <w:ind w:left="22" w:firstLine="0"/>
+              <w:jc w:val="center"/>
+              <w:rPr>
+                <w:rFonts w:ascii="Times New Roman" w:eastAsia="Times New Roman" w:hAnsi="Times New Roman" w:cs="Times New Roman"/>
+                <w:bCs w:val="0"/>
+                <w:kern w:val="0"/>
+                <w:lang w:eastAsia="pt-BR"/>
+                <w14:ligatures w14:val="none"/>
+              </w:rPr>
+            </w:pPr>
+            <w:r>
+              <w:rPr>
+                <w:rFonts w:eastAsia="Times New Roman"/>
+                <w:b/>
+                <w:color w:val="000000"/>
+                <w:kern w:val="0"/>
+                <w:sz w:val="20"/>
+                <w:szCs w:val="20"/>
+                <w:lang w:eastAsia="pt-BR"/>
+                <w14:ligatures w14:val="none"/>
+              </w:rPr>
+              <w:t>Nome do caso de uso</w:t>
+            </w:r>
+          </w:p>
+        </w:tc>
+        <w:tc>
+          <w:tcPr>
+            <w:tcW w:w="4864" w:type="dxa"/>
+            <w:tcBorders>
+              <w:top w:val="single" w:sz="4" w:space="0" w:color="000000"/>
+              <w:left w:val="single" w:sz="4" w:space="0" w:color="000000"/>
+              <w:bottom w:val="single" w:sz="4" w:space="0" w:color="000000"/>
+              <w:right w:val="single" w:sz="4" w:space="0" w:color="000000"/>
+            </w:tcBorders>
+            <w:tcMar>
+              <w:top w:w="0" w:type="dxa"/>
+              <w:left w:w="108" w:type="dxa"/>
+              <w:bottom w:w="0" w:type="dxa"/>
+              <w:right w:w="108" w:type="dxa"/>
+            </w:tcMar>
+            <w:vAlign w:val="center"/>
+            <w:hideMark/>
+          </w:tcPr>
+          <w:p>
+            <w:pPr>
+              <w:spacing w:before="0" w:after="0" w:line="240" w:lineRule="auto"/>
+              <w:ind w:firstLine="0"/>
+              <w:jc w:val="center"/>
+              <w:rPr>
+                <w:rFonts w:ascii="Times New Roman" w:eastAsia="Times New Roman" w:hAnsi="Times New Roman" w:cs="Times New Roman"/>
+                <w:bCs w:val="0"/>
+                <w:kern w:val="0"/>
+                <w:lang w:eastAsia="pt-BR"/>
+                <w14:ligatures w14:val="none"/>
+              </w:rPr>
+            </w:pPr>
+            <w:r>
+              <w:rPr>
+                <w:rFonts w:eastAsia="Times New Roman"/>
+                <w:b/>
+                <w:color w:val="000000"/>
+                <w:kern w:val="0"/>
+                <w:sz w:val="20"/>
+                <w:szCs w:val="20"/>
+                <w:lang w:eastAsia="pt-BR"/>
+                <w14:ligatures w14:val="none"/>
+              </w:rPr>
+              <w:t>Buscar partida</w:t>
+            </w:r>
+          </w:p>
+        </w:tc>
+      </w:tr>
+      <w:tr>
+        <w:tc>
+          <w:tcPr>
+            <w:tcW w:w="3964" w:type="dxa"/>
+            <w:tcBorders>
+              <w:top w:val="single" w:sz="4" w:space="0" w:color="000000"/>
+              <w:left w:val="single" w:sz="4" w:space="0" w:color="000000"/>
+              <w:bottom w:val="single" w:sz="4" w:space="0" w:color="000000"/>
+              <w:right w:val="single" w:sz="4" w:space="0" w:color="000000"/>
+            </w:tcBorders>
+            <w:shd w:val="clear" w:color="auto" w:fill="DEEBF6"/>
+            <w:tcMar>
+              <w:top w:w="0" w:type="dxa"/>
+              <w:left w:w="108" w:type="dxa"/>
+              <w:bottom w:w="0" w:type="dxa"/>
+              <w:right w:w="108" w:type="dxa"/>
+            </w:tcMar>
+            <w:vAlign w:val="center"/>
+            <w:hideMark/>
+          </w:tcPr>
+          <w:p>
+            <w:pPr>
+              <w:spacing w:before="0" w:after="0" w:line="240" w:lineRule="auto"/>
+              <w:ind w:left="164" w:firstLine="0"/>
+              <w:jc w:val="center"/>
+              <w:rPr>
+                <w:rFonts w:ascii="Times New Roman" w:eastAsia="Times New Roman" w:hAnsi="Times New Roman" w:cs="Times New Roman"/>
+                <w:bCs w:val="0"/>
+                <w:kern w:val="0"/>
+                <w:lang w:eastAsia="pt-BR"/>
+                <w14:ligatures w14:val="none"/>
+              </w:rPr>
+            </w:pPr>
+            <w:r>
+              <w:rPr>
+                <w:rFonts w:eastAsia="Times New Roman"/>
+                <w:bCs w:val="0"/>
+                <w:color w:val="000000"/>
+                <w:kern w:val="0"/>
+                <w:sz w:val="20"/>
+                <w:szCs w:val="20"/>
+                <w:lang w:eastAsia="pt-BR"/>
+                <w14:ligatures w14:val="none"/>
+              </w:rPr>
+              <w:t>Ator Principal</w:t>
+            </w:r>
+          </w:p>
+        </w:tc>
+        <w:tc>
+          <w:tcPr>
+            <w:tcW w:w="4864" w:type="dxa"/>
+            <w:tcBorders>
+              <w:top w:val="single" w:sz="4" w:space="0" w:color="000000"/>
+              <w:left w:val="single" w:sz="4" w:space="0" w:color="000000"/>
+              <w:bottom w:val="single" w:sz="4" w:space="0" w:color="000000"/>
+              <w:right w:val="single" w:sz="4" w:space="0" w:color="000000"/>
+            </w:tcBorders>
+            <w:tcMar>
+              <w:top w:w="0" w:type="dxa"/>
+              <w:left w:w="108" w:type="dxa"/>
+              <w:bottom w:w="0" w:type="dxa"/>
+              <w:right w:w="108" w:type="dxa"/>
+            </w:tcMar>
+            <w:vAlign w:val="center"/>
+            <w:hideMark/>
+          </w:tcPr>
+          <w:p>
+            <w:pPr>
+              <w:spacing w:before="0" w:after="0" w:line="240" w:lineRule="auto"/>
+              <w:ind w:firstLine="0"/>
+              <w:rPr>
+                <w:rFonts w:ascii="Times New Roman" w:eastAsia="Times New Roman" w:hAnsi="Times New Roman" w:cs="Times New Roman"/>
+                <w:bCs w:val="0"/>
+                <w:kern w:val="0"/>
+                <w:lang w:eastAsia="pt-BR"/>
+                <w14:ligatures w14:val="none"/>
+              </w:rPr>
+            </w:pPr>
+            <w:r>
+              <w:rPr>
+                <w:rFonts w:eastAsia="Times New Roman"/>
+                <w:bCs w:val="0"/>
+                <w:color w:val="000000"/>
+                <w:kern w:val="0"/>
+                <w:sz w:val="20"/>
+                <w:szCs w:val="20"/>
+                <w:lang w:eastAsia="pt-BR"/>
+                <w14:ligatures w14:val="none"/>
+              </w:rPr>
+              <w:t>Jogador</w:t>
+            </w:r>
+          </w:p>
+        </w:tc>
+      </w:tr>
+      <w:tr>
+        <w:tc>
+          <w:tcPr>
+            <w:tcW w:w="3964" w:type="dxa"/>
+            <w:tcBorders>
+              <w:top w:val="single" w:sz="4" w:space="0" w:color="000000"/>
+              <w:left w:val="single" w:sz="4" w:space="0" w:color="000000"/>
+              <w:bottom w:val="single" w:sz="4" w:space="0" w:color="000000"/>
+              <w:right w:val="single" w:sz="4" w:space="0" w:color="000000"/>
+            </w:tcBorders>
+            <w:shd w:val="clear" w:color="auto" w:fill="DEEBF6"/>
+            <w:tcMar>
+              <w:top w:w="0" w:type="dxa"/>
+              <w:left w:w="108" w:type="dxa"/>
+              <w:bottom w:w="0" w:type="dxa"/>
+              <w:right w:w="108" w:type="dxa"/>
+            </w:tcMar>
+            <w:vAlign w:val="center"/>
+            <w:hideMark/>
+          </w:tcPr>
+          <w:p>
+            <w:pPr>
+              <w:spacing w:before="0" w:after="0" w:line="240" w:lineRule="auto"/>
+              <w:ind w:left="164" w:firstLine="0"/>
+              <w:jc w:val="center"/>
+              <w:rPr>
+                <w:rFonts w:ascii="Times New Roman" w:eastAsia="Times New Roman" w:hAnsi="Times New Roman" w:cs="Times New Roman"/>
+                <w:bCs w:val="0"/>
+                <w:kern w:val="0"/>
+                <w:lang w:eastAsia="pt-BR"/>
+                <w14:ligatures w14:val="none"/>
+              </w:rPr>
+            </w:pPr>
+            <w:r>
+              <w:rPr>
+                <w:rFonts w:eastAsia="Times New Roman"/>
+                <w:bCs w:val="0"/>
+                <w:color w:val="000000"/>
+                <w:kern w:val="0"/>
+                <w:sz w:val="20"/>
+                <w:szCs w:val="20"/>
+                <w:lang w:eastAsia="pt-BR"/>
+                <w14:ligatures w14:val="none"/>
+              </w:rPr>
+              <w:t>Atores secundários</w:t>
+            </w:r>
+          </w:p>
+        </w:tc>
+        <w:tc>
+          <w:tcPr>
+            <w:tcW w:w="4864" w:type="dxa"/>
+            <w:tcBorders>
+              <w:top w:val="single" w:sz="4" w:space="0" w:color="000000"/>
+              <w:left w:val="single" w:sz="4" w:space="0" w:color="000000"/>
+              <w:bottom w:val="single" w:sz="4" w:space="0" w:color="000000"/>
+              <w:right w:val="single" w:sz="4" w:space="0" w:color="000000"/>
+            </w:tcBorders>
+            <w:tcMar>
+              <w:top w:w="0" w:type="dxa"/>
+              <w:left w:w="108" w:type="dxa"/>
+              <w:bottom w:w="0" w:type="dxa"/>
+              <w:right w:w="108" w:type="dxa"/>
+            </w:tcMar>
+            <w:vAlign w:val="center"/>
+            <w:hideMark/>
+          </w:tcPr>
+          <w:p>
+            <w:pPr>
+              <w:spacing w:before="0" w:after="0" w:line="240" w:lineRule="auto"/>
+              <w:ind w:firstLine="0"/>
+              <w:jc w:val="left"/>
+              <w:rPr>
+                <w:rFonts w:ascii="Times New Roman" w:eastAsia="Times New Roman" w:hAnsi="Times New Roman" w:cs="Times New Roman"/>
+                <w:bCs w:val="0"/>
+                <w:kern w:val="0"/>
+                <w:lang w:eastAsia="pt-BR"/>
+                <w14:ligatures w14:val="none"/>
+              </w:rPr>
+            </w:pPr>
+          </w:p>
+        </w:tc>
+      </w:tr>
+      <w:tr>
+        <w:tc>
+          <w:tcPr>
+            <w:tcW w:w="3964" w:type="dxa"/>
+            <w:tcBorders>
+              <w:top w:val="single" w:sz="4" w:space="0" w:color="000000"/>
+              <w:left w:val="single" w:sz="4" w:space="0" w:color="000000"/>
+              <w:bottom w:val="single" w:sz="4" w:space="0" w:color="000000"/>
+              <w:right w:val="single" w:sz="4" w:space="0" w:color="000000"/>
+            </w:tcBorders>
+            <w:shd w:val="clear" w:color="auto" w:fill="DEEBF6"/>
+            <w:tcMar>
+              <w:top w:w="0" w:type="dxa"/>
+              <w:left w:w="108" w:type="dxa"/>
+              <w:bottom w:w="0" w:type="dxa"/>
+              <w:right w:w="108" w:type="dxa"/>
+            </w:tcMar>
+            <w:vAlign w:val="center"/>
+            <w:hideMark/>
+          </w:tcPr>
+          <w:p>
+            <w:pPr>
+              <w:spacing w:before="0" w:after="0" w:line="240" w:lineRule="auto"/>
+              <w:ind w:left="164" w:firstLine="0"/>
+              <w:jc w:val="center"/>
+              <w:rPr>
+                <w:rFonts w:ascii="Times New Roman" w:eastAsia="Times New Roman" w:hAnsi="Times New Roman" w:cs="Times New Roman"/>
+                <w:bCs w:val="0"/>
+                <w:kern w:val="0"/>
+                <w:lang w:eastAsia="pt-BR"/>
+                <w14:ligatures w14:val="none"/>
+              </w:rPr>
+            </w:pPr>
+            <w:r>
+              <w:rPr>
+                <w:rFonts w:eastAsia="Times New Roman"/>
+                <w:bCs w:val="0"/>
+                <w:color w:val="000000"/>
+                <w:kern w:val="0"/>
+                <w:sz w:val="20"/>
+                <w:szCs w:val="20"/>
+                <w:lang w:eastAsia="pt-BR"/>
+                <w14:ligatures w14:val="none"/>
+              </w:rPr>
+              <w:t>Resumo</w:t>
+            </w:r>
+          </w:p>
+        </w:tc>
+        <w:tc>
+          <w:tcPr>
+            <w:tcW w:w="4864" w:type="dxa"/>
+            <w:tcBorders>
+              <w:top w:val="single" w:sz="4" w:space="0" w:color="000000"/>
+              <w:left w:val="single" w:sz="4" w:space="0" w:color="000000"/>
+              <w:bottom w:val="single" w:sz="4" w:space="0" w:color="000000"/>
+              <w:right w:val="single" w:sz="4" w:space="0" w:color="000000"/>
+            </w:tcBorders>
+            <w:tcMar>
+              <w:top w:w="0" w:type="dxa"/>
+              <w:left w:w="108" w:type="dxa"/>
+              <w:bottom w:w="0" w:type="dxa"/>
+              <w:right w:w="108" w:type="dxa"/>
+            </w:tcMar>
+            <w:vAlign w:val="center"/>
+            <w:hideMark/>
+          </w:tcPr>
+          <w:p>
+            <w:pPr>
+              <w:spacing w:before="0" w:after="0" w:line="240" w:lineRule="auto"/>
+              <w:ind w:firstLine="0"/>
+              <w:rPr>
+                <w:rFonts w:ascii="Times New Roman" w:eastAsia="Times New Roman" w:hAnsi="Times New Roman" w:cs="Times New Roman"/>
+                <w:bCs w:val="0"/>
+                <w:kern w:val="0"/>
+                <w:lang w:eastAsia="pt-BR"/>
+                <w14:ligatures w14:val="none"/>
+              </w:rPr>
+            </w:pPr>
+            <w:r>
+              <w:rPr>
+                <w:rFonts w:eastAsia="Times New Roman"/>
+                <w:bCs w:val="0"/>
+                <w:color w:val="000000"/>
+                <w:kern w:val="0"/>
+                <w:sz w:val="20"/>
+                <w:szCs w:val="20"/>
+                <w:lang w:eastAsia="pt-BR"/>
+                <w14:ligatures w14:val="none"/>
+              </w:rPr>
+              <w:t xml:space="preserve">Este caso de uso </w:t>
+            </w:r>
+            <w:r>
+              <w:rPr>
+                <w:rFonts w:eastAsia="Times New Roman"/>
+                <w:bCs w:val="0"/>
+                <w:color w:val="000000"/>
+                <w:kern w:val="0"/>
+                <w:sz w:val="20"/>
+                <w:szCs w:val="20"/>
+                <w:lang w:eastAsia="pt-BR"/>
+                <w14:ligatures w14:val="none"/>
+              </w:rPr>
+              <w:t>descreve as ações que ocorrem quando o jogador inicia a busca por uma partida de jogo da velha no sistema</w:t>
+            </w:r>
+          </w:p>
+        </w:tc>
+      </w:tr>
+      <w:tr>
+        <w:tc>
+          <w:tcPr>
+            <w:tcW w:w="3964" w:type="dxa"/>
+            <w:tcBorders>
+              <w:top w:val="single" w:sz="4" w:space="0" w:color="000000"/>
+              <w:left w:val="single" w:sz="4" w:space="0" w:color="000000"/>
+              <w:bottom w:val="single" w:sz="4" w:space="0" w:color="000000"/>
+              <w:right w:val="single" w:sz="4" w:space="0" w:color="000000"/>
+            </w:tcBorders>
+            <w:shd w:val="clear" w:color="auto" w:fill="DEEBF6"/>
+            <w:tcMar>
+              <w:top w:w="0" w:type="dxa"/>
+              <w:left w:w="108" w:type="dxa"/>
+              <w:bottom w:w="0" w:type="dxa"/>
+              <w:right w:w="108" w:type="dxa"/>
+            </w:tcMar>
+            <w:vAlign w:val="center"/>
+            <w:hideMark/>
+          </w:tcPr>
+          <w:p>
+            <w:pPr>
+              <w:spacing w:before="0" w:after="0" w:line="240" w:lineRule="auto"/>
+              <w:ind w:left="164" w:firstLine="0"/>
+              <w:jc w:val="center"/>
+              <w:rPr>
+                <w:rFonts w:ascii="Times New Roman" w:eastAsia="Times New Roman" w:hAnsi="Times New Roman" w:cs="Times New Roman"/>
+                <w:bCs w:val="0"/>
+                <w:kern w:val="0"/>
+                <w:lang w:eastAsia="pt-BR"/>
+                <w14:ligatures w14:val="none"/>
+              </w:rPr>
+            </w:pPr>
+            <w:r>
+              <w:rPr>
+                <w:rFonts w:eastAsia="Times New Roman"/>
+                <w:bCs w:val="0"/>
+                <w:color w:val="000000"/>
+                <w:kern w:val="0"/>
+                <w:sz w:val="20"/>
+                <w:szCs w:val="20"/>
+                <w:lang w:eastAsia="pt-BR"/>
+                <w14:ligatures w14:val="none"/>
+              </w:rPr>
+              <w:t>Pré-condições</w:t>
+            </w:r>
+          </w:p>
+        </w:tc>
+        <w:tc>
+          <w:tcPr>
+            <w:tcW w:w="4864" w:type="dxa"/>
+            <w:tcBorders>
+              <w:top w:val="single" w:sz="4" w:space="0" w:color="000000"/>
+              <w:left w:val="single" w:sz="4" w:space="0" w:color="000000"/>
+              <w:bottom w:val="single" w:sz="4" w:space="0" w:color="000000"/>
+              <w:right w:val="single" w:sz="4" w:space="0" w:color="000000"/>
+            </w:tcBorders>
+            <w:tcMar>
+              <w:top w:w="0" w:type="dxa"/>
+              <w:left w:w="108" w:type="dxa"/>
+              <w:bottom w:w="0" w:type="dxa"/>
+              <w:right w:w="108" w:type="dxa"/>
+            </w:tcMar>
+            <w:vAlign w:val="center"/>
+            <w:hideMark/>
+          </w:tcPr>
+          <w:p>
+            <w:pPr>
+              <w:spacing w:before="0" w:after="0" w:line="240" w:lineRule="auto"/>
+              <w:ind w:firstLine="0"/>
+              <w:rPr>
+                <w:rFonts w:ascii="Times New Roman" w:eastAsia="Times New Roman" w:hAnsi="Times New Roman" w:cs="Times New Roman"/>
+                <w:bCs w:val="0"/>
+                <w:kern w:val="0"/>
+                <w:lang w:eastAsia="pt-BR"/>
+                <w14:ligatures w14:val="none"/>
+              </w:rPr>
+            </w:pPr>
+            <w:r>
+              <w:rPr>
+                <w:rFonts w:eastAsia="Times New Roman"/>
+                <w:bCs w:val="0"/>
+                <w:color w:val="000000"/>
+                <w:kern w:val="0"/>
+                <w:sz w:val="20"/>
+                <w:szCs w:val="20"/>
+                <w:lang w:eastAsia="pt-BR"/>
+                <w14:ligatures w14:val="none"/>
+              </w:rPr>
+              <w:t>Nenhuma</w:t>
+            </w:r>
+            <w:r>
+              <w:rPr>
+                <w:rFonts w:eastAsia="Times New Roman"/>
+                <w:bCs w:val="0"/>
+                <w:color w:val="000000"/>
+                <w:kern w:val="0"/>
+                <w:sz w:val="20"/>
+                <w:szCs w:val="20"/>
+                <w:lang w:eastAsia="pt-BR"/>
+                <w14:ligatures w14:val="none"/>
+              </w:rPr>
+              <w:t>.</w:t>
+            </w:r>
+          </w:p>
+        </w:tc>
+      </w:tr>
+      <w:tr>
+        <w:tc>
+          <w:tcPr>
+            <w:tcW w:w="3964" w:type="dxa"/>
+            <w:tcBorders>
+              <w:top w:val="single" w:sz="4" w:space="0" w:color="000000"/>
+              <w:left w:val="single" w:sz="4" w:space="0" w:color="000000"/>
+              <w:bottom w:val="single" w:sz="4" w:space="0" w:color="000000"/>
+              <w:right w:val="single" w:sz="4" w:space="0" w:color="000000"/>
+            </w:tcBorders>
+            <w:shd w:val="clear" w:color="auto" w:fill="DEEBF6"/>
+            <w:tcMar>
+              <w:top w:w="0" w:type="dxa"/>
+              <w:left w:w="108" w:type="dxa"/>
+              <w:bottom w:w="0" w:type="dxa"/>
+              <w:right w:w="108" w:type="dxa"/>
+            </w:tcMar>
+            <w:vAlign w:val="center"/>
+            <w:hideMark/>
+          </w:tcPr>
+          <w:p>
+            <w:pPr>
+              <w:spacing w:before="0" w:after="0" w:line="240" w:lineRule="auto"/>
+              <w:ind w:left="164" w:firstLine="0"/>
+              <w:jc w:val="center"/>
+              <w:rPr>
+                <w:rFonts w:ascii="Times New Roman" w:eastAsia="Times New Roman" w:hAnsi="Times New Roman" w:cs="Times New Roman"/>
+                <w:bCs w:val="0"/>
+                <w:kern w:val="0"/>
+                <w:lang w:eastAsia="pt-BR"/>
+                <w14:ligatures w14:val="none"/>
+              </w:rPr>
+            </w:pPr>
+            <w:r>
+              <w:rPr>
+                <w:rFonts w:eastAsia="Times New Roman"/>
+                <w:bCs w:val="0"/>
+                <w:color w:val="000000"/>
+                <w:kern w:val="0"/>
+                <w:sz w:val="20"/>
+                <w:szCs w:val="20"/>
+                <w:lang w:eastAsia="pt-BR"/>
+                <w14:ligatures w14:val="none"/>
+              </w:rPr>
+              <w:t>Pós-condições</w:t>
+            </w:r>
+          </w:p>
+        </w:tc>
+        <w:tc>
+          <w:tcPr>
+            <w:tcW w:w="4864" w:type="dxa"/>
+            <w:tcBorders>
+              <w:top w:val="single" w:sz="4" w:space="0" w:color="000000"/>
+              <w:left w:val="single" w:sz="4" w:space="0" w:color="000000"/>
+              <w:bottom w:val="single" w:sz="4" w:space="0" w:color="000000"/>
+              <w:right w:val="single" w:sz="4" w:space="0" w:color="000000"/>
+            </w:tcBorders>
+            <w:tcMar>
+              <w:top w:w="0" w:type="dxa"/>
+              <w:left w:w="108" w:type="dxa"/>
+              <w:bottom w:w="0" w:type="dxa"/>
+              <w:right w:w="108" w:type="dxa"/>
+            </w:tcMar>
+            <w:vAlign w:val="center"/>
+            <w:hideMark/>
+          </w:tcPr>
+          <w:p>
+            <w:pPr>
+              <w:spacing w:before="0" w:after="0" w:line="240" w:lineRule="auto"/>
+              <w:ind w:firstLine="0"/>
+              <w:rPr>
+                <w:rFonts w:eastAsia="Times New Roman"/>
+                <w:bCs w:val="0"/>
+                <w:kern w:val="0"/>
+                <w:sz w:val="20"/>
+                <w:szCs w:val="20"/>
+                <w:lang w:eastAsia="pt-BR"/>
+                <w14:ligatures w14:val="none"/>
+              </w:rPr>
+            </w:pPr>
+            <w:r>
+              <w:rPr>
+                <w:rFonts w:eastAsia="Times New Roman"/>
+                <w:bCs w:val="0"/>
+                <w:kern w:val="0"/>
+                <w:sz w:val="20"/>
+                <w:szCs w:val="20"/>
+                <w:lang w:eastAsia="pt-BR"/>
+                <w14:ligatures w14:val="none"/>
+              </w:rPr>
+              <w:t>Início da partida contra outro jogador</w:t>
+            </w:r>
+          </w:p>
+        </w:tc>
+      </w:tr>
+      <w:tr>
+        <w:trPr>
+          <w:trHeight w:val="324"/>
+        </w:trPr>
+        <w:tc>
+          <w:tcPr>
+            <w:tcW w:w="0" w:type="auto"/>
+            <w:gridSpan w:val="2"/>
+            <w:tcBorders>
+              <w:top w:val="single" w:sz="4" w:space="0" w:color="000000"/>
+              <w:left w:val="single" w:sz="4" w:space="0" w:color="000000"/>
+              <w:bottom w:val="single" w:sz="4" w:space="0" w:color="000000"/>
+              <w:right w:val="single" w:sz="4" w:space="0" w:color="000000"/>
+            </w:tcBorders>
+            <w:shd w:val="clear" w:color="auto" w:fill="1F3864"/>
+            <w:tcMar>
+              <w:top w:w="0" w:type="dxa"/>
+              <w:left w:w="108" w:type="dxa"/>
+              <w:bottom w:w="0" w:type="dxa"/>
+              <w:right w:w="108" w:type="dxa"/>
+            </w:tcMar>
+            <w:hideMark/>
+          </w:tcPr>
+          <w:p>
+            <w:pPr>
+              <w:spacing w:before="0" w:after="0" w:line="240" w:lineRule="auto"/>
+              <w:ind w:left="22" w:firstLine="0"/>
+              <w:jc w:val="center"/>
+              <w:rPr>
+                <w:rFonts w:ascii="Times New Roman" w:eastAsia="Times New Roman" w:hAnsi="Times New Roman" w:cs="Times New Roman"/>
+                <w:bCs w:val="0"/>
+                <w:kern w:val="0"/>
+                <w:lang w:eastAsia="pt-BR"/>
+                <w14:ligatures w14:val="none"/>
+              </w:rPr>
+            </w:pPr>
+            <w:r>
+              <w:rPr>
+                <w:rFonts w:eastAsia="Times New Roman"/>
+                <w:b/>
+                <w:color w:val="FFFFFF"/>
+                <w:kern w:val="0"/>
+                <w:lang w:eastAsia="pt-BR"/>
+                <w14:ligatures w14:val="none"/>
+              </w:rPr>
+              <w:t>Fluxo Principal</w:t>
+            </w:r>
+          </w:p>
+        </w:tc>
+      </w:tr>
+      <w:tr>
+        <w:trPr>
+          <w:trHeight w:val="266"/>
+        </w:trPr>
+        <w:tc>
+          <w:tcPr>
+            <w:tcW w:w="3964" w:type="dxa"/>
+            <w:tcBorders>
+              <w:top w:val="single" w:sz="4" w:space="0" w:color="000000"/>
+              <w:left w:val="single" w:sz="4" w:space="0" w:color="000000"/>
+              <w:bottom w:val="single" w:sz="4" w:space="0" w:color="000000"/>
+              <w:right w:val="single" w:sz="4" w:space="0" w:color="000000"/>
+            </w:tcBorders>
+            <w:shd w:val="clear" w:color="auto" w:fill="1F3864"/>
+            <w:tcMar>
+              <w:top w:w="0" w:type="dxa"/>
+              <w:left w:w="108" w:type="dxa"/>
+              <w:bottom w:w="0" w:type="dxa"/>
+              <w:right w:w="108" w:type="dxa"/>
+            </w:tcMar>
+            <w:hideMark/>
+          </w:tcPr>
+          <w:p>
+            <w:pPr>
+              <w:spacing w:before="0" w:after="0" w:line="240" w:lineRule="auto"/>
+              <w:ind w:left="-120" w:firstLine="0"/>
+              <w:jc w:val="center"/>
+              <w:rPr>
+                <w:rFonts w:ascii="Times New Roman" w:eastAsia="Times New Roman" w:hAnsi="Times New Roman" w:cs="Times New Roman"/>
+                <w:bCs w:val="0"/>
+                <w:kern w:val="0"/>
+                <w:lang w:eastAsia="pt-BR"/>
+                <w14:ligatures w14:val="none"/>
+              </w:rPr>
+            </w:pPr>
+            <w:r>
+              <w:rPr>
+                <w:rFonts w:eastAsia="Times New Roman"/>
+                <w:bCs w:val="0"/>
+                <w:color w:val="FFFFFF"/>
+                <w:kern w:val="0"/>
+                <w:lang w:eastAsia="pt-BR"/>
+                <w14:ligatures w14:val="none"/>
+              </w:rPr>
+              <w:t>Ações do Ator</w:t>
+            </w:r>
+          </w:p>
+        </w:tc>
+        <w:tc>
+          <w:tcPr>
+            <w:tcW w:w="4864" w:type="dxa"/>
+            <w:tcBorders>
+              <w:top w:val="single" w:sz="4" w:space="0" w:color="000000"/>
+              <w:left w:val="single" w:sz="4" w:space="0" w:color="000000"/>
+              <w:bottom w:val="single" w:sz="4" w:space="0" w:color="000000"/>
+              <w:right w:val="single" w:sz="4" w:space="0" w:color="000000"/>
+            </w:tcBorders>
+            <w:shd w:val="clear" w:color="auto" w:fill="1F3864"/>
+            <w:tcMar>
+              <w:top w:w="0" w:type="dxa"/>
+              <w:left w:w="108" w:type="dxa"/>
+              <w:bottom w:w="0" w:type="dxa"/>
+              <w:right w:w="108" w:type="dxa"/>
+            </w:tcMar>
+            <w:hideMark/>
+          </w:tcPr>
+          <w:p>
+            <w:pPr>
+              <w:spacing w:before="0" w:after="0" w:line="240" w:lineRule="auto"/>
+              <w:ind w:left="-104" w:firstLine="0"/>
+              <w:jc w:val="center"/>
+              <w:rPr>
+                <w:rFonts w:ascii="Times New Roman" w:eastAsia="Times New Roman" w:hAnsi="Times New Roman" w:cs="Times New Roman"/>
+                <w:bCs w:val="0"/>
+                <w:kern w:val="0"/>
+                <w:lang w:eastAsia="pt-BR"/>
+                <w14:ligatures w14:val="none"/>
+              </w:rPr>
+            </w:pPr>
+            <w:r>
+              <w:rPr>
+                <w:rFonts w:eastAsia="Times New Roman"/>
+                <w:bCs w:val="0"/>
+                <w:color w:val="FFFFFF"/>
+                <w:kern w:val="0"/>
+                <w:lang w:eastAsia="pt-BR"/>
+                <w14:ligatures w14:val="none"/>
+              </w:rPr>
+              <w:t>Ações do Sistemas</w:t>
+            </w:r>
+          </w:p>
+        </w:tc>
+      </w:tr>
+      <w:tr>
+        <w:trPr>
+          <w:trHeight w:val="266"/>
+        </w:trPr>
+        <w:tc>
+          <w:tcPr>
+            <w:tcW w:w="3964" w:type="dxa"/>
+            <w:tcBorders>
+              <w:top w:val="single" w:sz="4" w:space="0" w:color="000000"/>
+              <w:left w:val="single" w:sz="4" w:space="0" w:color="000000"/>
+              <w:bottom w:val="single" w:sz="4" w:space="0" w:color="000000"/>
+              <w:right w:val="single" w:sz="4" w:space="0" w:color="000000"/>
+            </w:tcBorders>
+            <w:tcMar>
+              <w:top w:w="0" w:type="dxa"/>
+              <w:left w:w="108" w:type="dxa"/>
+              <w:bottom w:w="0" w:type="dxa"/>
+              <w:right w:w="108" w:type="dxa"/>
+            </w:tcMar>
+            <w:vAlign w:val="center"/>
+            <w:hideMark/>
+          </w:tcPr>
+          <w:p>
+            <w:pPr>
+              <w:spacing w:before="0" w:after="0" w:line="240" w:lineRule="auto"/>
+              <w:ind w:left="22" w:firstLine="0"/>
+              <w:rPr>
+                <w:rFonts w:ascii="Times New Roman" w:eastAsia="Times New Roman" w:hAnsi="Times New Roman" w:cs="Times New Roman"/>
+                <w:bCs w:val="0"/>
+                <w:kern w:val="0"/>
+                <w:lang w:eastAsia="pt-BR"/>
+                <w14:ligatures w14:val="none"/>
+              </w:rPr>
+            </w:pPr>
+            <w:r>
+              <w:rPr>
+                <w:rFonts w:eastAsia="Times New Roman"/>
+                <w:bCs w:val="0"/>
+                <w:color w:val="000000"/>
+                <w:kern w:val="0"/>
+                <w:sz w:val="20"/>
+                <w:szCs w:val="20"/>
+                <w:lang w:eastAsia="pt-BR"/>
+                <w14:ligatures w14:val="none"/>
+              </w:rPr>
+              <w:t xml:space="preserve">1 Seleciona </w:t>
+            </w:r>
+            <w:r>
+              <w:rPr>
+                <w:rFonts w:eastAsia="Times New Roman"/>
+                <w:bCs w:val="0"/>
+                <w:color w:val="000000"/>
+                <w:kern w:val="0"/>
+                <w:sz w:val="20"/>
+                <w:szCs w:val="20"/>
+                <w:lang w:eastAsia="pt-BR"/>
+                <w14:ligatures w14:val="none"/>
+              </w:rPr>
+              <w:t>a opção “Buscar nova partida”</w:t>
+            </w:r>
+          </w:p>
+        </w:tc>
+        <w:tc>
+          <w:tcPr>
+            <w:tcW w:w="4864" w:type="dxa"/>
+            <w:tcBorders>
+              <w:top w:val="single" w:sz="4" w:space="0" w:color="000000"/>
+              <w:left w:val="single" w:sz="4" w:space="0" w:color="000000"/>
+              <w:bottom w:val="single" w:sz="4" w:space="0" w:color="000000"/>
+              <w:right w:val="single" w:sz="4" w:space="0" w:color="000000"/>
+            </w:tcBorders>
+            <w:tcMar>
+              <w:top w:w="0" w:type="dxa"/>
+              <w:left w:w="108" w:type="dxa"/>
+              <w:bottom w:w="0" w:type="dxa"/>
+              <w:right w:w="108" w:type="dxa"/>
+            </w:tcMar>
+            <w:vAlign w:val="center"/>
+            <w:hideMark/>
+          </w:tcPr>
+          <w:p>
+            <w:pPr>
+              <w:spacing w:before="0" w:after="0" w:line="240" w:lineRule="auto"/>
+              <w:ind w:firstLine="0"/>
+              <w:jc w:val="left"/>
+              <w:rPr>
+                <w:rFonts w:ascii="Times New Roman" w:eastAsia="Times New Roman" w:hAnsi="Times New Roman" w:cs="Times New Roman"/>
+                <w:bCs w:val="0"/>
+                <w:kern w:val="0"/>
+                <w:lang w:eastAsia="pt-BR"/>
+                <w14:ligatures w14:val="none"/>
+              </w:rPr>
+            </w:pPr>
+          </w:p>
+        </w:tc>
+      </w:tr>
+      <w:tr>
+        <w:trPr>
+          <w:trHeight w:val="266"/>
+        </w:trPr>
+        <w:tc>
+          <w:tcPr>
+            <w:tcW w:w="3964" w:type="dxa"/>
+            <w:tcBorders>
+              <w:top w:val="single" w:sz="4" w:space="0" w:color="000000"/>
+              <w:left w:val="single" w:sz="4" w:space="0" w:color="000000"/>
+              <w:bottom w:val="single" w:sz="4" w:space="0" w:color="000000"/>
+              <w:right w:val="single" w:sz="4" w:space="0" w:color="000000"/>
+            </w:tcBorders>
+            <w:tcMar>
+              <w:top w:w="0" w:type="dxa"/>
+              <w:left w:w="108" w:type="dxa"/>
+              <w:bottom w:w="0" w:type="dxa"/>
+              <w:right w:w="108" w:type="dxa"/>
+            </w:tcMar>
+            <w:vAlign w:val="center"/>
+            <w:hideMark/>
+          </w:tcPr>
+          <w:p>
+            <w:pPr>
+              <w:spacing w:before="0" w:after="0" w:line="240" w:lineRule="auto"/>
+              <w:ind w:firstLine="0"/>
+              <w:jc w:val="left"/>
+              <w:rPr>
+                <w:rFonts w:ascii="Times New Roman" w:eastAsia="Times New Roman" w:hAnsi="Times New Roman" w:cs="Times New Roman"/>
+                <w:bCs w:val="0"/>
+                <w:kern w:val="0"/>
+                <w:lang w:eastAsia="pt-BR"/>
+                <w14:ligatures w14:val="none"/>
+              </w:rPr>
+            </w:pPr>
+          </w:p>
+        </w:tc>
+        <w:tc>
+          <w:tcPr>
+            <w:tcW w:w="4864" w:type="dxa"/>
+            <w:tcBorders>
+              <w:top w:val="single" w:sz="4" w:space="0" w:color="000000"/>
+              <w:left w:val="single" w:sz="4" w:space="0" w:color="000000"/>
+              <w:bottom w:val="single" w:sz="4" w:space="0" w:color="000000"/>
+              <w:right w:val="single" w:sz="4" w:space="0" w:color="000000"/>
+            </w:tcBorders>
+            <w:tcMar>
+              <w:top w:w="0" w:type="dxa"/>
+              <w:left w:w="108" w:type="dxa"/>
+              <w:bottom w:w="0" w:type="dxa"/>
+              <w:right w:w="108" w:type="dxa"/>
+            </w:tcMar>
+            <w:vAlign w:val="center"/>
+            <w:hideMark/>
+          </w:tcPr>
+          <w:p>
+            <w:pPr>
+              <w:spacing w:before="0" w:after="0" w:line="240" w:lineRule="auto"/>
+              <w:ind w:left="-28" w:firstLine="0"/>
+              <w:rPr>
+                <w:rFonts w:ascii="Times New Roman" w:eastAsia="Times New Roman" w:hAnsi="Times New Roman" w:cs="Times New Roman"/>
+                <w:bCs w:val="0"/>
+                <w:kern w:val="0"/>
+                <w:lang w:eastAsia="pt-BR"/>
+                <w14:ligatures w14:val="none"/>
+              </w:rPr>
+            </w:pPr>
+            <w:r>
+              <w:rPr>
+                <w:rFonts w:eastAsia="Times New Roman"/>
+                <w:bCs w:val="0"/>
+                <w:color w:val="000000"/>
+                <w:kern w:val="0"/>
+                <w:sz w:val="20"/>
+                <w:szCs w:val="20"/>
+                <w:lang w:eastAsia="pt-BR"/>
+                <w14:ligatures w14:val="none"/>
+              </w:rPr>
+              <w:t xml:space="preserve">2 </w:t>
+            </w:r>
+            <w:r>
+              <w:rPr>
+                <w:rFonts w:eastAsia="Times New Roman"/>
+                <w:bCs w:val="0"/>
+                <w:color w:val="000000"/>
+                <w:kern w:val="0"/>
+                <w:sz w:val="20"/>
+                <w:szCs w:val="20"/>
+                <w:lang w:eastAsia="pt-BR"/>
+                <w14:ligatures w14:val="none"/>
+              </w:rPr>
+              <w:t>O sistema procura por outras pessoas que estejam conectadas e buscando partidas na plataforma</w:t>
+            </w:r>
+            <w:r>
+              <w:rPr>
+                <w:rFonts w:eastAsia="Times New Roman"/>
+                <w:bCs w:val="0"/>
+                <w:color w:val="000000"/>
+                <w:kern w:val="0"/>
+                <w:sz w:val="20"/>
+                <w:szCs w:val="20"/>
+                <w:lang w:eastAsia="pt-BR"/>
+                <w14:ligatures w14:val="none"/>
+              </w:rPr>
+              <w:t>.</w:t>
+            </w:r>
+          </w:p>
+        </w:tc>
+      </w:tr>
+      <w:tr>
+        <w:trPr>
+          <w:trHeight w:val="266"/>
+        </w:trPr>
+        <w:tc>
+          <w:tcPr>
+            <w:tcW w:w="3964" w:type="dxa"/>
+            <w:tcBorders>
+              <w:top w:val="single" w:sz="4" w:space="0" w:color="000000"/>
+              <w:left w:val="single" w:sz="4" w:space="0" w:color="000000"/>
+              <w:bottom w:val="single" w:sz="4" w:space="0" w:color="000000"/>
+              <w:right w:val="single" w:sz="4" w:space="0" w:color="000000"/>
+            </w:tcBorders>
+            <w:tcMar>
+              <w:top w:w="0" w:type="dxa"/>
+              <w:left w:w="108" w:type="dxa"/>
+              <w:bottom w:w="0" w:type="dxa"/>
+              <w:right w:w="108" w:type="dxa"/>
+            </w:tcMar>
+            <w:vAlign w:val="center"/>
+            <w:hideMark/>
+          </w:tcPr>
+          <w:p>
+            <w:pPr>
+              <w:spacing w:before="0" w:after="0" w:line="240" w:lineRule="auto"/>
+              <w:ind w:left="22" w:firstLine="0"/>
+              <w:rPr>
+                <w:rFonts w:ascii="Times New Roman" w:eastAsia="Times New Roman" w:hAnsi="Times New Roman" w:cs="Times New Roman"/>
+                <w:bCs w:val="0"/>
+                <w:kern w:val="0"/>
+                <w:lang w:eastAsia="pt-BR"/>
+                <w14:ligatures w14:val="none"/>
+              </w:rPr>
+            </w:pPr>
+          </w:p>
+        </w:tc>
+        <w:tc>
+          <w:tcPr>
+            <w:tcW w:w="4864" w:type="dxa"/>
+            <w:tcBorders>
+              <w:top w:val="single" w:sz="4" w:space="0" w:color="000000"/>
+              <w:left w:val="single" w:sz="4" w:space="0" w:color="000000"/>
+              <w:bottom w:val="single" w:sz="4" w:space="0" w:color="000000"/>
+              <w:right w:val="single" w:sz="4" w:space="0" w:color="000000"/>
+            </w:tcBorders>
+            <w:tcMar>
+              <w:top w:w="0" w:type="dxa"/>
+              <w:left w:w="108" w:type="dxa"/>
+              <w:bottom w:w="0" w:type="dxa"/>
+              <w:right w:w="108" w:type="dxa"/>
+            </w:tcMar>
+            <w:vAlign w:val="center"/>
+            <w:hideMark/>
+          </w:tcPr>
+          <w:p>
+            <w:pPr>
+              <w:spacing w:before="0" w:after="0" w:line="240" w:lineRule="auto"/>
+              <w:ind w:firstLine="0"/>
+              <w:jc w:val="left"/>
+              <w:rPr>
+                <w:rFonts w:ascii="Times New Roman" w:eastAsia="Times New Roman" w:hAnsi="Times New Roman" w:cs="Times New Roman"/>
+                <w:bCs w:val="0"/>
+                <w:kern w:val="0"/>
+                <w:lang w:eastAsia="pt-BR"/>
+                <w14:ligatures w14:val="none"/>
+              </w:rPr>
+            </w:pPr>
+            <w:r>
+              <w:rPr>
+                <w:rFonts w:eastAsia="Times New Roman"/>
+                <w:bCs w:val="0"/>
+                <w:color w:val="000000"/>
+                <w:kern w:val="0"/>
+                <w:sz w:val="20"/>
+                <w:szCs w:val="20"/>
+                <w:lang w:eastAsia="pt-BR"/>
+                <w14:ligatures w14:val="none"/>
+              </w:rPr>
+              <w:t>3 O sistema encontra um novo jogador e uma nova partida é criada</w:t>
+            </w:r>
+            <w:r>
+              <w:rPr>
+                <w:rFonts w:eastAsia="Times New Roman"/>
+                <w:bCs w:val="0"/>
+                <w:color w:val="000000"/>
+                <w:kern w:val="0"/>
+                <w:sz w:val="20"/>
+                <w:szCs w:val="20"/>
+                <w:lang w:eastAsia="pt-BR"/>
+                <w14:ligatures w14:val="none"/>
+              </w:rPr>
+              <w:t>.</w:t>
+            </w:r>
+          </w:p>
+        </w:tc>
+      </w:tr>
+      <w:tr>
+        <w:trPr>
+          <w:trHeight w:val="266"/>
+        </w:trPr>
+        <w:tc>
+          <w:tcPr>
+            <w:tcW w:w="3964" w:type="dxa"/>
+            <w:tcBorders>
+              <w:top w:val="single" w:sz="4" w:space="0" w:color="000000"/>
+              <w:left w:val="single" w:sz="4" w:space="0" w:color="000000"/>
+              <w:bottom w:val="single" w:sz="4" w:space="0" w:color="000000"/>
+              <w:right w:val="single" w:sz="4" w:space="0" w:color="000000"/>
+            </w:tcBorders>
+            <w:tcMar>
+              <w:top w:w="0" w:type="dxa"/>
+              <w:left w:w="108" w:type="dxa"/>
+              <w:bottom w:w="0" w:type="dxa"/>
+              <w:right w:w="108" w:type="dxa"/>
+            </w:tcMar>
+            <w:vAlign w:val="center"/>
+            <w:hideMark/>
+          </w:tcPr>
+          <w:p>
+            <w:pPr>
+              <w:spacing w:before="0" w:after="0" w:line="240" w:lineRule="auto"/>
+              <w:ind w:left="22" w:firstLine="0"/>
+              <w:rPr>
+                <w:rFonts w:ascii="Times New Roman" w:eastAsia="Times New Roman" w:hAnsi="Times New Roman" w:cs="Times New Roman"/>
+                <w:bCs w:val="0"/>
+                <w:kern w:val="0"/>
+                <w:lang w:eastAsia="pt-BR"/>
+                <w14:ligatures w14:val="none"/>
+              </w:rPr>
+            </w:pPr>
+          </w:p>
+        </w:tc>
+        <w:tc>
+          <w:tcPr>
+            <w:tcW w:w="4864" w:type="dxa"/>
+            <w:tcBorders>
+              <w:top w:val="single" w:sz="4" w:space="0" w:color="000000"/>
+              <w:left w:val="single" w:sz="4" w:space="0" w:color="000000"/>
+              <w:bottom w:val="single" w:sz="4" w:space="0" w:color="000000"/>
+              <w:right w:val="single" w:sz="4" w:space="0" w:color="000000"/>
+            </w:tcBorders>
+            <w:tcMar>
+              <w:top w:w="0" w:type="dxa"/>
+              <w:left w:w="108" w:type="dxa"/>
+              <w:bottom w:w="0" w:type="dxa"/>
+              <w:right w:w="108" w:type="dxa"/>
+            </w:tcMar>
+            <w:vAlign w:val="center"/>
+            <w:hideMark/>
+          </w:tcPr>
+          <w:p>
+            <w:pPr>
+              <w:spacing w:before="0" w:after="0" w:line="240" w:lineRule="auto"/>
+              <w:ind w:left="-28" w:firstLine="0"/>
+              <w:jc w:val="left"/>
+              <w:rPr>
+                <w:rFonts w:ascii="Times New Roman" w:eastAsia="Times New Roman" w:hAnsi="Times New Roman" w:cs="Times New Roman"/>
+                <w:bCs w:val="0"/>
+                <w:kern w:val="0"/>
+                <w:lang w:eastAsia="pt-BR"/>
+                <w14:ligatures w14:val="none"/>
+              </w:rPr>
+            </w:pPr>
+            <w:r>
+              <w:rPr>
+                <w:rFonts w:eastAsia="Times New Roman"/>
+                <w:bCs w:val="0"/>
+                <w:color w:val="000000"/>
+                <w:kern w:val="0"/>
+                <w:sz w:val="20"/>
+                <w:szCs w:val="20"/>
+                <w:lang w:eastAsia="pt-BR"/>
+                <w14:ligatures w14:val="none"/>
+              </w:rPr>
+              <w:t>4</w:t>
+            </w:r>
+            <w:r>
+              <w:rPr>
+                <w:rFonts w:eastAsia="Times New Roman"/>
+                <w:bCs w:val="0"/>
+                <w:color w:val="000000"/>
+                <w:kern w:val="0"/>
+                <w:sz w:val="20"/>
+                <w:szCs w:val="20"/>
+                <w:lang w:eastAsia="pt-BR"/>
+                <w14:ligatures w14:val="none"/>
+              </w:rPr>
+              <w:t xml:space="preserve"> O sistema </w:t>
+            </w:r>
+            <w:r>
+              <w:rPr>
+                <w:rFonts w:eastAsia="Times New Roman"/>
+                <w:bCs w:val="0"/>
+                <w:color w:val="000000"/>
+                <w:kern w:val="0"/>
+                <w:sz w:val="20"/>
+                <w:szCs w:val="20"/>
+                <w:lang w:eastAsia="pt-BR"/>
+                <w14:ligatures w14:val="none"/>
+              </w:rPr>
+              <w:t>apresenta o tabuleiro com todos os campos vazios para ambos os jogadores</w:t>
+            </w:r>
+            <w:r>
+              <w:rPr>
+                <w:rFonts w:eastAsia="Times New Roman"/>
+                <w:bCs w:val="0"/>
+                <w:color w:val="000000"/>
+                <w:kern w:val="0"/>
+                <w:sz w:val="20"/>
+                <w:szCs w:val="20"/>
+                <w:lang w:eastAsia="pt-BR"/>
+                <w14:ligatures w14:val="none"/>
+              </w:rPr>
+              <w:t>.</w:t>
+            </w:r>
+          </w:p>
+        </w:tc>
+      </w:tr>
+      <w:tr>
+        <w:trPr>
+          <w:trHeight w:val="266"/>
+        </w:trPr>
+        <w:tc>
+          <w:tcPr>
+            <w:tcW w:w="0" w:type="auto"/>
+            <w:gridSpan w:val="2"/>
+            <w:tcBorders>
+              <w:top w:val="single" w:sz="4" w:space="0" w:color="000000"/>
+              <w:left w:val="single" w:sz="4" w:space="0" w:color="000000"/>
+              <w:bottom w:val="single" w:sz="4" w:space="0" w:color="000000"/>
+              <w:right w:val="single" w:sz="4" w:space="0" w:color="000000"/>
+            </w:tcBorders>
+            <w:shd w:val="clear" w:color="auto" w:fill="1F3864"/>
+            <w:tcMar>
+              <w:top w:w="0" w:type="dxa"/>
+              <w:left w:w="108" w:type="dxa"/>
+              <w:bottom w:w="0" w:type="dxa"/>
+              <w:right w:w="108" w:type="dxa"/>
+            </w:tcMar>
+            <w:vAlign w:val="center"/>
+            <w:hideMark/>
+          </w:tcPr>
+          <w:p>
+            <w:pPr>
+              <w:spacing w:before="0" w:after="0" w:line="240" w:lineRule="auto"/>
+              <w:ind w:left="567" w:firstLine="0"/>
+              <w:jc w:val="center"/>
+              <w:rPr>
+                <w:rFonts w:ascii="Times New Roman" w:eastAsia="Times New Roman" w:hAnsi="Times New Roman" w:cs="Times New Roman"/>
+                <w:bCs w:val="0"/>
+                <w:kern w:val="0"/>
+                <w:lang w:eastAsia="pt-BR"/>
+                <w14:ligatures w14:val="none"/>
+              </w:rPr>
+            </w:pPr>
+            <w:r>
+              <w:rPr>
+                <w:rFonts w:eastAsia="Times New Roman"/>
+                <w:b/>
+                <w:color w:val="FFFFFF"/>
+                <w:kern w:val="0"/>
+                <w:lang w:eastAsia="pt-BR"/>
+                <w14:ligatures w14:val="none"/>
+              </w:rPr>
+              <w:t xml:space="preserve">Fluxo </w:t>
+            </w:r>
+            <w:r>
+              <w:rPr>
+                <w:rFonts w:eastAsia="Times New Roman"/>
+                <w:b/>
+                <w:color w:val="FFFFFF"/>
+                <w:kern w:val="0"/>
+                <w:lang w:eastAsia="pt-BR"/>
+                <w14:ligatures w14:val="none"/>
+              </w:rPr>
+              <w:t xml:space="preserve">Alternativo </w:t>
+            </w:r>
+            <w:r>
+              <w:rPr>
+                <w:rFonts w:eastAsia="Times New Roman"/>
+                <w:b/>
+                <w:color w:val="FFFFFF"/>
+                <w:kern w:val="0"/>
+                <w:lang w:eastAsia="pt-BR"/>
+                <w14:ligatures w14:val="none"/>
+              </w:rPr>
+              <w:t xml:space="preserve">I  - </w:t>
+            </w:r>
+            <w:r>
+              <w:rPr>
+                <w:rFonts w:eastAsia="Times New Roman"/>
+                <w:b/>
+                <w:color w:val="FFFFFF"/>
+                <w:kern w:val="0"/>
+                <w:lang w:eastAsia="pt-BR"/>
+                <w14:ligatures w14:val="none"/>
+              </w:rPr>
+              <w:t>Cancelar busca por partida</w:t>
+            </w:r>
+          </w:p>
+        </w:tc>
+      </w:tr>
+      <w:tr>
+        <w:trPr>
+          <w:trHeight w:val="266"/>
+        </w:trPr>
+        <w:tc>
+          <w:tcPr>
+            <w:tcW w:w="3964" w:type="dxa"/>
+            <w:tcBorders>
+              <w:top w:val="single" w:sz="4" w:space="0" w:color="000000"/>
+              <w:left w:val="single" w:sz="4" w:space="0" w:color="000000"/>
+              <w:bottom w:val="single" w:sz="4" w:space="0" w:color="000000"/>
+              <w:right w:val="single" w:sz="4" w:space="0" w:color="000000"/>
+            </w:tcBorders>
+            <w:shd w:val="clear" w:color="auto" w:fill="1F3864"/>
+            <w:tcMar>
+              <w:top w:w="0" w:type="dxa"/>
+              <w:left w:w="108" w:type="dxa"/>
+              <w:bottom w:w="0" w:type="dxa"/>
+              <w:right w:w="108" w:type="dxa"/>
+            </w:tcMar>
+            <w:vAlign w:val="center"/>
+            <w:hideMark/>
+          </w:tcPr>
+          <w:p>
+            <w:pPr>
+              <w:spacing w:before="0" w:after="0" w:line="240" w:lineRule="auto"/>
+              <w:ind w:left="22" w:firstLine="0"/>
+              <w:jc w:val="center"/>
+              <w:rPr>
+                <w:rFonts w:ascii="Times New Roman" w:eastAsia="Times New Roman" w:hAnsi="Times New Roman" w:cs="Times New Roman"/>
+                <w:bCs w:val="0"/>
+                <w:kern w:val="0"/>
+                <w:lang w:eastAsia="pt-BR"/>
+                <w14:ligatures w14:val="none"/>
+              </w:rPr>
+            </w:pPr>
+            <w:r>
+              <w:rPr>
+                <w:rFonts w:eastAsia="Times New Roman"/>
+                <w:bCs w:val="0"/>
+                <w:color w:val="FFFFFF"/>
+                <w:kern w:val="0"/>
+                <w:lang w:eastAsia="pt-BR"/>
+                <w14:ligatures w14:val="none"/>
+              </w:rPr>
+              <w:t>Ações do Ator</w:t>
+            </w:r>
+          </w:p>
+        </w:tc>
+        <w:tc>
+          <w:tcPr>
+            <w:tcW w:w="4864" w:type="dxa"/>
+            <w:tcBorders>
+              <w:top w:val="single" w:sz="4" w:space="0" w:color="000000"/>
+              <w:left w:val="single" w:sz="4" w:space="0" w:color="000000"/>
+              <w:bottom w:val="single" w:sz="4" w:space="0" w:color="000000"/>
+              <w:right w:val="single" w:sz="4" w:space="0" w:color="000000"/>
+            </w:tcBorders>
+            <w:shd w:val="clear" w:color="auto" w:fill="1F3864"/>
+            <w:tcMar>
+              <w:top w:w="0" w:type="dxa"/>
+              <w:left w:w="108" w:type="dxa"/>
+              <w:bottom w:w="0" w:type="dxa"/>
+              <w:right w:w="108" w:type="dxa"/>
+            </w:tcMar>
+            <w:vAlign w:val="center"/>
+            <w:hideMark/>
+          </w:tcPr>
+          <w:p>
+            <w:pPr>
+              <w:spacing w:before="0" w:after="0" w:line="240" w:lineRule="auto"/>
+              <w:ind w:left="-209" w:firstLine="0"/>
+              <w:jc w:val="center"/>
+              <w:rPr>
+                <w:rFonts w:ascii="Times New Roman" w:eastAsia="Times New Roman" w:hAnsi="Times New Roman" w:cs="Times New Roman"/>
+                <w:bCs w:val="0"/>
+                <w:kern w:val="0"/>
+                <w:lang w:eastAsia="pt-BR"/>
+                <w14:ligatures w14:val="none"/>
+              </w:rPr>
+            </w:pPr>
+            <w:r>
+              <w:rPr>
+                <w:rFonts w:eastAsia="Times New Roman"/>
+                <w:bCs w:val="0"/>
+                <w:color w:val="FFFFFF"/>
+                <w:kern w:val="0"/>
+                <w:lang w:eastAsia="pt-BR"/>
+                <w14:ligatures w14:val="none"/>
+              </w:rPr>
+              <w:t>Ações do Sistemas</w:t>
+            </w:r>
+          </w:p>
+        </w:tc>
+      </w:tr>
+      <w:tr>
+        <w:trPr>
+          <w:trHeight w:val="266"/>
+        </w:trPr>
+        <w:tc>
+          <w:tcPr>
+            <w:tcW w:w="3964" w:type="dxa"/>
+            <w:tcBorders>
+              <w:top w:val="single" w:sz="4" w:space="0" w:color="000000"/>
+              <w:left w:val="single" w:sz="4" w:space="0" w:color="000000"/>
+              <w:bottom w:val="single" w:sz="4" w:space="0" w:color="000000"/>
+              <w:right w:val="single" w:sz="4" w:space="0" w:color="000000"/>
+            </w:tcBorders>
+            <w:tcMar>
+              <w:top w:w="0" w:type="dxa"/>
+              <w:left w:w="108" w:type="dxa"/>
+              <w:bottom w:w="0" w:type="dxa"/>
+              <w:right w:w="108" w:type="dxa"/>
+            </w:tcMar>
+            <w:vAlign w:val="center"/>
+            <w:hideMark/>
+          </w:tcPr>
+          <w:p>
+            <w:pPr>
+              <w:spacing w:before="0" w:after="0" w:line="240" w:lineRule="auto"/>
+              <w:ind w:left="22" w:firstLine="0"/>
+              <w:rPr>
+                <w:rFonts w:ascii="Times New Roman" w:eastAsia="Times New Roman" w:hAnsi="Times New Roman" w:cs="Times New Roman"/>
+                <w:bCs w:val="0"/>
+                <w:kern w:val="0"/>
+                <w:lang w:eastAsia="pt-BR"/>
+                <w14:ligatures w14:val="none"/>
+              </w:rPr>
+            </w:pPr>
+            <w:r>
+              <w:rPr>
+                <w:rFonts w:eastAsia="Times New Roman"/>
+                <w:bCs w:val="0"/>
+                <w:color w:val="000000"/>
+                <w:kern w:val="0"/>
+                <w:sz w:val="20"/>
+                <w:szCs w:val="20"/>
+                <w:lang w:eastAsia="pt-BR"/>
+                <w14:ligatures w14:val="none"/>
+              </w:rPr>
+              <w:t>1 O jogador seleciona a opção “Cancelar busca”</w:t>
+            </w:r>
+          </w:p>
+        </w:tc>
+        <w:tc>
+          <w:tcPr>
+            <w:tcW w:w="4864" w:type="dxa"/>
+            <w:tcBorders>
+              <w:top w:val="single" w:sz="4" w:space="0" w:color="000000"/>
+              <w:left w:val="single" w:sz="4" w:space="0" w:color="000000"/>
+              <w:bottom w:val="single" w:sz="4" w:space="0" w:color="000000"/>
+              <w:right w:val="single" w:sz="4" w:space="0" w:color="000000"/>
+            </w:tcBorders>
+            <w:tcMar>
+              <w:top w:w="0" w:type="dxa"/>
+              <w:left w:w="108" w:type="dxa"/>
+              <w:bottom w:w="0" w:type="dxa"/>
+              <w:right w:w="108" w:type="dxa"/>
+            </w:tcMar>
+            <w:vAlign w:val="center"/>
+            <w:hideMark/>
+          </w:tcPr>
+          <w:p>
+            <w:pPr>
+              <w:spacing w:before="0" w:after="0" w:line="240" w:lineRule="auto"/>
+              <w:ind w:firstLine="0"/>
+              <w:jc w:val="left"/>
+              <w:rPr>
+                <w:rFonts w:ascii="Times New Roman" w:eastAsia="Times New Roman" w:hAnsi="Times New Roman" w:cs="Times New Roman"/>
+                <w:bCs w:val="0"/>
+                <w:kern w:val="0"/>
+                <w:lang w:eastAsia="pt-BR"/>
+                <w14:ligatures w14:val="none"/>
+              </w:rPr>
+            </w:pPr>
+          </w:p>
+        </w:tc>
+      </w:tr>
+      <w:tr>
+        <w:trPr>
+          <w:trHeight w:val="266"/>
+        </w:trPr>
+        <w:tc>
+          <w:tcPr>
+            <w:tcW w:w="3964" w:type="dxa"/>
+            <w:tcBorders>
+              <w:top w:val="single" w:sz="4" w:space="0" w:color="000000"/>
+              <w:left w:val="single" w:sz="4" w:space="0" w:color="000000"/>
+              <w:bottom w:val="single" w:sz="4" w:space="0" w:color="000000"/>
+              <w:right w:val="single" w:sz="4" w:space="0" w:color="000000"/>
+            </w:tcBorders>
+            <w:tcMar>
+              <w:top w:w="0" w:type="dxa"/>
+              <w:left w:w="108" w:type="dxa"/>
+              <w:bottom w:w="0" w:type="dxa"/>
+              <w:right w:w="108" w:type="dxa"/>
+            </w:tcMar>
+            <w:vAlign w:val="center"/>
+            <w:hideMark/>
+          </w:tcPr>
+          <w:p>
+            <w:pPr>
+              <w:spacing w:before="0" w:after="0" w:line="240" w:lineRule="auto"/>
+              <w:ind w:left="22" w:firstLine="0"/>
+              <w:rPr>
+                <w:rFonts w:ascii="Times New Roman" w:eastAsia="Times New Roman" w:hAnsi="Times New Roman" w:cs="Times New Roman"/>
+                <w:bCs w:val="0"/>
+                <w:kern w:val="0"/>
+                <w:lang w:eastAsia="pt-BR"/>
+                <w14:ligatures w14:val="none"/>
+              </w:rPr>
+            </w:pPr>
+          </w:p>
+        </w:tc>
+        <w:tc>
+          <w:tcPr>
+            <w:tcW w:w="4864" w:type="dxa"/>
+            <w:tcBorders>
+              <w:top w:val="single" w:sz="4" w:space="0" w:color="000000"/>
+              <w:left w:val="single" w:sz="4" w:space="0" w:color="000000"/>
+              <w:bottom w:val="single" w:sz="4" w:space="0" w:color="000000"/>
+              <w:right w:val="single" w:sz="4" w:space="0" w:color="000000"/>
+            </w:tcBorders>
+            <w:tcMar>
+              <w:top w:w="0" w:type="dxa"/>
+              <w:left w:w="108" w:type="dxa"/>
+              <w:bottom w:w="0" w:type="dxa"/>
+              <w:right w:w="108" w:type="dxa"/>
+            </w:tcMar>
+            <w:vAlign w:val="center"/>
+            <w:hideMark/>
+          </w:tcPr>
+          <w:p>
+            <w:pPr>
+              <w:spacing w:before="0" w:after="0" w:line="240" w:lineRule="auto"/>
+              <w:ind w:firstLine="0"/>
+              <w:jc w:val="left"/>
+              <w:rPr>
+                <w:rFonts w:ascii="Times New Roman" w:eastAsia="Times New Roman" w:hAnsi="Times New Roman" w:cs="Times New Roman"/>
+                <w:bCs w:val="0"/>
+                <w:kern w:val="0"/>
+                <w:lang w:eastAsia="pt-BR"/>
+                <w14:ligatures w14:val="none"/>
+              </w:rPr>
+            </w:pPr>
+            <w:r>
+              <w:rPr>
+                <w:rFonts w:eastAsia="Times New Roman"/>
+                <w:bCs w:val="0"/>
+                <w:color w:val="000000"/>
+                <w:kern w:val="0"/>
+                <w:sz w:val="20"/>
+                <w:szCs w:val="20"/>
+                <w:lang w:eastAsia="pt-BR"/>
+                <w14:ligatures w14:val="none"/>
+              </w:rPr>
+              <w:t>2</w:t>
+            </w:r>
+            <w:r>
+              <w:rPr>
+                <w:rFonts w:eastAsia="Times New Roman"/>
+                <w:bCs w:val="0"/>
+                <w:color w:val="000000"/>
+                <w:kern w:val="0"/>
+                <w:sz w:val="20"/>
+                <w:szCs w:val="20"/>
+                <w:lang w:eastAsia="pt-BR"/>
+                <w14:ligatures w14:val="none"/>
+              </w:rPr>
+              <w:t xml:space="preserve"> O </w:t>
+            </w:r>
+            <w:r>
+              <w:rPr>
+                <w:rFonts w:eastAsia="Times New Roman"/>
+                <w:bCs w:val="0"/>
+                <w:color w:val="000000"/>
+                <w:kern w:val="0"/>
+                <w:sz w:val="20"/>
+                <w:szCs w:val="20"/>
+                <w:lang w:eastAsia="pt-BR"/>
+                <w14:ligatures w14:val="none"/>
+              </w:rPr>
+              <w:t>sistema</w:t>
+            </w:r>
+            <w:r>
+              <w:rPr>
+                <w:rFonts w:eastAsia="Times New Roman"/>
+                <w:bCs w:val="0"/>
+                <w:color w:val="000000"/>
+                <w:kern w:val="0"/>
+                <w:sz w:val="20"/>
+                <w:szCs w:val="20"/>
+                <w:lang w:eastAsia="pt-BR"/>
+                <w14:ligatures w14:val="none"/>
+              </w:rPr>
+              <w:t xml:space="preserve"> </w:t>
+            </w:r>
+            <w:r>
+              <w:rPr>
+                <w:rFonts w:eastAsia="Times New Roman"/>
+                <w:bCs w:val="0"/>
+                <w:color w:val="000000"/>
+                <w:kern w:val="0"/>
+                <w:sz w:val="20"/>
+                <w:szCs w:val="20"/>
+                <w:lang w:eastAsia="pt-BR"/>
+                <w14:ligatures w14:val="none"/>
+              </w:rPr>
+              <w:t>interrompe a procura pela partida e retorna o jogador para a tela inicial.</w:t>
+            </w:r>
+          </w:p>
+        </w:tc>
+      </w:tr>
+    </w:tbl>
+    <w:p>
+      <w:pPr>
+        <w:ind w:firstLine="0"/>
+        <w:jc w:val="center"/>
+      </w:pPr>
+      <w:r>
+        <w:t>Fonte: Autoria própria (2023)</w:t>
+      </w:r>
+    </w:p>
+    <w:p>
+      <w:pPr>
+        <w:ind w:firstLine="0"/>
+      </w:pPr>
+    </w:p>
+    <w:p>
+      <w:pPr>
+        <w:pStyle w:val="Ttulo3"/>
+      </w:pPr>
+      <w:r>
+        <w:t>Caso de uso Realizar jogada</w:t>
+      </w:r>
+    </w:p>
+    <w:p>
+      <w:pPr>
+        <w:pStyle w:val="Legenda"/>
+        <w:keepNext/>
+        <w:spacing w:after="0"/>
+        <w:jc w:val="center"/>
+        <w:rPr>
+          <w:i w:val="0"/>
+          <w:iCs w:val="0"/>
+          <w:color w:val="000000" w:themeColor="text1"/>
+          <w:sz w:val="22"/>
+          <w:szCs w:val="22"/>
+        </w:rPr>
+      </w:pPr>
+      <w:r>
+        <w:rPr>
+          <w:i w:val="0"/>
+          <w:iCs w:val="0"/>
+          <w:color w:val="000000" w:themeColor="text1"/>
+          <w:sz w:val="22"/>
+          <w:szCs w:val="22"/>
+        </w:rPr>
+        <w:t xml:space="preserve">Tabela </w:t>
+      </w:r>
+      <w:r>
+        <w:rPr>
+          <w:i w:val="0"/>
+          <w:iCs w:val="0"/>
+          <w:color w:val="000000" w:themeColor="text1"/>
+          <w:sz w:val="22"/>
+          <w:szCs w:val="22"/>
+        </w:rPr>
+        <w:fldChar w:fldCharType="begin"/>
+      </w:r>
+      <w:r>
+        <w:rPr>
+          <w:i w:val="0"/>
+          <w:iCs w:val="0"/>
+          <w:color w:val="000000" w:themeColor="text1"/>
+          <w:sz w:val="22"/>
+          <w:szCs w:val="22"/>
+        </w:rPr>
+        <w:instrText xml:space="preserve"> SEQ Tabela \* ARABIC </w:instrText>
+      </w:r>
+      <w:r>
+        <w:rPr>
+          <w:i w:val="0"/>
+          <w:iCs w:val="0"/>
+          <w:color w:val="000000" w:themeColor="text1"/>
+          <w:sz w:val="22"/>
+          <w:szCs w:val="22"/>
+        </w:rPr>
+        <w:fldChar w:fldCharType="separate"/>
+      </w:r>
+      <w:r>
+        <w:rPr>
+          <w:i w:val="0"/>
+          <w:iCs w:val="0"/>
+          <w:noProof/>
+          <w:color w:val="000000" w:themeColor="text1"/>
+          <w:sz w:val="22"/>
+          <w:szCs w:val="22"/>
+        </w:rPr>
+        <w:t>2</w:t>
+      </w:r>
+      <w:r>
+        <w:rPr>
+          <w:i w:val="0"/>
+          <w:iCs w:val="0"/>
+          <w:color w:val="000000" w:themeColor="text1"/>
+          <w:sz w:val="22"/>
+          <w:szCs w:val="22"/>
+        </w:rPr>
+        <w:fldChar w:fldCharType="end"/>
+      </w:r>
+      <w:r>
+        <w:rPr>
+          <w:i w:val="0"/>
+          <w:iCs w:val="0"/>
+          <w:color w:val="000000" w:themeColor="text1"/>
+          <w:sz w:val="22"/>
+          <w:szCs w:val="22"/>
+        </w:rPr>
+        <w:t xml:space="preserve"> - Caso de uso realizar jogada</w:t>
+      </w:r>
+    </w:p>
+    <w:tbl>
+      <w:tblPr>
+        <w:tblW w:w="8828" w:type="dxa"/>
+        <w:tblCellMar>
+          <w:top w:w="15" w:type="dxa"/>
+          <w:left w:w="15" w:type="dxa"/>
+          <w:bottom w:w="15" w:type="dxa"/>
+          <w:right w:w="15" w:type="dxa"/>
+        </w:tblCellMar>
+        <w:tblLook w:val="04A0" w:firstRow="1" w:lastRow="0" w:firstColumn="1" w:lastColumn="0" w:noHBand="0" w:noVBand="1"/>
+      </w:tblPr>
+      <w:tblGrid>
+        <w:gridCol w:w="3964"/>
+        <w:gridCol w:w="4864"/>
+      </w:tblGrid>
+      <w:tr>
+        <w:trPr>
+          <w:trHeight w:val="330"/>
+        </w:trPr>
+        <w:tc>
+          <w:tcPr>
+            <w:tcW w:w="3964" w:type="dxa"/>
+            <w:tcBorders>
+              <w:top w:val="single" w:sz="4" w:space="0" w:color="000000"/>
+              <w:left w:val="single" w:sz="4" w:space="0" w:color="000000"/>
+              <w:bottom w:val="single" w:sz="4" w:space="0" w:color="000000"/>
+              <w:right w:val="single" w:sz="4" w:space="0" w:color="000000"/>
+            </w:tcBorders>
+            <w:shd w:val="clear" w:color="auto" w:fill="DEEBF6"/>
+            <w:tcMar>
+              <w:top w:w="0" w:type="dxa"/>
+              <w:left w:w="108" w:type="dxa"/>
+              <w:bottom w:w="0" w:type="dxa"/>
+              <w:right w:w="108" w:type="dxa"/>
+            </w:tcMar>
+            <w:vAlign w:val="center"/>
+            <w:hideMark/>
+          </w:tcPr>
+          <w:p>
+            <w:pPr>
+              <w:spacing w:before="0" w:after="0" w:line="240" w:lineRule="auto"/>
+              <w:ind w:left="22" w:firstLine="0"/>
+              <w:jc w:val="center"/>
+              <w:rPr>
+                <w:rFonts w:ascii="Times New Roman" w:eastAsia="Times New Roman" w:hAnsi="Times New Roman" w:cs="Times New Roman"/>
+                <w:bCs w:val="0"/>
+                <w:kern w:val="0"/>
+                <w:lang w:eastAsia="pt-BR"/>
+                <w14:ligatures w14:val="none"/>
+              </w:rPr>
+            </w:pPr>
+            <w:r>
+              <w:rPr>
+                <w:rFonts w:eastAsia="Times New Roman"/>
+                <w:b/>
+                <w:color w:val="000000"/>
+                <w:kern w:val="0"/>
+                <w:sz w:val="20"/>
+                <w:szCs w:val="20"/>
+                <w:lang w:eastAsia="pt-BR"/>
+                <w14:ligatures w14:val="none"/>
+              </w:rPr>
+              <w:t>Nome do caso de uso</w:t>
+            </w:r>
+          </w:p>
+        </w:tc>
+        <w:tc>
+          <w:tcPr>
+            <w:tcW w:w="4864" w:type="dxa"/>
+            <w:tcBorders>
+              <w:top w:val="single" w:sz="4" w:space="0" w:color="000000"/>
+              <w:left w:val="single" w:sz="4" w:space="0" w:color="000000"/>
+              <w:bottom w:val="single" w:sz="4" w:space="0" w:color="000000"/>
+              <w:right w:val="single" w:sz="4" w:space="0" w:color="000000"/>
+            </w:tcBorders>
+            <w:tcMar>
+              <w:top w:w="0" w:type="dxa"/>
+              <w:left w:w="108" w:type="dxa"/>
+              <w:bottom w:w="0" w:type="dxa"/>
+              <w:right w:w="108" w:type="dxa"/>
+            </w:tcMar>
+            <w:vAlign w:val="center"/>
+            <w:hideMark/>
+          </w:tcPr>
+          <w:p>
+            <w:pPr>
+              <w:spacing w:before="0" w:after="0" w:line="240" w:lineRule="auto"/>
+              <w:ind w:firstLine="0"/>
+              <w:jc w:val="center"/>
+              <w:rPr>
+                <w:rFonts w:ascii="Times New Roman" w:eastAsia="Times New Roman" w:hAnsi="Times New Roman" w:cs="Times New Roman"/>
+                <w:bCs w:val="0"/>
+                <w:kern w:val="0"/>
+                <w:lang w:eastAsia="pt-BR"/>
+                <w14:ligatures w14:val="none"/>
+              </w:rPr>
+            </w:pPr>
+            <w:r>
+              <w:rPr>
+                <w:rFonts w:eastAsia="Times New Roman"/>
+                <w:b/>
+                <w:color w:val="000000"/>
+                <w:kern w:val="0"/>
+                <w:sz w:val="20"/>
+                <w:szCs w:val="20"/>
+                <w:lang w:eastAsia="pt-BR"/>
+                <w14:ligatures w14:val="none"/>
+              </w:rPr>
+              <w:t>Realizar jogada</w:t>
+            </w:r>
+          </w:p>
+        </w:tc>
+      </w:tr>
+      <w:tr>
+        <w:tc>
+          <w:tcPr>
+            <w:tcW w:w="3964" w:type="dxa"/>
+            <w:tcBorders>
+              <w:top w:val="single" w:sz="4" w:space="0" w:color="000000"/>
+              <w:left w:val="single" w:sz="4" w:space="0" w:color="000000"/>
+              <w:bottom w:val="single" w:sz="4" w:space="0" w:color="000000"/>
+              <w:right w:val="single" w:sz="4" w:space="0" w:color="000000"/>
+            </w:tcBorders>
+            <w:shd w:val="clear" w:color="auto" w:fill="DEEBF6"/>
+            <w:tcMar>
+              <w:top w:w="0" w:type="dxa"/>
+              <w:left w:w="108" w:type="dxa"/>
+              <w:bottom w:w="0" w:type="dxa"/>
+              <w:right w:w="108" w:type="dxa"/>
+            </w:tcMar>
+            <w:vAlign w:val="center"/>
+            <w:hideMark/>
+          </w:tcPr>
+          <w:p>
+            <w:pPr>
+              <w:spacing w:before="0" w:after="0" w:line="240" w:lineRule="auto"/>
+              <w:ind w:left="164" w:firstLine="0"/>
+              <w:jc w:val="center"/>
+              <w:rPr>
+                <w:rFonts w:ascii="Times New Roman" w:eastAsia="Times New Roman" w:hAnsi="Times New Roman" w:cs="Times New Roman"/>
+                <w:bCs w:val="0"/>
+                <w:kern w:val="0"/>
+                <w:lang w:eastAsia="pt-BR"/>
+                <w14:ligatures w14:val="none"/>
+              </w:rPr>
+            </w:pPr>
+            <w:r>
+              <w:rPr>
+                <w:rFonts w:eastAsia="Times New Roman"/>
+                <w:bCs w:val="0"/>
+                <w:color w:val="000000"/>
+                <w:kern w:val="0"/>
+                <w:sz w:val="20"/>
+                <w:szCs w:val="20"/>
+                <w:lang w:eastAsia="pt-BR"/>
+                <w14:ligatures w14:val="none"/>
+              </w:rPr>
+              <w:t>Ator Principal</w:t>
+            </w:r>
+          </w:p>
+        </w:tc>
+        <w:tc>
+          <w:tcPr>
+            <w:tcW w:w="4864" w:type="dxa"/>
+            <w:tcBorders>
+              <w:top w:val="single" w:sz="4" w:space="0" w:color="000000"/>
+              <w:left w:val="single" w:sz="4" w:space="0" w:color="000000"/>
+              <w:bottom w:val="single" w:sz="4" w:space="0" w:color="000000"/>
+              <w:right w:val="single" w:sz="4" w:space="0" w:color="000000"/>
+            </w:tcBorders>
+            <w:tcMar>
+              <w:top w:w="0" w:type="dxa"/>
+              <w:left w:w="108" w:type="dxa"/>
+              <w:bottom w:w="0" w:type="dxa"/>
+              <w:right w:w="108" w:type="dxa"/>
+            </w:tcMar>
+            <w:vAlign w:val="center"/>
+            <w:hideMark/>
+          </w:tcPr>
+          <w:p>
+            <w:pPr>
+              <w:spacing w:before="0" w:after="0" w:line="240" w:lineRule="auto"/>
+              <w:ind w:firstLine="0"/>
+              <w:rPr>
+                <w:rFonts w:ascii="Times New Roman" w:eastAsia="Times New Roman" w:hAnsi="Times New Roman" w:cs="Times New Roman"/>
+                <w:bCs w:val="0"/>
+                <w:kern w:val="0"/>
+                <w:lang w:eastAsia="pt-BR"/>
+                <w14:ligatures w14:val="none"/>
+              </w:rPr>
+            </w:pPr>
+            <w:r>
+              <w:rPr>
+                <w:rFonts w:eastAsia="Times New Roman"/>
+                <w:bCs w:val="0"/>
+                <w:color w:val="000000"/>
+                <w:kern w:val="0"/>
+                <w:sz w:val="20"/>
+                <w:szCs w:val="20"/>
+                <w:lang w:eastAsia="pt-BR"/>
+                <w14:ligatures w14:val="none"/>
+              </w:rPr>
+              <w:t>Jogador</w:t>
+            </w:r>
+          </w:p>
+        </w:tc>
+      </w:tr>
+      <w:tr>
+        <w:tc>
+          <w:tcPr>
+            <w:tcW w:w="3964" w:type="dxa"/>
+            <w:tcBorders>
+              <w:top w:val="single" w:sz="4" w:space="0" w:color="000000"/>
+              <w:left w:val="single" w:sz="4" w:space="0" w:color="000000"/>
+              <w:bottom w:val="single" w:sz="4" w:space="0" w:color="000000"/>
+              <w:right w:val="single" w:sz="4" w:space="0" w:color="000000"/>
+            </w:tcBorders>
+            <w:shd w:val="clear" w:color="auto" w:fill="DEEBF6"/>
+            <w:tcMar>
+              <w:top w:w="0" w:type="dxa"/>
+              <w:left w:w="108" w:type="dxa"/>
+              <w:bottom w:w="0" w:type="dxa"/>
+              <w:right w:w="108" w:type="dxa"/>
+            </w:tcMar>
+            <w:vAlign w:val="center"/>
+            <w:hideMark/>
+          </w:tcPr>
+          <w:p>
+            <w:pPr>
+              <w:spacing w:before="0" w:after="0" w:line="240" w:lineRule="auto"/>
+              <w:ind w:left="164" w:firstLine="0"/>
+              <w:jc w:val="center"/>
+              <w:rPr>
+                <w:rFonts w:ascii="Times New Roman" w:eastAsia="Times New Roman" w:hAnsi="Times New Roman" w:cs="Times New Roman"/>
+                <w:bCs w:val="0"/>
+                <w:kern w:val="0"/>
+                <w:lang w:eastAsia="pt-BR"/>
+                <w14:ligatures w14:val="none"/>
+              </w:rPr>
+            </w:pPr>
+            <w:r>
+              <w:rPr>
+                <w:rFonts w:eastAsia="Times New Roman"/>
+                <w:bCs w:val="0"/>
+                <w:color w:val="000000"/>
+                <w:kern w:val="0"/>
+                <w:sz w:val="20"/>
+                <w:szCs w:val="20"/>
+                <w:lang w:eastAsia="pt-BR"/>
+                <w14:ligatures w14:val="none"/>
+              </w:rPr>
+              <w:t>Atores secundários</w:t>
+            </w:r>
+          </w:p>
+        </w:tc>
+        <w:tc>
+          <w:tcPr>
+            <w:tcW w:w="4864" w:type="dxa"/>
+            <w:tcBorders>
+              <w:top w:val="single" w:sz="4" w:space="0" w:color="000000"/>
+              <w:left w:val="single" w:sz="4" w:space="0" w:color="000000"/>
+              <w:bottom w:val="single" w:sz="4" w:space="0" w:color="000000"/>
+              <w:right w:val="single" w:sz="4" w:space="0" w:color="000000"/>
+            </w:tcBorders>
+            <w:tcMar>
+              <w:top w:w="0" w:type="dxa"/>
+              <w:left w:w="108" w:type="dxa"/>
+              <w:bottom w:w="0" w:type="dxa"/>
+              <w:right w:w="108" w:type="dxa"/>
+            </w:tcMar>
+            <w:vAlign w:val="center"/>
+            <w:hideMark/>
+          </w:tcPr>
+          <w:p>
+            <w:pPr>
+              <w:spacing w:before="0" w:after="0" w:line="240" w:lineRule="auto"/>
+              <w:ind w:firstLine="0"/>
+              <w:jc w:val="left"/>
+              <w:rPr>
+                <w:rFonts w:ascii="Times New Roman" w:eastAsia="Times New Roman" w:hAnsi="Times New Roman" w:cs="Times New Roman"/>
+                <w:bCs w:val="0"/>
+                <w:kern w:val="0"/>
+                <w:lang w:eastAsia="pt-BR"/>
+                <w14:ligatures w14:val="none"/>
+              </w:rPr>
+            </w:pPr>
+          </w:p>
+        </w:tc>
+      </w:tr>
+      <w:tr>
+        <w:tc>
+          <w:tcPr>
+            <w:tcW w:w="3964" w:type="dxa"/>
+            <w:tcBorders>
+              <w:top w:val="single" w:sz="4" w:space="0" w:color="000000"/>
+              <w:left w:val="single" w:sz="4" w:space="0" w:color="000000"/>
+              <w:bottom w:val="single" w:sz="4" w:space="0" w:color="000000"/>
+              <w:right w:val="single" w:sz="4" w:space="0" w:color="000000"/>
+            </w:tcBorders>
+            <w:shd w:val="clear" w:color="auto" w:fill="DEEBF6"/>
+            <w:tcMar>
+              <w:top w:w="0" w:type="dxa"/>
+              <w:left w:w="108" w:type="dxa"/>
+              <w:bottom w:w="0" w:type="dxa"/>
+              <w:right w:w="108" w:type="dxa"/>
+            </w:tcMar>
+            <w:vAlign w:val="center"/>
+            <w:hideMark/>
+          </w:tcPr>
+          <w:p>
+            <w:pPr>
+              <w:spacing w:before="0" w:after="0" w:line="240" w:lineRule="auto"/>
+              <w:ind w:left="164" w:firstLine="0"/>
+              <w:jc w:val="center"/>
+              <w:rPr>
+                <w:rFonts w:ascii="Times New Roman" w:eastAsia="Times New Roman" w:hAnsi="Times New Roman" w:cs="Times New Roman"/>
+                <w:bCs w:val="0"/>
+                <w:kern w:val="0"/>
+                <w:lang w:eastAsia="pt-BR"/>
+                <w14:ligatures w14:val="none"/>
+              </w:rPr>
+            </w:pPr>
+            <w:r>
+              <w:rPr>
+                <w:rFonts w:eastAsia="Times New Roman"/>
+                <w:bCs w:val="0"/>
+                <w:color w:val="000000"/>
+                <w:kern w:val="0"/>
+                <w:sz w:val="20"/>
+                <w:szCs w:val="20"/>
+                <w:lang w:eastAsia="pt-BR"/>
+                <w14:ligatures w14:val="none"/>
+              </w:rPr>
+              <w:t>Resumo</w:t>
+            </w:r>
+          </w:p>
+        </w:tc>
+        <w:tc>
+          <w:tcPr>
+            <w:tcW w:w="4864" w:type="dxa"/>
+            <w:tcBorders>
+              <w:top w:val="single" w:sz="4" w:space="0" w:color="000000"/>
+              <w:left w:val="single" w:sz="4" w:space="0" w:color="000000"/>
+              <w:bottom w:val="single" w:sz="4" w:space="0" w:color="000000"/>
+              <w:right w:val="single" w:sz="4" w:space="0" w:color="000000"/>
+            </w:tcBorders>
+            <w:tcMar>
+              <w:top w:w="0" w:type="dxa"/>
+              <w:left w:w="108" w:type="dxa"/>
+              <w:bottom w:w="0" w:type="dxa"/>
+              <w:right w:w="108" w:type="dxa"/>
+            </w:tcMar>
+            <w:vAlign w:val="center"/>
+            <w:hideMark/>
+          </w:tcPr>
+          <w:p>
+            <w:pPr>
+              <w:spacing w:before="0" w:after="0" w:line="240" w:lineRule="auto"/>
+              <w:ind w:firstLine="0"/>
+              <w:rPr>
+                <w:rFonts w:ascii="Times New Roman" w:eastAsia="Times New Roman" w:hAnsi="Times New Roman" w:cs="Times New Roman"/>
+                <w:bCs w:val="0"/>
+                <w:kern w:val="0"/>
+                <w:lang w:eastAsia="pt-BR"/>
+                <w14:ligatures w14:val="none"/>
+              </w:rPr>
+            </w:pPr>
+            <w:r>
+              <w:rPr>
+                <w:rFonts w:eastAsia="Times New Roman"/>
+                <w:bCs w:val="0"/>
+                <w:color w:val="000000"/>
+                <w:kern w:val="0"/>
+                <w:sz w:val="20"/>
+                <w:szCs w:val="20"/>
+                <w:lang w:eastAsia="pt-BR"/>
+                <w14:ligatures w14:val="none"/>
+              </w:rPr>
+              <w:t xml:space="preserve">Este caso de uso </w:t>
+            </w:r>
+            <w:r>
+              <w:rPr>
+                <w:rFonts w:eastAsia="Times New Roman"/>
+                <w:bCs w:val="0"/>
+                <w:color w:val="000000"/>
+                <w:kern w:val="0"/>
+                <w:sz w:val="20"/>
+                <w:szCs w:val="20"/>
+                <w:lang w:eastAsia="pt-BR"/>
+                <w14:ligatures w14:val="none"/>
+              </w:rPr>
+              <w:t>descreve as ações que ocorrem quando o jogador inicia a busca por uma partida de jogo da velha no sistema</w:t>
+            </w:r>
+          </w:p>
+        </w:tc>
+      </w:tr>
+      <w:tr>
+        <w:tc>
+          <w:tcPr>
+            <w:tcW w:w="3964" w:type="dxa"/>
+            <w:tcBorders>
+              <w:top w:val="single" w:sz="4" w:space="0" w:color="000000"/>
+              <w:left w:val="single" w:sz="4" w:space="0" w:color="000000"/>
+              <w:bottom w:val="single" w:sz="4" w:space="0" w:color="000000"/>
+              <w:right w:val="single" w:sz="4" w:space="0" w:color="000000"/>
+            </w:tcBorders>
+            <w:shd w:val="clear" w:color="auto" w:fill="DEEBF6"/>
+            <w:tcMar>
+              <w:top w:w="0" w:type="dxa"/>
+              <w:left w:w="108" w:type="dxa"/>
+              <w:bottom w:w="0" w:type="dxa"/>
+              <w:right w:w="108" w:type="dxa"/>
+            </w:tcMar>
+            <w:vAlign w:val="center"/>
+            <w:hideMark/>
+          </w:tcPr>
+          <w:p>
+            <w:pPr>
+              <w:spacing w:before="0" w:after="0" w:line="240" w:lineRule="auto"/>
+              <w:ind w:left="164" w:firstLine="0"/>
+              <w:jc w:val="center"/>
+              <w:rPr>
+                <w:rFonts w:ascii="Times New Roman" w:eastAsia="Times New Roman" w:hAnsi="Times New Roman" w:cs="Times New Roman"/>
+                <w:bCs w:val="0"/>
+                <w:kern w:val="0"/>
+                <w:lang w:eastAsia="pt-BR"/>
+                <w14:ligatures w14:val="none"/>
+              </w:rPr>
+            </w:pPr>
+            <w:r>
+              <w:rPr>
+                <w:rFonts w:eastAsia="Times New Roman"/>
+                <w:bCs w:val="0"/>
+                <w:color w:val="000000"/>
+                <w:kern w:val="0"/>
+                <w:sz w:val="20"/>
+                <w:szCs w:val="20"/>
+                <w:lang w:eastAsia="pt-BR"/>
+                <w14:ligatures w14:val="none"/>
+              </w:rPr>
+              <w:t>Pré-condições</w:t>
+            </w:r>
+          </w:p>
+        </w:tc>
+        <w:tc>
+          <w:tcPr>
+            <w:tcW w:w="4864" w:type="dxa"/>
+            <w:tcBorders>
+              <w:top w:val="single" w:sz="4" w:space="0" w:color="000000"/>
+              <w:left w:val="single" w:sz="4" w:space="0" w:color="000000"/>
+              <w:bottom w:val="single" w:sz="4" w:space="0" w:color="000000"/>
+              <w:right w:val="single" w:sz="4" w:space="0" w:color="000000"/>
+            </w:tcBorders>
+            <w:tcMar>
+              <w:top w:w="0" w:type="dxa"/>
+              <w:left w:w="108" w:type="dxa"/>
+              <w:bottom w:w="0" w:type="dxa"/>
+              <w:right w:w="108" w:type="dxa"/>
+            </w:tcMar>
+            <w:vAlign w:val="center"/>
+            <w:hideMark/>
+          </w:tcPr>
+          <w:p>
+            <w:pPr>
+              <w:spacing w:before="0" w:after="0" w:line="240" w:lineRule="auto"/>
+              <w:ind w:firstLine="0"/>
+              <w:rPr>
+                <w:rFonts w:eastAsia="Times New Roman"/>
+                <w:bCs w:val="0"/>
+                <w:kern w:val="0"/>
+                <w:sz w:val="20"/>
+                <w:szCs w:val="20"/>
+                <w:lang w:eastAsia="pt-BR"/>
+                <w14:ligatures w14:val="none"/>
+              </w:rPr>
+            </w:pPr>
+            <w:r>
+              <w:rPr>
+                <w:rFonts w:eastAsia="Times New Roman"/>
+                <w:bCs w:val="0"/>
+                <w:kern w:val="0"/>
+                <w:sz w:val="20"/>
+                <w:szCs w:val="20"/>
+                <w:lang w:eastAsia="pt-BR"/>
+                <w14:ligatures w14:val="none"/>
+              </w:rPr>
+              <w:t>Jogo iniciado</w:t>
+            </w:r>
+          </w:p>
+        </w:tc>
+      </w:tr>
+      <w:tr>
+        <w:tc>
+          <w:tcPr>
+            <w:tcW w:w="3964" w:type="dxa"/>
+            <w:tcBorders>
+              <w:top w:val="single" w:sz="4" w:space="0" w:color="000000"/>
+              <w:left w:val="single" w:sz="4" w:space="0" w:color="000000"/>
+              <w:bottom w:val="single" w:sz="4" w:space="0" w:color="000000"/>
+              <w:right w:val="single" w:sz="4" w:space="0" w:color="000000"/>
+            </w:tcBorders>
+            <w:shd w:val="clear" w:color="auto" w:fill="DEEBF6"/>
+            <w:tcMar>
+              <w:top w:w="0" w:type="dxa"/>
+              <w:left w:w="108" w:type="dxa"/>
+              <w:bottom w:w="0" w:type="dxa"/>
+              <w:right w:w="108" w:type="dxa"/>
+            </w:tcMar>
+            <w:vAlign w:val="center"/>
+            <w:hideMark/>
+          </w:tcPr>
+          <w:p>
+            <w:pPr>
+              <w:spacing w:before="0" w:after="0" w:line="240" w:lineRule="auto"/>
+              <w:ind w:left="164" w:firstLine="0"/>
+              <w:jc w:val="center"/>
+              <w:rPr>
+                <w:rFonts w:ascii="Times New Roman" w:eastAsia="Times New Roman" w:hAnsi="Times New Roman" w:cs="Times New Roman"/>
+                <w:bCs w:val="0"/>
+                <w:kern w:val="0"/>
+                <w:lang w:eastAsia="pt-BR"/>
+                <w14:ligatures w14:val="none"/>
+              </w:rPr>
+            </w:pPr>
+            <w:r>
+              <w:rPr>
+                <w:rFonts w:eastAsia="Times New Roman"/>
+                <w:bCs w:val="0"/>
+                <w:color w:val="000000"/>
+                <w:kern w:val="0"/>
+                <w:sz w:val="20"/>
+                <w:szCs w:val="20"/>
+                <w:lang w:eastAsia="pt-BR"/>
+                <w14:ligatures w14:val="none"/>
+              </w:rPr>
+              <w:t>Pós-condições</w:t>
+            </w:r>
+          </w:p>
+        </w:tc>
+        <w:tc>
+          <w:tcPr>
+            <w:tcW w:w="4864" w:type="dxa"/>
+            <w:tcBorders>
+              <w:top w:val="single" w:sz="4" w:space="0" w:color="000000"/>
+              <w:left w:val="single" w:sz="4" w:space="0" w:color="000000"/>
+              <w:bottom w:val="single" w:sz="4" w:space="0" w:color="000000"/>
+              <w:right w:val="single" w:sz="4" w:space="0" w:color="000000"/>
+            </w:tcBorders>
+            <w:tcMar>
+              <w:top w:w="0" w:type="dxa"/>
+              <w:left w:w="108" w:type="dxa"/>
+              <w:bottom w:w="0" w:type="dxa"/>
+              <w:right w:w="108" w:type="dxa"/>
+            </w:tcMar>
+            <w:vAlign w:val="center"/>
+            <w:hideMark/>
+          </w:tcPr>
+          <w:p>
+            <w:pPr>
+              <w:spacing w:before="0" w:after="0" w:line="240" w:lineRule="auto"/>
+              <w:ind w:firstLine="0"/>
+              <w:rPr>
+                <w:rFonts w:eastAsia="Times New Roman"/>
+                <w:bCs w:val="0"/>
+                <w:kern w:val="0"/>
+                <w:sz w:val="20"/>
+                <w:szCs w:val="20"/>
+                <w:lang w:eastAsia="pt-BR"/>
+                <w14:ligatures w14:val="none"/>
+              </w:rPr>
+            </w:pPr>
+            <w:r>
+              <w:rPr>
+                <w:rFonts w:eastAsia="Times New Roman"/>
+                <w:bCs w:val="0"/>
+                <w:kern w:val="0"/>
+                <w:sz w:val="20"/>
+                <w:szCs w:val="20"/>
+                <w:lang w:eastAsia="pt-BR"/>
+                <w14:ligatures w14:val="none"/>
+              </w:rPr>
+              <w:t>Jogada realizada</w:t>
+            </w:r>
+          </w:p>
+        </w:tc>
+      </w:tr>
+      <w:tr>
+        <w:trPr>
+          <w:trHeight w:val="324"/>
+        </w:trPr>
+        <w:tc>
+          <w:tcPr>
+            <w:tcW w:w="0" w:type="auto"/>
+            <w:gridSpan w:val="2"/>
+            <w:tcBorders>
+              <w:top w:val="single" w:sz="4" w:space="0" w:color="000000"/>
+              <w:left w:val="single" w:sz="4" w:space="0" w:color="000000"/>
+              <w:bottom w:val="single" w:sz="4" w:space="0" w:color="000000"/>
+              <w:right w:val="single" w:sz="4" w:space="0" w:color="000000"/>
+            </w:tcBorders>
+            <w:shd w:val="clear" w:color="auto" w:fill="1F3864"/>
+            <w:tcMar>
+              <w:top w:w="0" w:type="dxa"/>
+              <w:left w:w="108" w:type="dxa"/>
+              <w:bottom w:w="0" w:type="dxa"/>
+              <w:right w:w="108" w:type="dxa"/>
+            </w:tcMar>
+            <w:hideMark/>
+          </w:tcPr>
+          <w:p>
+            <w:pPr>
+              <w:spacing w:before="0" w:after="0" w:line="240" w:lineRule="auto"/>
+              <w:ind w:left="22" w:firstLine="0"/>
+              <w:jc w:val="center"/>
+              <w:rPr>
+                <w:rFonts w:ascii="Times New Roman" w:eastAsia="Times New Roman" w:hAnsi="Times New Roman" w:cs="Times New Roman"/>
+                <w:bCs w:val="0"/>
+                <w:kern w:val="0"/>
+                <w:lang w:eastAsia="pt-BR"/>
+                <w14:ligatures w14:val="none"/>
+              </w:rPr>
+            </w:pPr>
+            <w:r>
+              <w:rPr>
+                <w:rFonts w:eastAsia="Times New Roman"/>
+                <w:b/>
+                <w:color w:val="FFFFFF"/>
+                <w:kern w:val="0"/>
+                <w:lang w:eastAsia="pt-BR"/>
+                <w14:ligatures w14:val="none"/>
+              </w:rPr>
+              <w:t>Fluxo Principal</w:t>
+            </w:r>
+          </w:p>
+        </w:tc>
+      </w:tr>
+      <w:tr>
+        <w:trPr>
+          <w:trHeight w:val="266"/>
+        </w:trPr>
+        <w:tc>
+          <w:tcPr>
+            <w:tcW w:w="3964" w:type="dxa"/>
+            <w:tcBorders>
+              <w:top w:val="single" w:sz="4" w:space="0" w:color="000000"/>
+              <w:left w:val="single" w:sz="4" w:space="0" w:color="000000"/>
+              <w:bottom w:val="single" w:sz="4" w:space="0" w:color="000000"/>
+              <w:right w:val="single" w:sz="4" w:space="0" w:color="000000"/>
+            </w:tcBorders>
+            <w:shd w:val="clear" w:color="auto" w:fill="1F3864"/>
+            <w:tcMar>
+              <w:top w:w="0" w:type="dxa"/>
+              <w:left w:w="108" w:type="dxa"/>
+              <w:bottom w:w="0" w:type="dxa"/>
+              <w:right w:w="108" w:type="dxa"/>
+            </w:tcMar>
+            <w:hideMark/>
+          </w:tcPr>
+          <w:p>
+            <w:pPr>
+              <w:spacing w:before="0" w:after="0" w:line="240" w:lineRule="auto"/>
+              <w:ind w:left="-120" w:firstLine="0"/>
+              <w:jc w:val="center"/>
+              <w:rPr>
+                <w:rFonts w:ascii="Times New Roman" w:eastAsia="Times New Roman" w:hAnsi="Times New Roman" w:cs="Times New Roman"/>
+                <w:bCs w:val="0"/>
+                <w:kern w:val="0"/>
+                <w:lang w:eastAsia="pt-BR"/>
+                <w14:ligatures w14:val="none"/>
+              </w:rPr>
+            </w:pPr>
+            <w:r>
+              <w:rPr>
+                <w:rFonts w:eastAsia="Times New Roman"/>
+                <w:bCs w:val="0"/>
+                <w:color w:val="FFFFFF"/>
+                <w:kern w:val="0"/>
+                <w:lang w:eastAsia="pt-BR"/>
+                <w14:ligatures w14:val="none"/>
+              </w:rPr>
+              <w:t>Ações do Ator</w:t>
+            </w:r>
+          </w:p>
+        </w:tc>
+        <w:tc>
+          <w:tcPr>
+            <w:tcW w:w="4864" w:type="dxa"/>
+            <w:tcBorders>
+              <w:top w:val="single" w:sz="4" w:space="0" w:color="000000"/>
+              <w:left w:val="single" w:sz="4" w:space="0" w:color="000000"/>
+              <w:bottom w:val="single" w:sz="4" w:space="0" w:color="000000"/>
+              <w:right w:val="single" w:sz="4" w:space="0" w:color="000000"/>
+            </w:tcBorders>
+            <w:shd w:val="clear" w:color="auto" w:fill="1F3864"/>
+            <w:tcMar>
+              <w:top w:w="0" w:type="dxa"/>
+              <w:left w:w="108" w:type="dxa"/>
+              <w:bottom w:w="0" w:type="dxa"/>
+              <w:right w:w="108" w:type="dxa"/>
+            </w:tcMar>
+            <w:hideMark/>
+          </w:tcPr>
+          <w:p>
+            <w:pPr>
+              <w:spacing w:before="0" w:after="0" w:line="240" w:lineRule="auto"/>
+              <w:ind w:left="-104" w:firstLine="0"/>
+              <w:jc w:val="center"/>
+              <w:rPr>
+                <w:rFonts w:ascii="Times New Roman" w:eastAsia="Times New Roman" w:hAnsi="Times New Roman" w:cs="Times New Roman"/>
+                <w:bCs w:val="0"/>
+                <w:kern w:val="0"/>
+                <w:lang w:eastAsia="pt-BR"/>
+                <w14:ligatures w14:val="none"/>
+              </w:rPr>
+            </w:pPr>
+            <w:r>
+              <w:rPr>
+                <w:rFonts w:eastAsia="Times New Roman"/>
+                <w:bCs w:val="0"/>
+                <w:color w:val="FFFFFF"/>
+                <w:kern w:val="0"/>
+                <w:lang w:eastAsia="pt-BR"/>
+                <w14:ligatures w14:val="none"/>
+              </w:rPr>
+              <w:t>Ações do Sistemas</w:t>
+            </w:r>
+          </w:p>
+        </w:tc>
+      </w:tr>
+      <w:tr>
+        <w:trPr>
+          <w:trHeight w:val="266"/>
+        </w:trPr>
+        <w:tc>
+          <w:tcPr>
+            <w:tcW w:w="3964" w:type="dxa"/>
+            <w:tcBorders>
+              <w:top w:val="single" w:sz="4" w:space="0" w:color="000000"/>
+              <w:left w:val="single" w:sz="4" w:space="0" w:color="000000"/>
+              <w:bottom w:val="single" w:sz="4" w:space="0" w:color="000000"/>
+              <w:right w:val="single" w:sz="4" w:space="0" w:color="000000"/>
+            </w:tcBorders>
+            <w:tcMar>
+              <w:top w:w="0" w:type="dxa"/>
+              <w:left w:w="108" w:type="dxa"/>
+              <w:bottom w:w="0" w:type="dxa"/>
+              <w:right w:w="108" w:type="dxa"/>
+            </w:tcMar>
+            <w:vAlign w:val="center"/>
+            <w:hideMark/>
+          </w:tcPr>
+          <w:p>
+            <w:pPr>
+              <w:spacing w:before="0" w:after="0" w:line="240" w:lineRule="auto"/>
+              <w:ind w:left="22" w:firstLine="0"/>
+              <w:rPr>
+                <w:rFonts w:ascii="Times New Roman" w:eastAsia="Times New Roman" w:hAnsi="Times New Roman" w:cs="Times New Roman"/>
+                <w:bCs w:val="0"/>
+                <w:kern w:val="0"/>
+                <w:lang w:eastAsia="pt-BR"/>
+                <w14:ligatures w14:val="none"/>
+              </w:rPr>
+            </w:pPr>
+            <w:r>
+              <w:rPr>
+                <w:rFonts w:eastAsia="Times New Roman"/>
+                <w:bCs w:val="0"/>
+                <w:color w:val="000000"/>
+                <w:kern w:val="0"/>
+                <w:sz w:val="20"/>
+                <w:szCs w:val="20"/>
+                <w:lang w:eastAsia="pt-BR"/>
+                <w14:ligatures w14:val="none"/>
+              </w:rPr>
+              <w:t xml:space="preserve">1 </w:t>
+            </w:r>
+            <w:r>
+              <w:rPr>
+                <w:rFonts w:eastAsia="Times New Roman"/>
+                <w:bCs w:val="0"/>
+                <w:color w:val="000000"/>
+                <w:kern w:val="0"/>
+                <w:sz w:val="20"/>
+                <w:szCs w:val="20"/>
+                <w:lang w:eastAsia="pt-BR"/>
+                <w14:ligatures w14:val="none"/>
+              </w:rPr>
+              <w:t>O jogador seleciona uma posição do tabuleiro.</w:t>
+            </w:r>
+          </w:p>
+        </w:tc>
+        <w:tc>
+          <w:tcPr>
+            <w:tcW w:w="4864" w:type="dxa"/>
+            <w:tcBorders>
+              <w:top w:val="single" w:sz="4" w:space="0" w:color="000000"/>
+              <w:left w:val="single" w:sz="4" w:space="0" w:color="000000"/>
+              <w:bottom w:val="single" w:sz="4" w:space="0" w:color="000000"/>
+              <w:right w:val="single" w:sz="4" w:space="0" w:color="000000"/>
+            </w:tcBorders>
+            <w:tcMar>
+              <w:top w:w="0" w:type="dxa"/>
+              <w:left w:w="108" w:type="dxa"/>
+              <w:bottom w:w="0" w:type="dxa"/>
+              <w:right w:w="108" w:type="dxa"/>
+            </w:tcMar>
+            <w:vAlign w:val="center"/>
+            <w:hideMark/>
+          </w:tcPr>
+          <w:p>
+            <w:pPr>
+              <w:spacing w:before="0" w:after="0" w:line="240" w:lineRule="auto"/>
+              <w:ind w:firstLine="0"/>
+              <w:jc w:val="left"/>
+              <w:rPr>
+                <w:rFonts w:ascii="Times New Roman" w:eastAsia="Times New Roman" w:hAnsi="Times New Roman" w:cs="Times New Roman"/>
+                <w:bCs w:val="0"/>
+                <w:kern w:val="0"/>
+                <w:lang w:eastAsia="pt-BR"/>
+                <w14:ligatures w14:val="none"/>
+              </w:rPr>
+            </w:pPr>
+          </w:p>
+        </w:tc>
+      </w:tr>
+      <w:tr>
+        <w:trPr>
+          <w:trHeight w:val="266"/>
+        </w:trPr>
+        <w:tc>
+          <w:tcPr>
+            <w:tcW w:w="3964" w:type="dxa"/>
+            <w:tcBorders>
+              <w:top w:val="single" w:sz="4" w:space="0" w:color="000000"/>
+              <w:left w:val="single" w:sz="4" w:space="0" w:color="000000"/>
+              <w:bottom w:val="single" w:sz="4" w:space="0" w:color="000000"/>
+              <w:right w:val="single" w:sz="4" w:space="0" w:color="000000"/>
+            </w:tcBorders>
+            <w:tcMar>
+              <w:top w:w="0" w:type="dxa"/>
+              <w:left w:w="108" w:type="dxa"/>
+              <w:bottom w:w="0" w:type="dxa"/>
+              <w:right w:w="108" w:type="dxa"/>
+            </w:tcMar>
+            <w:vAlign w:val="center"/>
+            <w:hideMark/>
+          </w:tcPr>
+          <w:p>
+            <w:pPr>
+              <w:spacing w:before="0" w:after="0" w:line="240" w:lineRule="auto"/>
+              <w:ind w:firstLine="0"/>
+              <w:jc w:val="left"/>
+              <w:rPr>
+                <w:rFonts w:ascii="Times New Roman" w:eastAsia="Times New Roman" w:hAnsi="Times New Roman" w:cs="Times New Roman"/>
+                <w:bCs w:val="0"/>
+                <w:kern w:val="0"/>
+                <w:lang w:eastAsia="pt-BR"/>
+                <w14:ligatures w14:val="none"/>
+              </w:rPr>
+            </w:pPr>
+          </w:p>
+        </w:tc>
+        <w:tc>
+          <w:tcPr>
+            <w:tcW w:w="4864" w:type="dxa"/>
+            <w:tcBorders>
+              <w:top w:val="single" w:sz="4" w:space="0" w:color="000000"/>
+              <w:left w:val="single" w:sz="4" w:space="0" w:color="000000"/>
+              <w:bottom w:val="single" w:sz="4" w:space="0" w:color="000000"/>
+              <w:right w:val="single" w:sz="4" w:space="0" w:color="000000"/>
+            </w:tcBorders>
+            <w:tcMar>
+              <w:top w:w="0" w:type="dxa"/>
+              <w:left w:w="108" w:type="dxa"/>
+              <w:bottom w:w="0" w:type="dxa"/>
+              <w:right w:w="108" w:type="dxa"/>
+            </w:tcMar>
+            <w:vAlign w:val="center"/>
+            <w:hideMark/>
+          </w:tcPr>
+          <w:p>
+            <w:pPr>
+              <w:spacing w:before="0" w:after="0" w:line="240" w:lineRule="auto"/>
+              <w:ind w:left="-28" w:firstLine="0"/>
+              <w:rPr>
+                <w:rFonts w:ascii="Times New Roman" w:eastAsia="Times New Roman" w:hAnsi="Times New Roman" w:cs="Times New Roman"/>
+                <w:bCs w:val="0"/>
+                <w:kern w:val="0"/>
+                <w:lang w:eastAsia="pt-BR"/>
+                <w14:ligatures w14:val="none"/>
+              </w:rPr>
+            </w:pPr>
+            <w:r>
+              <w:rPr>
+                <w:rFonts w:eastAsia="Times New Roman"/>
+                <w:bCs w:val="0"/>
+                <w:color w:val="000000"/>
+                <w:kern w:val="0"/>
+                <w:sz w:val="20"/>
+                <w:szCs w:val="20"/>
+                <w:lang w:eastAsia="pt-BR"/>
+                <w14:ligatures w14:val="none"/>
+              </w:rPr>
+              <w:t xml:space="preserve">2 </w:t>
+            </w:r>
+            <w:r>
+              <w:rPr>
+                <w:rFonts w:eastAsia="Times New Roman"/>
+                <w:bCs w:val="0"/>
+                <w:color w:val="000000"/>
+                <w:kern w:val="0"/>
+                <w:sz w:val="20"/>
+                <w:szCs w:val="20"/>
+                <w:lang w:eastAsia="pt-BR"/>
+                <w14:ligatures w14:val="none"/>
+              </w:rPr>
+              <w:t xml:space="preserve">O sistema </w:t>
+            </w:r>
+            <w:r>
+              <w:rPr>
+                <w:rFonts w:eastAsia="Times New Roman"/>
+                <w:bCs w:val="0"/>
+                <w:color w:val="000000"/>
+                <w:kern w:val="0"/>
+                <w:sz w:val="20"/>
+                <w:szCs w:val="20"/>
+                <w:lang w:eastAsia="pt-BR"/>
+                <w14:ligatures w14:val="none"/>
+              </w:rPr>
+              <w:t>verifica se o campo selecionado está livre</w:t>
+            </w:r>
+            <w:r>
+              <w:rPr>
+                <w:rFonts w:eastAsia="Times New Roman"/>
+                <w:bCs w:val="0"/>
+                <w:color w:val="000000"/>
+                <w:kern w:val="0"/>
+                <w:sz w:val="20"/>
+                <w:szCs w:val="20"/>
+                <w:lang w:eastAsia="pt-BR"/>
+                <w14:ligatures w14:val="none"/>
+              </w:rPr>
+              <w:t>.</w:t>
+            </w:r>
+          </w:p>
+        </w:tc>
+      </w:tr>
+      <w:tr>
+        <w:trPr>
+          <w:trHeight w:val="266"/>
+        </w:trPr>
+        <w:tc>
+          <w:tcPr>
+            <w:tcW w:w="3964" w:type="dxa"/>
+            <w:tcBorders>
+              <w:top w:val="single" w:sz="4" w:space="0" w:color="000000"/>
+              <w:left w:val="single" w:sz="4" w:space="0" w:color="000000"/>
+              <w:bottom w:val="single" w:sz="4" w:space="0" w:color="000000"/>
+              <w:right w:val="single" w:sz="4" w:space="0" w:color="000000"/>
+            </w:tcBorders>
+            <w:tcMar>
+              <w:top w:w="0" w:type="dxa"/>
+              <w:left w:w="108" w:type="dxa"/>
+              <w:bottom w:w="0" w:type="dxa"/>
+              <w:right w:w="108" w:type="dxa"/>
+            </w:tcMar>
+            <w:vAlign w:val="center"/>
+            <w:hideMark/>
+          </w:tcPr>
+          <w:p>
+            <w:pPr>
+              <w:spacing w:before="0" w:after="0" w:line="240" w:lineRule="auto"/>
+              <w:ind w:left="22" w:firstLine="0"/>
+              <w:rPr>
+                <w:rFonts w:ascii="Times New Roman" w:eastAsia="Times New Roman" w:hAnsi="Times New Roman" w:cs="Times New Roman"/>
+                <w:bCs w:val="0"/>
+                <w:kern w:val="0"/>
+                <w:lang w:eastAsia="pt-BR"/>
+                <w14:ligatures w14:val="none"/>
+              </w:rPr>
+            </w:pPr>
+          </w:p>
+        </w:tc>
+        <w:tc>
+          <w:tcPr>
+            <w:tcW w:w="4864" w:type="dxa"/>
+            <w:tcBorders>
+              <w:top w:val="single" w:sz="4" w:space="0" w:color="000000"/>
+              <w:left w:val="single" w:sz="4" w:space="0" w:color="000000"/>
+              <w:bottom w:val="single" w:sz="4" w:space="0" w:color="000000"/>
+              <w:right w:val="single" w:sz="4" w:space="0" w:color="000000"/>
+            </w:tcBorders>
+            <w:tcMar>
+              <w:top w:w="0" w:type="dxa"/>
+              <w:left w:w="108" w:type="dxa"/>
+              <w:bottom w:w="0" w:type="dxa"/>
+              <w:right w:w="108" w:type="dxa"/>
+            </w:tcMar>
+            <w:vAlign w:val="center"/>
+            <w:hideMark/>
+          </w:tcPr>
+          <w:p>
+            <w:pPr>
+              <w:spacing w:before="0" w:after="0" w:line="240" w:lineRule="auto"/>
+              <w:ind w:firstLine="0"/>
+              <w:jc w:val="left"/>
+              <w:rPr>
+                <w:rFonts w:ascii="Times New Roman" w:eastAsia="Times New Roman" w:hAnsi="Times New Roman" w:cs="Times New Roman"/>
+                <w:bCs w:val="0"/>
+                <w:kern w:val="0"/>
+                <w:lang w:eastAsia="pt-BR"/>
+                <w14:ligatures w14:val="none"/>
+              </w:rPr>
+            </w:pPr>
+            <w:r>
+              <w:rPr>
+                <w:rFonts w:eastAsia="Times New Roman"/>
+                <w:bCs w:val="0"/>
+                <w:color w:val="000000"/>
+                <w:kern w:val="0"/>
+                <w:sz w:val="20"/>
+                <w:szCs w:val="20"/>
+                <w:lang w:eastAsia="pt-BR"/>
+                <w14:ligatures w14:val="none"/>
+              </w:rPr>
+              <w:t xml:space="preserve">3 </w:t>
+            </w:r>
+            <w:r>
+              <w:rPr>
+                <w:rFonts w:eastAsia="Times New Roman"/>
+                <w:bCs w:val="0"/>
+                <w:color w:val="000000"/>
+                <w:kern w:val="0"/>
+                <w:sz w:val="20"/>
+                <w:szCs w:val="20"/>
+                <w:lang w:eastAsia="pt-BR"/>
+                <w14:ligatures w14:val="none"/>
+              </w:rPr>
+              <w:t>Caso a posição esteja livre, se o jogador por o Jogador 1, a posição será preenchida com o X. Caso seja o Jogador 2, será preenchido com o O.</w:t>
+            </w:r>
+          </w:p>
+        </w:tc>
+      </w:tr>
+      <w:tr>
+        <w:trPr>
+          <w:trHeight w:val="266"/>
+        </w:trPr>
+        <w:tc>
+          <w:tcPr>
+            <w:tcW w:w="3964" w:type="dxa"/>
+            <w:tcBorders>
+              <w:top w:val="single" w:sz="4" w:space="0" w:color="000000"/>
+              <w:left w:val="single" w:sz="4" w:space="0" w:color="000000"/>
+              <w:bottom w:val="single" w:sz="4" w:space="0" w:color="000000"/>
+              <w:right w:val="single" w:sz="4" w:space="0" w:color="000000"/>
+            </w:tcBorders>
+            <w:tcMar>
+              <w:top w:w="0" w:type="dxa"/>
+              <w:left w:w="108" w:type="dxa"/>
+              <w:bottom w:w="0" w:type="dxa"/>
+              <w:right w:w="108" w:type="dxa"/>
+            </w:tcMar>
+            <w:vAlign w:val="center"/>
+            <w:hideMark/>
+          </w:tcPr>
+          <w:p>
+            <w:pPr>
+              <w:spacing w:before="0" w:after="0" w:line="240" w:lineRule="auto"/>
+              <w:ind w:left="22" w:firstLine="0"/>
+              <w:rPr>
+                <w:rFonts w:ascii="Times New Roman" w:eastAsia="Times New Roman" w:hAnsi="Times New Roman" w:cs="Times New Roman"/>
+                <w:bCs w:val="0"/>
+                <w:kern w:val="0"/>
+                <w:lang w:eastAsia="pt-BR"/>
+                <w14:ligatures w14:val="none"/>
+              </w:rPr>
+            </w:pPr>
+          </w:p>
+        </w:tc>
+        <w:tc>
+          <w:tcPr>
+            <w:tcW w:w="4864" w:type="dxa"/>
+            <w:tcBorders>
+              <w:top w:val="single" w:sz="4" w:space="0" w:color="000000"/>
+              <w:left w:val="single" w:sz="4" w:space="0" w:color="000000"/>
+              <w:bottom w:val="single" w:sz="4" w:space="0" w:color="000000"/>
+              <w:right w:val="single" w:sz="4" w:space="0" w:color="000000"/>
+            </w:tcBorders>
+            <w:tcMar>
+              <w:top w:w="0" w:type="dxa"/>
+              <w:left w:w="108" w:type="dxa"/>
+              <w:bottom w:w="0" w:type="dxa"/>
+              <w:right w:w="108" w:type="dxa"/>
+            </w:tcMar>
+            <w:vAlign w:val="center"/>
+            <w:hideMark/>
+          </w:tcPr>
+          <w:p>
+            <w:pPr>
+              <w:spacing w:before="0" w:after="0" w:line="240" w:lineRule="auto"/>
+              <w:ind w:left="-28" w:firstLine="0"/>
+              <w:jc w:val="left"/>
+              <w:rPr>
+                <w:rFonts w:ascii="Times New Roman" w:eastAsia="Times New Roman" w:hAnsi="Times New Roman" w:cs="Times New Roman"/>
+                <w:bCs w:val="0"/>
+                <w:kern w:val="0"/>
+                <w:lang w:eastAsia="pt-BR"/>
+                <w14:ligatures w14:val="none"/>
+              </w:rPr>
+            </w:pPr>
+            <w:r>
+              <w:rPr>
+                <w:rFonts w:eastAsia="Times New Roman"/>
+                <w:bCs w:val="0"/>
+                <w:color w:val="000000"/>
+                <w:kern w:val="0"/>
+                <w:sz w:val="20"/>
+                <w:szCs w:val="20"/>
+                <w:lang w:eastAsia="pt-BR"/>
+                <w14:ligatures w14:val="none"/>
+              </w:rPr>
+              <w:t xml:space="preserve">4 O sistema </w:t>
+            </w:r>
+            <w:r>
+              <w:rPr>
+                <w:rFonts w:eastAsia="Times New Roman"/>
+                <w:bCs w:val="0"/>
+                <w:color w:val="000000"/>
+                <w:kern w:val="0"/>
+                <w:sz w:val="20"/>
+                <w:szCs w:val="20"/>
+                <w:lang w:eastAsia="pt-BR"/>
+                <w14:ligatures w14:val="none"/>
+              </w:rPr>
+              <w:t>verifica se o jogo terminou com vitória ou empate.</w:t>
+            </w:r>
+          </w:p>
+        </w:tc>
+      </w:tr>
+      <w:tr>
+        <w:trPr>
+          <w:trHeight w:val="266"/>
+        </w:trPr>
+        <w:tc>
+          <w:tcPr>
+            <w:tcW w:w="3964" w:type="dxa"/>
+            <w:tcBorders>
+              <w:top w:val="single" w:sz="4" w:space="0" w:color="000000"/>
+              <w:left w:val="single" w:sz="4" w:space="0" w:color="000000"/>
+              <w:bottom w:val="single" w:sz="4" w:space="0" w:color="000000"/>
+              <w:right w:val="single" w:sz="4" w:space="0" w:color="000000"/>
+            </w:tcBorders>
+            <w:tcMar>
+              <w:top w:w="0" w:type="dxa"/>
+              <w:left w:w="108" w:type="dxa"/>
+              <w:bottom w:w="0" w:type="dxa"/>
+              <w:right w:w="108" w:type="dxa"/>
+            </w:tcMar>
+            <w:vAlign w:val="center"/>
+          </w:tcPr>
+          <w:p>
+            <w:pPr>
+              <w:spacing w:before="0" w:after="0" w:line="240" w:lineRule="auto"/>
+              <w:ind w:left="22" w:firstLine="0"/>
+              <w:rPr>
+                <w:rFonts w:ascii="Times New Roman" w:eastAsia="Times New Roman" w:hAnsi="Times New Roman" w:cs="Times New Roman"/>
+                <w:bCs w:val="0"/>
+                <w:kern w:val="0"/>
+                <w:lang w:eastAsia="pt-BR"/>
+                <w14:ligatures w14:val="none"/>
+              </w:rPr>
+            </w:pPr>
+          </w:p>
+        </w:tc>
+        <w:tc>
+          <w:tcPr>
+            <w:tcW w:w="4864" w:type="dxa"/>
+            <w:tcBorders>
+              <w:top w:val="single" w:sz="4" w:space="0" w:color="000000"/>
+              <w:left w:val="single" w:sz="4" w:space="0" w:color="000000"/>
+              <w:bottom w:val="single" w:sz="4" w:space="0" w:color="000000"/>
+              <w:right w:val="single" w:sz="4" w:space="0" w:color="000000"/>
+            </w:tcBorders>
+            <w:tcMar>
+              <w:top w:w="0" w:type="dxa"/>
+              <w:left w:w="108" w:type="dxa"/>
+              <w:bottom w:w="0" w:type="dxa"/>
+              <w:right w:w="108" w:type="dxa"/>
+            </w:tcMar>
+            <w:vAlign w:val="center"/>
+          </w:tcPr>
+          <w:p>
+            <w:pPr>
+              <w:spacing w:before="0" w:after="0" w:line="240" w:lineRule="auto"/>
+              <w:ind w:left="-28" w:firstLine="0"/>
+              <w:jc w:val="left"/>
+              <w:rPr>
+                <w:rFonts w:eastAsia="Times New Roman"/>
+                <w:bCs w:val="0"/>
+                <w:color w:val="000000"/>
+                <w:kern w:val="0"/>
+                <w:sz w:val="20"/>
+                <w:szCs w:val="20"/>
+                <w:lang w:eastAsia="pt-BR"/>
+                <w14:ligatures w14:val="none"/>
+              </w:rPr>
+            </w:pPr>
+            <w:r>
+              <w:rPr>
+                <w:rFonts w:eastAsia="Times New Roman"/>
+                <w:bCs w:val="0"/>
+                <w:color w:val="000000"/>
+                <w:kern w:val="0"/>
+                <w:sz w:val="20"/>
+                <w:szCs w:val="20"/>
+                <w:lang w:eastAsia="pt-BR"/>
+                <w14:ligatures w14:val="none"/>
+              </w:rPr>
+              <w:t>5</w:t>
+            </w:r>
+            <w:r>
+              <w:rPr>
+                <w:rFonts w:eastAsia="Times New Roman"/>
+                <w:bCs w:val="0"/>
+                <w:color w:val="000000"/>
+                <w:kern w:val="0"/>
+                <w:sz w:val="20"/>
+                <w:szCs w:val="20"/>
+                <w:lang w:eastAsia="pt-BR"/>
+                <w14:ligatures w14:val="none"/>
+              </w:rPr>
+              <w:t xml:space="preserve"> </w:t>
+            </w:r>
+            <w:r>
+              <w:rPr>
+                <w:rFonts w:eastAsia="Times New Roman"/>
+                <w:bCs w:val="0"/>
+                <w:color w:val="000000"/>
+                <w:kern w:val="0"/>
+                <w:sz w:val="20"/>
+                <w:szCs w:val="20"/>
+                <w:lang w:eastAsia="pt-BR"/>
+                <w14:ligatures w14:val="none"/>
+              </w:rPr>
+              <w:t>Caso o jogo não tenha terminado, o sistema alterna a vez do jogador.</w:t>
+            </w:r>
+          </w:p>
+        </w:tc>
+      </w:tr>
+      <w:tr>
+        <w:trPr>
+          <w:trHeight w:val="266"/>
+        </w:trPr>
+        <w:tc>
+          <w:tcPr>
+            <w:tcW w:w="0" w:type="auto"/>
+            <w:gridSpan w:val="2"/>
+            <w:tcBorders>
+              <w:top w:val="single" w:sz="4" w:space="0" w:color="000000"/>
+              <w:left w:val="single" w:sz="4" w:space="0" w:color="000000"/>
+              <w:bottom w:val="single" w:sz="4" w:space="0" w:color="000000"/>
+              <w:right w:val="single" w:sz="4" w:space="0" w:color="000000"/>
+            </w:tcBorders>
+            <w:shd w:val="clear" w:color="auto" w:fill="1F3864"/>
+            <w:tcMar>
+              <w:top w:w="0" w:type="dxa"/>
+              <w:left w:w="108" w:type="dxa"/>
+              <w:bottom w:w="0" w:type="dxa"/>
+              <w:right w:w="108" w:type="dxa"/>
+            </w:tcMar>
+            <w:vAlign w:val="center"/>
+            <w:hideMark/>
+          </w:tcPr>
+          <w:p>
+            <w:pPr>
+              <w:spacing w:before="0" w:after="0" w:line="240" w:lineRule="auto"/>
+              <w:ind w:left="567" w:firstLine="0"/>
+              <w:jc w:val="center"/>
+              <w:rPr>
+                <w:rFonts w:ascii="Times New Roman" w:eastAsia="Times New Roman" w:hAnsi="Times New Roman" w:cs="Times New Roman"/>
+                <w:bCs w:val="0"/>
+                <w:kern w:val="0"/>
+                <w:lang w:eastAsia="pt-BR"/>
+                <w14:ligatures w14:val="none"/>
+              </w:rPr>
+            </w:pPr>
+            <w:r>
+              <w:rPr>
+                <w:rFonts w:eastAsia="Times New Roman"/>
+                <w:b/>
+                <w:color w:val="FFFFFF"/>
+                <w:kern w:val="0"/>
+                <w:lang w:eastAsia="pt-BR"/>
+                <w14:ligatures w14:val="none"/>
+              </w:rPr>
+              <w:t xml:space="preserve">Fluxo </w:t>
+            </w:r>
+            <w:r>
+              <w:rPr>
+                <w:rFonts w:eastAsia="Times New Roman"/>
+                <w:b/>
+                <w:color w:val="FFFFFF"/>
+                <w:kern w:val="0"/>
+                <w:lang w:eastAsia="pt-BR"/>
+                <w14:ligatures w14:val="none"/>
+              </w:rPr>
+              <w:t>Alternativo</w:t>
+            </w:r>
+            <w:r>
+              <w:rPr>
+                <w:rFonts w:eastAsia="Times New Roman"/>
+                <w:b/>
+                <w:color w:val="FFFFFF"/>
+                <w:kern w:val="0"/>
+                <w:lang w:eastAsia="pt-BR"/>
+                <w14:ligatures w14:val="none"/>
+              </w:rPr>
+              <w:t xml:space="preserve"> I  - </w:t>
+            </w:r>
+            <w:r>
+              <w:rPr>
+                <w:rFonts w:eastAsia="Times New Roman"/>
+                <w:b/>
+                <w:color w:val="FFFFFF"/>
+                <w:kern w:val="0"/>
+                <w:lang w:eastAsia="pt-BR"/>
+                <w14:ligatures w14:val="none"/>
+              </w:rPr>
+              <w:t>Jogada inválida</w:t>
+            </w:r>
+          </w:p>
+        </w:tc>
+      </w:tr>
+      <w:tr>
+        <w:trPr>
+          <w:trHeight w:val="266"/>
+        </w:trPr>
+        <w:tc>
+          <w:tcPr>
+            <w:tcW w:w="3964" w:type="dxa"/>
+            <w:tcBorders>
+              <w:top w:val="single" w:sz="4" w:space="0" w:color="000000"/>
+              <w:left w:val="single" w:sz="4" w:space="0" w:color="000000"/>
+              <w:bottom w:val="single" w:sz="4" w:space="0" w:color="000000"/>
+              <w:right w:val="single" w:sz="4" w:space="0" w:color="000000"/>
+            </w:tcBorders>
+            <w:shd w:val="clear" w:color="auto" w:fill="1F3864"/>
+            <w:tcMar>
+              <w:top w:w="0" w:type="dxa"/>
+              <w:left w:w="108" w:type="dxa"/>
+              <w:bottom w:w="0" w:type="dxa"/>
+              <w:right w:w="108" w:type="dxa"/>
+            </w:tcMar>
+            <w:vAlign w:val="center"/>
+            <w:hideMark/>
+          </w:tcPr>
+          <w:p>
+            <w:pPr>
+              <w:spacing w:before="0" w:after="0" w:line="240" w:lineRule="auto"/>
+              <w:ind w:left="22" w:firstLine="0"/>
+              <w:jc w:val="center"/>
+              <w:rPr>
+                <w:rFonts w:ascii="Times New Roman" w:eastAsia="Times New Roman" w:hAnsi="Times New Roman" w:cs="Times New Roman"/>
+                <w:bCs w:val="0"/>
+                <w:kern w:val="0"/>
+                <w:lang w:eastAsia="pt-BR"/>
+                <w14:ligatures w14:val="none"/>
+              </w:rPr>
+            </w:pPr>
+            <w:r>
+              <w:rPr>
+                <w:rFonts w:eastAsia="Times New Roman"/>
+                <w:bCs w:val="0"/>
+                <w:color w:val="FFFFFF"/>
+                <w:kern w:val="0"/>
+                <w:lang w:eastAsia="pt-BR"/>
+                <w14:ligatures w14:val="none"/>
+              </w:rPr>
+              <w:t>Ações do Ator</w:t>
+            </w:r>
+          </w:p>
+        </w:tc>
+        <w:tc>
+          <w:tcPr>
+            <w:tcW w:w="4864" w:type="dxa"/>
+            <w:tcBorders>
+              <w:top w:val="single" w:sz="4" w:space="0" w:color="000000"/>
+              <w:left w:val="single" w:sz="4" w:space="0" w:color="000000"/>
+              <w:bottom w:val="single" w:sz="4" w:space="0" w:color="000000"/>
+              <w:right w:val="single" w:sz="4" w:space="0" w:color="000000"/>
+            </w:tcBorders>
+            <w:shd w:val="clear" w:color="auto" w:fill="1F3864"/>
+            <w:tcMar>
+              <w:top w:w="0" w:type="dxa"/>
+              <w:left w:w="108" w:type="dxa"/>
+              <w:bottom w:w="0" w:type="dxa"/>
+              <w:right w:w="108" w:type="dxa"/>
+            </w:tcMar>
+            <w:vAlign w:val="center"/>
+            <w:hideMark/>
+          </w:tcPr>
+          <w:p>
+            <w:pPr>
+              <w:spacing w:before="0" w:after="0" w:line="240" w:lineRule="auto"/>
+              <w:ind w:left="-209" w:firstLine="0"/>
+              <w:jc w:val="center"/>
+              <w:rPr>
+                <w:rFonts w:ascii="Times New Roman" w:eastAsia="Times New Roman" w:hAnsi="Times New Roman" w:cs="Times New Roman"/>
+                <w:bCs w:val="0"/>
+                <w:kern w:val="0"/>
+                <w:lang w:eastAsia="pt-BR"/>
+                <w14:ligatures w14:val="none"/>
+              </w:rPr>
+            </w:pPr>
+            <w:r>
+              <w:rPr>
+                <w:rFonts w:eastAsia="Times New Roman"/>
+                <w:bCs w:val="0"/>
+                <w:color w:val="FFFFFF"/>
+                <w:kern w:val="0"/>
+                <w:lang w:eastAsia="pt-BR"/>
+                <w14:ligatures w14:val="none"/>
+              </w:rPr>
+              <w:t>Ações do Sistemas</w:t>
+            </w:r>
+          </w:p>
+        </w:tc>
+      </w:tr>
+      <w:tr>
+        <w:trPr>
+          <w:trHeight w:val="266"/>
+        </w:trPr>
+        <w:tc>
+          <w:tcPr>
+            <w:tcW w:w="3964" w:type="dxa"/>
+            <w:tcBorders>
+              <w:top w:val="single" w:sz="4" w:space="0" w:color="000000"/>
+              <w:left w:val="single" w:sz="4" w:space="0" w:color="000000"/>
+              <w:bottom w:val="single" w:sz="4" w:space="0" w:color="000000"/>
+              <w:right w:val="single" w:sz="4" w:space="0" w:color="000000"/>
+            </w:tcBorders>
+            <w:tcMar>
+              <w:top w:w="0" w:type="dxa"/>
+              <w:left w:w="108" w:type="dxa"/>
+              <w:bottom w:w="0" w:type="dxa"/>
+              <w:right w:w="108" w:type="dxa"/>
+            </w:tcMar>
+            <w:vAlign w:val="center"/>
+            <w:hideMark/>
+          </w:tcPr>
+          <w:p>
+            <w:pPr>
+              <w:spacing w:before="0" w:after="0" w:line="240" w:lineRule="auto"/>
+              <w:ind w:left="22" w:firstLine="0"/>
+              <w:rPr>
+                <w:rFonts w:ascii="Times New Roman" w:eastAsia="Times New Roman" w:hAnsi="Times New Roman" w:cs="Times New Roman"/>
+                <w:bCs w:val="0"/>
+                <w:kern w:val="0"/>
+                <w:lang w:eastAsia="pt-BR"/>
+                <w14:ligatures w14:val="none"/>
+              </w:rPr>
+            </w:pPr>
+            <w:r>
+              <w:rPr>
+                <w:rFonts w:eastAsia="Times New Roman"/>
+                <w:bCs w:val="0"/>
+                <w:color w:val="000000"/>
+                <w:kern w:val="0"/>
+                <w:sz w:val="20"/>
+                <w:szCs w:val="20"/>
+                <w:lang w:eastAsia="pt-BR"/>
+                <w14:ligatures w14:val="none"/>
+              </w:rPr>
+              <w:t xml:space="preserve">1 O jogador seleciona </w:t>
+            </w:r>
+            <w:r>
+              <w:rPr>
+                <w:rFonts w:eastAsia="Times New Roman"/>
+                <w:bCs w:val="0"/>
+                <w:color w:val="000000"/>
+                <w:kern w:val="0"/>
+                <w:sz w:val="20"/>
+                <w:szCs w:val="20"/>
+                <w:lang w:eastAsia="pt-BR"/>
+                <w14:ligatures w14:val="none"/>
+              </w:rPr>
+              <w:t>um campo já preenchido no tabuleiro</w:t>
+            </w:r>
+          </w:p>
+        </w:tc>
+        <w:tc>
+          <w:tcPr>
+            <w:tcW w:w="4864" w:type="dxa"/>
+            <w:tcBorders>
+              <w:top w:val="single" w:sz="4" w:space="0" w:color="000000"/>
+              <w:left w:val="single" w:sz="4" w:space="0" w:color="000000"/>
+              <w:bottom w:val="single" w:sz="4" w:space="0" w:color="000000"/>
+              <w:right w:val="single" w:sz="4" w:space="0" w:color="000000"/>
+            </w:tcBorders>
+            <w:tcMar>
+              <w:top w:w="0" w:type="dxa"/>
+              <w:left w:w="108" w:type="dxa"/>
+              <w:bottom w:w="0" w:type="dxa"/>
+              <w:right w:w="108" w:type="dxa"/>
+            </w:tcMar>
+            <w:vAlign w:val="center"/>
+            <w:hideMark/>
+          </w:tcPr>
+          <w:p>
+            <w:pPr>
+              <w:spacing w:before="0" w:after="0" w:line="240" w:lineRule="auto"/>
+              <w:ind w:firstLine="0"/>
+              <w:jc w:val="left"/>
+              <w:rPr>
+                <w:rFonts w:ascii="Times New Roman" w:eastAsia="Times New Roman" w:hAnsi="Times New Roman" w:cs="Times New Roman"/>
+                <w:bCs w:val="0"/>
+                <w:kern w:val="0"/>
+                <w:lang w:eastAsia="pt-BR"/>
+                <w14:ligatures w14:val="none"/>
+              </w:rPr>
+            </w:pPr>
+          </w:p>
+        </w:tc>
+      </w:tr>
+      <w:tr>
+        <w:trPr>
+          <w:trHeight w:val="266"/>
+        </w:trPr>
+        <w:tc>
+          <w:tcPr>
+            <w:tcW w:w="3964" w:type="dxa"/>
+            <w:tcBorders>
+              <w:top w:val="single" w:sz="4" w:space="0" w:color="000000"/>
+              <w:left w:val="single" w:sz="4" w:space="0" w:color="000000"/>
+              <w:bottom w:val="single" w:sz="4" w:space="0" w:color="000000"/>
+              <w:right w:val="single" w:sz="4" w:space="0" w:color="000000"/>
+            </w:tcBorders>
+            <w:tcMar>
+              <w:top w:w="0" w:type="dxa"/>
+              <w:left w:w="108" w:type="dxa"/>
+              <w:bottom w:w="0" w:type="dxa"/>
+              <w:right w:w="108" w:type="dxa"/>
+            </w:tcMar>
+            <w:vAlign w:val="center"/>
+            <w:hideMark/>
+          </w:tcPr>
+          <w:p>
+            <w:pPr>
+              <w:spacing w:before="0" w:after="0" w:line="240" w:lineRule="auto"/>
+              <w:ind w:left="22" w:firstLine="0"/>
+              <w:rPr>
+                <w:rFonts w:ascii="Times New Roman" w:eastAsia="Times New Roman" w:hAnsi="Times New Roman" w:cs="Times New Roman"/>
+                <w:bCs w:val="0"/>
+                <w:kern w:val="0"/>
+                <w:lang w:eastAsia="pt-BR"/>
+                <w14:ligatures w14:val="none"/>
+              </w:rPr>
+            </w:pPr>
+          </w:p>
+        </w:tc>
+        <w:tc>
+          <w:tcPr>
+            <w:tcW w:w="4864" w:type="dxa"/>
+            <w:tcBorders>
+              <w:top w:val="single" w:sz="4" w:space="0" w:color="000000"/>
+              <w:left w:val="single" w:sz="4" w:space="0" w:color="000000"/>
+              <w:bottom w:val="single" w:sz="4" w:space="0" w:color="000000"/>
+              <w:right w:val="single" w:sz="4" w:space="0" w:color="000000"/>
+            </w:tcBorders>
+            <w:tcMar>
+              <w:top w:w="0" w:type="dxa"/>
+              <w:left w:w="108" w:type="dxa"/>
+              <w:bottom w:w="0" w:type="dxa"/>
+              <w:right w:w="108" w:type="dxa"/>
+            </w:tcMar>
+            <w:vAlign w:val="center"/>
+            <w:hideMark/>
+          </w:tcPr>
+          <w:p>
+            <w:pPr>
+              <w:spacing w:before="0" w:after="0" w:line="240" w:lineRule="auto"/>
+              <w:ind w:firstLine="0"/>
+              <w:jc w:val="left"/>
+              <w:rPr>
+                <w:rFonts w:ascii="Times New Roman" w:eastAsia="Times New Roman" w:hAnsi="Times New Roman" w:cs="Times New Roman"/>
+                <w:bCs w:val="0"/>
+                <w:kern w:val="0"/>
+                <w:lang w:eastAsia="pt-BR"/>
+                <w14:ligatures w14:val="none"/>
+              </w:rPr>
+            </w:pPr>
+            <w:r>
+              <w:rPr>
+                <w:rFonts w:eastAsia="Times New Roman"/>
+                <w:bCs w:val="0"/>
+                <w:color w:val="000000"/>
+                <w:kern w:val="0"/>
+                <w:sz w:val="20"/>
+                <w:szCs w:val="20"/>
+                <w:lang w:eastAsia="pt-BR"/>
+                <w14:ligatures w14:val="none"/>
+              </w:rPr>
+              <w:t>2</w:t>
+            </w:r>
+            <w:r>
+              <w:rPr>
+                <w:rFonts w:eastAsia="Times New Roman"/>
+                <w:bCs w:val="0"/>
+                <w:color w:val="000000"/>
+                <w:kern w:val="0"/>
+                <w:sz w:val="20"/>
+                <w:szCs w:val="20"/>
+                <w:lang w:eastAsia="pt-BR"/>
+                <w14:ligatures w14:val="none"/>
+              </w:rPr>
+              <w:t xml:space="preserve"> O sistema </w:t>
+            </w:r>
+            <w:r>
+              <w:rPr>
+                <w:rFonts w:eastAsia="Times New Roman"/>
+                <w:bCs w:val="0"/>
+                <w:color w:val="000000"/>
+                <w:kern w:val="0"/>
+                <w:sz w:val="20"/>
+                <w:szCs w:val="20"/>
+                <w:lang w:eastAsia="pt-BR"/>
+                <w14:ligatures w14:val="none"/>
+              </w:rPr>
+              <w:t>impede a jogada e solicita que o jogador da vez selecione outra posição, retornando para o passo 1 do fluxo principal.</w:t>
+            </w:r>
+          </w:p>
+        </w:tc>
+      </w:tr>
+      <w:tr>
+        <w:trPr>
+          <w:trHeight w:val="266"/>
+        </w:trPr>
+        <w:tc>
+          <w:tcPr>
+            <w:tcW w:w="0" w:type="auto"/>
+            <w:gridSpan w:val="2"/>
+            <w:tcBorders>
+              <w:top w:val="single" w:sz="4" w:space="0" w:color="000000"/>
+              <w:left w:val="single" w:sz="4" w:space="0" w:color="000000"/>
+              <w:bottom w:val="single" w:sz="4" w:space="0" w:color="000000"/>
+              <w:right w:val="single" w:sz="4" w:space="0" w:color="000000"/>
+            </w:tcBorders>
+            <w:shd w:val="clear" w:color="auto" w:fill="1F3864"/>
+            <w:tcMar>
+              <w:top w:w="0" w:type="dxa"/>
+              <w:left w:w="108" w:type="dxa"/>
+              <w:bottom w:w="0" w:type="dxa"/>
+              <w:right w:w="108" w:type="dxa"/>
+            </w:tcMar>
+            <w:vAlign w:val="center"/>
+            <w:hideMark/>
+          </w:tcPr>
+          <w:p>
+            <w:pPr>
+              <w:spacing w:before="0" w:after="0" w:line="240" w:lineRule="auto"/>
+              <w:ind w:left="567" w:firstLine="0"/>
+              <w:jc w:val="center"/>
+              <w:rPr>
+                <w:rFonts w:ascii="Times New Roman" w:eastAsia="Times New Roman" w:hAnsi="Times New Roman" w:cs="Times New Roman"/>
+                <w:bCs w:val="0"/>
+                <w:kern w:val="0"/>
+                <w:lang w:eastAsia="pt-BR"/>
+                <w14:ligatures w14:val="none"/>
+              </w:rPr>
+            </w:pPr>
+            <w:r>
+              <w:rPr>
+                <w:rFonts w:eastAsia="Times New Roman"/>
+                <w:b/>
+                <w:color w:val="FFFFFF"/>
+                <w:kern w:val="0"/>
+                <w:lang w:eastAsia="pt-BR"/>
+                <w14:ligatures w14:val="none"/>
+              </w:rPr>
+              <w:t xml:space="preserve">Fluxo </w:t>
+            </w:r>
+            <w:r>
+              <w:rPr>
+                <w:rFonts w:eastAsia="Times New Roman"/>
+                <w:b/>
+                <w:color w:val="FFFFFF"/>
+                <w:kern w:val="0"/>
+                <w:lang w:eastAsia="pt-BR"/>
+                <w14:ligatures w14:val="none"/>
+              </w:rPr>
+              <w:t>Alternativo</w:t>
+            </w:r>
+            <w:r>
+              <w:rPr>
+                <w:rFonts w:eastAsia="Times New Roman"/>
+                <w:b/>
+                <w:color w:val="FFFFFF"/>
+                <w:kern w:val="0"/>
+                <w:lang w:eastAsia="pt-BR"/>
+                <w14:ligatures w14:val="none"/>
+              </w:rPr>
+              <w:t xml:space="preserve"> I</w:t>
+            </w:r>
+            <w:r>
+              <w:rPr>
+                <w:rFonts w:eastAsia="Times New Roman"/>
+                <w:b/>
+                <w:color w:val="FFFFFF"/>
+                <w:kern w:val="0"/>
+                <w:lang w:eastAsia="pt-BR"/>
+                <w14:ligatures w14:val="none"/>
+              </w:rPr>
+              <w:t>I</w:t>
+            </w:r>
+            <w:r>
+              <w:rPr>
+                <w:rFonts w:eastAsia="Times New Roman"/>
+                <w:b/>
+                <w:color w:val="FFFFFF"/>
+                <w:kern w:val="0"/>
+                <w:lang w:eastAsia="pt-BR"/>
+                <w14:ligatures w14:val="none"/>
+              </w:rPr>
+              <w:t>  -</w:t>
+            </w:r>
+            <w:r>
+              <w:rPr>
+                <w:rFonts w:eastAsia="Times New Roman"/>
+                <w:b/>
+                <w:color w:val="FFFFFF"/>
+                <w:kern w:val="0"/>
+                <w:lang w:eastAsia="pt-BR"/>
+                <w14:ligatures w14:val="none"/>
+              </w:rPr>
+              <w:t xml:space="preserve"> Fim de jogo</w:t>
+            </w:r>
+            <w:r>
+              <w:rPr>
+                <w:rFonts w:eastAsia="Times New Roman"/>
+                <w:b/>
+                <w:color w:val="FFFFFF"/>
+                <w:kern w:val="0"/>
+                <w:lang w:eastAsia="pt-BR"/>
+                <w14:ligatures w14:val="none"/>
+              </w:rPr>
+              <w:t xml:space="preserve"> </w:t>
+            </w:r>
+          </w:p>
+        </w:tc>
+      </w:tr>
+      <w:tr>
+        <w:trPr>
+          <w:trHeight w:val="266"/>
+        </w:trPr>
+        <w:tc>
+          <w:tcPr>
+            <w:tcW w:w="3964" w:type="dxa"/>
+            <w:tcBorders>
+              <w:top w:val="single" w:sz="4" w:space="0" w:color="000000"/>
+              <w:left w:val="single" w:sz="4" w:space="0" w:color="000000"/>
+              <w:bottom w:val="single" w:sz="4" w:space="0" w:color="000000"/>
+              <w:right w:val="single" w:sz="4" w:space="0" w:color="000000"/>
+            </w:tcBorders>
+            <w:shd w:val="clear" w:color="auto" w:fill="1F3864"/>
+            <w:tcMar>
+              <w:top w:w="0" w:type="dxa"/>
+              <w:left w:w="108" w:type="dxa"/>
+              <w:bottom w:w="0" w:type="dxa"/>
+              <w:right w:w="108" w:type="dxa"/>
+            </w:tcMar>
+            <w:vAlign w:val="center"/>
+            <w:hideMark/>
+          </w:tcPr>
+          <w:p>
+            <w:pPr>
+              <w:spacing w:before="0" w:after="0" w:line="240" w:lineRule="auto"/>
+              <w:ind w:left="22" w:firstLine="0"/>
+              <w:jc w:val="center"/>
+              <w:rPr>
+                <w:rFonts w:ascii="Times New Roman" w:eastAsia="Times New Roman" w:hAnsi="Times New Roman" w:cs="Times New Roman"/>
+                <w:bCs w:val="0"/>
+                <w:kern w:val="0"/>
+                <w:lang w:eastAsia="pt-BR"/>
+                <w14:ligatures w14:val="none"/>
+              </w:rPr>
+            </w:pPr>
+            <w:r>
+              <w:rPr>
+                <w:rFonts w:eastAsia="Times New Roman"/>
+                <w:bCs w:val="0"/>
+                <w:color w:val="FFFFFF"/>
+                <w:kern w:val="0"/>
+                <w:lang w:eastAsia="pt-BR"/>
+                <w14:ligatures w14:val="none"/>
+              </w:rPr>
+              <w:t>Ações do Ator</w:t>
+            </w:r>
+          </w:p>
+        </w:tc>
+        <w:tc>
+          <w:tcPr>
+            <w:tcW w:w="4864" w:type="dxa"/>
+            <w:tcBorders>
+              <w:top w:val="single" w:sz="4" w:space="0" w:color="000000"/>
+              <w:left w:val="single" w:sz="4" w:space="0" w:color="000000"/>
+              <w:bottom w:val="single" w:sz="4" w:space="0" w:color="000000"/>
+              <w:right w:val="single" w:sz="4" w:space="0" w:color="000000"/>
+            </w:tcBorders>
+            <w:shd w:val="clear" w:color="auto" w:fill="1F3864"/>
+            <w:tcMar>
+              <w:top w:w="0" w:type="dxa"/>
+              <w:left w:w="108" w:type="dxa"/>
+              <w:bottom w:w="0" w:type="dxa"/>
+              <w:right w:w="108" w:type="dxa"/>
+            </w:tcMar>
+            <w:vAlign w:val="center"/>
+            <w:hideMark/>
+          </w:tcPr>
+          <w:p>
+            <w:pPr>
+              <w:spacing w:before="0" w:after="0" w:line="240" w:lineRule="auto"/>
+              <w:ind w:left="-209" w:firstLine="0"/>
+              <w:jc w:val="center"/>
+              <w:rPr>
+                <w:rFonts w:ascii="Times New Roman" w:eastAsia="Times New Roman" w:hAnsi="Times New Roman" w:cs="Times New Roman"/>
+                <w:bCs w:val="0"/>
+                <w:kern w:val="0"/>
+                <w:lang w:eastAsia="pt-BR"/>
+                <w14:ligatures w14:val="none"/>
+              </w:rPr>
+            </w:pPr>
+            <w:r>
+              <w:rPr>
+                <w:rFonts w:eastAsia="Times New Roman"/>
+                <w:bCs w:val="0"/>
+                <w:color w:val="FFFFFF"/>
+                <w:kern w:val="0"/>
+                <w:lang w:eastAsia="pt-BR"/>
+                <w14:ligatures w14:val="none"/>
+              </w:rPr>
+              <w:t>Ações do Sistemas</w:t>
+            </w:r>
+          </w:p>
+        </w:tc>
+      </w:tr>
+      <w:tr>
+        <w:trPr>
+          <w:trHeight w:val="266"/>
+        </w:trPr>
+        <w:tc>
+          <w:tcPr>
+            <w:tcW w:w="3964" w:type="dxa"/>
+            <w:tcBorders>
+              <w:top w:val="single" w:sz="4" w:space="0" w:color="000000"/>
+              <w:left w:val="single" w:sz="4" w:space="0" w:color="000000"/>
+              <w:bottom w:val="single" w:sz="4" w:space="0" w:color="000000"/>
+              <w:right w:val="single" w:sz="4" w:space="0" w:color="000000"/>
+            </w:tcBorders>
+            <w:tcMar>
+              <w:top w:w="0" w:type="dxa"/>
+              <w:left w:w="108" w:type="dxa"/>
+              <w:bottom w:w="0" w:type="dxa"/>
+              <w:right w:w="108" w:type="dxa"/>
+            </w:tcMar>
+            <w:vAlign w:val="center"/>
+            <w:hideMark/>
+          </w:tcPr>
+          <w:p>
+            <w:pPr>
+              <w:spacing w:before="0" w:after="0" w:line="240" w:lineRule="auto"/>
+              <w:ind w:left="22" w:firstLine="0"/>
+              <w:rPr>
+                <w:rFonts w:ascii="Times New Roman" w:eastAsia="Times New Roman" w:hAnsi="Times New Roman" w:cs="Times New Roman"/>
+                <w:bCs w:val="0"/>
+                <w:kern w:val="0"/>
+                <w:lang w:eastAsia="pt-BR"/>
+                <w14:ligatures w14:val="none"/>
+              </w:rPr>
+            </w:pPr>
+            <w:r>
+              <w:rPr>
+                <w:rFonts w:eastAsia="Times New Roman"/>
+                <w:bCs w:val="0"/>
+                <w:color w:val="000000"/>
+                <w:kern w:val="0"/>
+                <w:sz w:val="20"/>
+                <w:szCs w:val="20"/>
+                <w:lang w:eastAsia="pt-BR"/>
+                <w14:ligatures w14:val="none"/>
+              </w:rPr>
+              <w:t xml:space="preserve">1 O jogador seleciona um campo </w:t>
+            </w:r>
+            <w:r>
+              <w:rPr>
+                <w:rFonts w:eastAsia="Times New Roman"/>
+                <w:bCs w:val="0"/>
+                <w:color w:val="000000"/>
+                <w:kern w:val="0"/>
+                <w:sz w:val="20"/>
+                <w:szCs w:val="20"/>
+                <w:lang w:eastAsia="pt-BR"/>
+                <w14:ligatures w14:val="none"/>
+              </w:rPr>
+              <w:t>no tabuleiro.</w:t>
+            </w:r>
+          </w:p>
+        </w:tc>
+        <w:tc>
+          <w:tcPr>
+            <w:tcW w:w="4864" w:type="dxa"/>
+            <w:tcBorders>
+              <w:top w:val="single" w:sz="4" w:space="0" w:color="000000"/>
+              <w:left w:val="single" w:sz="4" w:space="0" w:color="000000"/>
+              <w:bottom w:val="single" w:sz="4" w:space="0" w:color="000000"/>
+              <w:right w:val="single" w:sz="4" w:space="0" w:color="000000"/>
+            </w:tcBorders>
+            <w:tcMar>
+              <w:top w:w="0" w:type="dxa"/>
+              <w:left w:w="108" w:type="dxa"/>
+              <w:bottom w:w="0" w:type="dxa"/>
+              <w:right w:w="108" w:type="dxa"/>
+            </w:tcMar>
+            <w:vAlign w:val="center"/>
+            <w:hideMark/>
+          </w:tcPr>
+          <w:p>
+            <w:pPr>
+              <w:spacing w:before="0" w:after="0" w:line="240" w:lineRule="auto"/>
+              <w:ind w:firstLine="0"/>
+              <w:jc w:val="left"/>
+              <w:rPr>
+                <w:rFonts w:ascii="Times New Roman" w:eastAsia="Times New Roman" w:hAnsi="Times New Roman" w:cs="Times New Roman"/>
+                <w:bCs w:val="0"/>
+                <w:kern w:val="0"/>
+                <w:lang w:eastAsia="pt-BR"/>
+                <w14:ligatures w14:val="none"/>
+              </w:rPr>
+            </w:pPr>
+          </w:p>
+        </w:tc>
+      </w:tr>
+      <w:tr>
+        <w:trPr>
+          <w:trHeight w:val="266"/>
+        </w:trPr>
+        <w:tc>
+          <w:tcPr>
+            <w:tcW w:w="3964" w:type="dxa"/>
+            <w:tcBorders>
+              <w:top w:val="single" w:sz="4" w:space="0" w:color="000000"/>
+              <w:left w:val="single" w:sz="4" w:space="0" w:color="000000"/>
+              <w:bottom w:val="single" w:sz="4" w:space="0" w:color="000000"/>
+              <w:right w:val="single" w:sz="4" w:space="0" w:color="000000"/>
+            </w:tcBorders>
+            <w:tcMar>
+              <w:top w:w="0" w:type="dxa"/>
+              <w:left w:w="108" w:type="dxa"/>
+              <w:bottom w:w="0" w:type="dxa"/>
+              <w:right w:w="108" w:type="dxa"/>
+            </w:tcMar>
+            <w:vAlign w:val="center"/>
+            <w:hideMark/>
+          </w:tcPr>
+          <w:p>
+            <w:pPr>
+              <w:spacing w:before="0" w:after="0" w:line="240" w:lineRule="auto"/>
+              <w:ind w:left="22" w:firstLine="0"/>
+              <w:rPr>
+                <w:rFonts w:ascii="Times New Roman" w:eastAsia="Times New Roman" w:hAnsi="Times New Roman" w:cs="Times New Roman"/>
+                <w:bCs w:val="0"/>
+                <w:kern w:val="0"/>
+                <w:lang w:eastAsia="pt-BR"/>
+                <w14:ligatures w14:val="none"/>
+              </w:rPr>
+            </w:pPr>
+          </w:p>
+        </w:tc>
+        <w:tc>
+          <w:tcPr>
+            <w:tcW w:w="4864" w:type="dxa"/>
+            <w:tcBorders>
+              <w:top w:val="single" w:sz="4" w:space="0" w:color="000000"/>
+              <w:left w:val="single" w:sz="4" w:space="0" w:color="000000"/>
+              <w:bottom w:val="single" w:sz="4" w:space="0" w:color="000000"/>
+              <w:right w:val="single" w:sz="4" w:space="0" w:color="000000"/>
+            </w:tcBorders>
+            <w:tcMar>
+              <w:top w:w="0" w:type="dxa"/>
+              <w:left w:w="108" w:type="dxa"/>
+              <w:bottom w:w="0" w:type="dxa"/>
+              <w:right w:w="108" w:type="dxa"/>
+            </w:tcMar>
+            <w:vAlign w:val="center"/>
+            <w:hideMark/>
+          </w:tcPr>
+          <w:p>
+            <w:pPr>
+              <w:spacing w:before="0" w:after="0" w:line="240" w:lineRule="auto"/>
+              <w:ind w:firstLine="0"/>
+              <w:jc w:val="left"/>
+              <w:rPr>
+                <w:rFonts w:ascii="Times New Roman" w:eastAsia="Times New Roman" w:hAnsi="Times New Roman" w:cs="Times New Roman"/>
+                <w:bCs w:val="0"/>
+                <w:kern w:val="0"/>
+                <w:lang w:eastAsia="pt-BR"/>
+                <w14:ligatures w14:val="none"/>
+              </w:rPr>
+            </w:pPr>
+            <w:r>
+              <w:rPr>
+                <w:rFonts w:eastAsia="Times New Roman"/>
+                <w:bCs w:val="0"/>
+                <w:color w:val="000000"/>
+                <w:kern w:val="0"/>
+                <w:sz w:val="20"/>
+                <w:szCs w:val="20"/>
+                <w:lang w:eastAsia="pt-BR"/>
+                <w14:ligatures w14:val="none"/>
+              </w:rPr>
+              <w:t>2</w:t>
+            </w:r>
+            <w:r>
+              <w:rPr>
+                <w:rFonts w:eastAsia="Times New Roman"/>
+                <w:bCs w:val="0"/>
+                <w:color w:val="000000"/>
+                <w:kern w:val="0"/>
+                <w:sz w:val="20"/>
+                <w:szCs w:val="20"/>
+                <w:lang w:eastAsia="pt-BR"/>
+                <w14:ligatures w14:val="none"/>
+              </w:rPr>
+              <w:t xml:space="preserve"> O sistema realiza os passos 2 e 3 do fluxo principal. Caso uma das condições de vitória sejam atendidas ou não existirem mais posições livres, o sistema informa o final do jogo.</w:t>
+            </w:r>
+          </w:p>
+        </w:tc>
+      </w:tr>
+      <w:tr>
+        <w:trPr>
+          <w:trHeight w:val="266"/>
+        </w:trPr>
+        <w:tc>
+          <w:tcPr>
+            <w:tcW w:w="3964" w:type="dxa"/>
+            <w:tcBorders>
+              <w:top w:val="single" w:sz="4" w:space="0" w:color="000000"/>
+              <w:left w:val="single" w:sz="4" w:space="0" w:color="000000"/>
+              <w:bottom w:val="single" w:sz="4" w:space="0" w:color="000000"/>
+              <w:right w:val="single" w:sz="4" w:space="0" w:color="000000"/>
+            </w:tcBorders>
+            <w:tcMar>
+              <w:top w:w="0" w:type="dxa"/>
+              <w:left w:w="108" w:type="dxa"/>
+              <w:bottom w:w="0" w:type="dxa"/>
+              <w:right w:w="108" w:type="dxa"/>
+            </w:tcMar>
+            <w:vAlign w:val="center"/>
+          </w:tcPr>
+          <w:p>
+            <w:pPr>
+              <w:spacing w:before="0" w:after="0" w:line="240" w:lineRule="auto"/>
+              <w:ind w:left="22" w:firstLine="0"/>
+              <w:rPr>
+                <w:rFonts w:ascii="Times New Roman" w:eastAsia="Times New Roman" w:hAnsi="Times New Roman" w:cs="Times New Roman"/>
+                <w:bCs w:val="0"/>
+                <w:kern w:val="0"/>
+                <w:lang w:eastAsia="pt-BR"/>
+                <w14:ligatures w14:val="none"/>
+              </w:rPr>
+            </w:pPr>
+          </w:p>
+        </w:tc>
+        <w:tc>
+          <w:tcPr>
+            <w:tcW w:w="4864" w:type="dxa"/>
+            <w:tcBorders>
+              <w:top w:val="single" w:sz="4" w:space="0" w:color="000000"/>
+              <w:left w:val="single" w:sz="4" w:space="0" w:color="000000"/>
+              <w:bottom w:val="single" w:sz="4" w:space="0" w:color="000000"/>
+              <w:right w:val="single" w:sz="4" w:space="0" w:color="000000"/>
+            </w:tcBorders>
+            <w:tcMar>
+              <w:top w:w="0" w:type="dxa"/>
+              <w:left w:w="108" w:type="dxa"/>
+              <w:bottom w:w="0" w:type="dxa"/>
+              <w:right w:w="108" w:type="dxa"/>
+            </w:tcMar>
+            <w:vAlign w:val="center"/>
+          </w:tcPr>
+          <w:p>
+            <w:pPr>
+              <w:spacing w:before="0" w:after="0" w:line="240" w:lineRule="auto"/>
+              <w:ind w:firstLine="0"/>
+              <w:jc w:val="left"/>
+              <w:rPr>
+                <w:rFonts w:eastAsia="Times New Roman"/>
+                <w:bCs w:val="0"/>
+                <w:color w:val="000000"/>
+                <w:kern w:val="0"/>
+                <w:sz w:val="20"/>
+                <w:szCs w:val="20"/>
+                <w:lang w:eastAsia="pt-BR"/>
+                <w14:ligatures w14:val="none"/>
+              </w:rPr>
+            </w:pPr>
+            <w:r>
+              <w:rPr>
+                <w:rFonts w:eastAsia="Times New Roman"/>
+                <w:bCs w:val="0"/>
+                <w:color w:val="000000"/>
+                <w:kern w:val="0"/>
+                <w:sz w:val="20"/>
+                <w:szCs w:val="20"/>
+                <w:lang w:eastAsia="pt-BR"/>
+                <w14:ligatures w14:val="none"/>
+              </w:rPr>
+              <w:t>3</w:t>
+            </w:r>
+            <w:r>
+              <w:rPr>
+                <w:rFonts w:eastAsia="Times New Roman"/>
+                <w:bCs w:val="0"/>
+                <w:color w:val="000000"/>
+                <w:kern w:val="0"/>
+                <w:sz w:val="20"/>
+                <w:szCs w:val="20"/>
+                <w:lang w:eastAsia="pt-BR"/>
+                <w14:ligatures w14:val="none"/>
+              </w:rPr>
+              <w:t xml:space="preserve"> O sistema </w:t>
+            </w:r>
+            <w:r>
+              <w:rPr>
+                <w:rFonts w:eastAsia="Times New Roman"/>
+                <w:bCs w:val="0"/>
+                <w:color w:val="000000"/>
+                <w:kern w:val="0"/>
+                <w:sz w:val="20"/>
+                <w:szCs w:val="20"/>
+                <w:lang w:eastAsia="pt-BR"/>
+                <w14:ligatures w14:val="none"/>
+              </w:rPr>
+              <w:t xml:space="preserve">registra </w:t>
+            </w:r>
+            <w:r>
+              <w:rPr>
+                <w:rFonts w:eastAsia="Times New Roman"/>
+                <w:bCs w:val="0"/>
+                <w:color w:val="000000"/>
+                <w:kern w:val="0"/>
+                <w:sz w:val="20"/>
+                <w:szCs w:val="20"/>
+                <w:lang w:eastAsia="pt-BR"/>
+                <w14:ligatures w14:val="none"/>
+              </w:rPr>
+              <w:t>o resultado da partida no histórico de ambos os jogadores.</w:t>
+            </w:r>
+          </w:p>
+        </w:tc>
+      </w:tr>
+      <w:tr>
+        <w:trPr>
+          <w:trHeight w:val="266"/>
+        </w:trPr>
+        <w:tc>
+          <w:tcPr>
+            <w:tcW w:w="3964" w:type="dxa"/>
+            <w:tcBorders>
+              <w:top w:val="single" w:sz="4" w:space="0" w:color="000000"/>
+              <w:left w:val="single" w:sz="4" w:space="0" w:color="000000"/>
+              <w:bottom w:val="single" w:sz="4" w:space="0" w:color="000000"/>
+              <w:right w:val="single" w:sz="4" w:space="0" w:color="000000"/>
+            </w:tcBorders>
+            <w:tcMar>
+              <w:top w:w="0" w:type="dxa"/>
+              <w:left w:w="108" w:type="dxa"/>
+              <w:bottom w:w="0" w:type="dxa"/>
+              <w:right w:w="108" w:type="dxa"/>
+            </w:tcMar>
+            <w:vAlign w:val="center"/>
+          </w:tcPr>
+          <w:p>
+            <w:pPr>
+              <w:spacing w:before="0" w:after="0" w:line="240" w:lineRule="auto"/>
+              <w:ind w:left="22" w:firstLine="0"/>
+              <w:rPr>
+                <w:rFonts w:ascii="Times New Roman" w:eastAsia="Times New Roman" w:hAnsi="Times New Roman" w:cs="Times New Roman"/>
+                <w:bCs w:val="0"/>
+                <w:kern w:val="0"/>
+                <w:lang w:eastAsia="pt-BR"/>
+                <w14:ligatures w14:val="none"/>
+              </w:rPr>
+            </w:pPr>
+          </w:p>
+        </w:tc>
+        <w:tc>
+          <w:tcPr>
+            <w:tcW w:w="4864" w:type="dxa"/>
+            <w:tcBorders>
+              <w:top w:val="single" w:sz="4" w:space="0" w:color="000000"/>
+              <w:left w:val="single" w:sz="4" w:space="0" w:color="000000"/>
+              <w:bottom w:val="single" w:sz="4" w:space="0" w:color="000000"/>
+              <w:right w:val="single" w:sz="4" w:space="0" w:color="000000"/>
+            </w:tcBorders>
+            <w:tcMar>
+              <w:top w:w="0" w:type="dxa"/>
+              <w:left w:w="108" w:type="dxa"/>
+              <w:bottom w:w="0" w:type="dxa"/>
+              <w:right w:w="108" w:type="dxa"/>
+            </w:tcMar>
+            <w:vAlign w:val="center"/>
+          </w:tcPr>
+          <w:p>
+            <w:pPr>
+              <w:spacing w:before="0" w:after="0" w:line="240" w:lineRule="auto"/>
+              <w:ind w:firstLine="0"/>
+              <w:jc w:val="left"/>
+              <w:rPr>
+                <w:rFonts w:eastAsia="Times New Roman"/>
+                <w:bCs w:val="0"/>
+                <w:color w:val="000000"/>
+                <w:kern w:val="0"/>
+                <w:sz w:val="20"/>
+                <w:szCs w:val="20"/>
+                <w:lang w:eastAsia="pt-BR"/>
+                <w14:ligatures w14:val="none"/>
+              </w:rPr>
+            </w:pPr>
+            <w:r>
+              <w:rPr>
+                <w:rFonts w:eastAsia="Times New Roman"/>
+                <w:bCs w:val="0"/>
+                <w:color w:val="000000"/>
+                <w:kern w:val="0"/>
+                <w:sz w:val="20"/>
+                <w:szCs w:val="20"/>
+                <w:lang w:eastAsia="pt-BR"/>
+                <w14:ligatures w14:val="none"/>
+              </w:rPr>
+              <w:t>4 Ambos os jogadores são retornados para a tela inicial.</w:t>
+            </w:r>
+          </w:p>
+        </w:tc>
+      </w:tr>
+    </w:tbl>
+    <w:p>
+      <w:pPr>
+        <w:ind w:firstLine="0"/>
+        <w:jc w:val="center"/>
+      </w:pPr>
+      <w:r>
+        <w:t>Fonte: Autoria própria (2023).</w:t>
+      </w:r>
     </w:p>
     <w:p>
       <w:pPr>
@@ -635,16 +4801,7 @@
         <w:t>https://www.fabricadecodigo.com/adicionando-autenticacao-do-google-ao-seu-web-app/</w:t>
       </w:r>
       <w:r>
-        <w:t xml:space="preserve">&gt;. </w:t>
-      </w:r>
-      <w:r>
-        <w:t>Acesso em: 1</w:t>
-      </w:r>
-      <w:r>
-        <w:t>2</w:t>
-      </w:r>
-      <w:r>
-        <w:t xml:space="preserve"> de jul. de 2023.</w:t>
+        <w:t>&gt;. Acesso em: 12 de jul. de 2023.</w:t>
       </w:r>
     </w:p>
     <w:p>
@@ -844,7 +5001,7 @@
   <w:abstractNum w:abstractNumId="1" w15:restartNumberingAfterBreak="0">
     <w:nsid w:val="32F36467"/>
     <w:multiLevelType w:val="multilevel"/>
-    <w:tmpl w:val="0DE67142"/>
+    <w:tmpl w:val="6B3C63F4"/>
     <w:lvl w:ilvl="0">
       <w:start w:val="1"/>
       <w:numFmt w:val="decimal"/>
@@ -875,6 +5032,7 @@
     <w:lvl w:ilvl="2">
       <w:start w:val="1"/>
       <w:numFmt w:val="decimal"/>
+      <w:pStyle w:val="Ttulo3"/>
       <w:isLgl/>
       <w:lvlText w:val="%1.%2.%3"/>
       <w:lvlJc w:val="left"/>
@@ -965,6 +5123,92 @@
     </w:lvl>
   </w:abstractNum>
   <w:abstractNum w:abstractNumId="2" w15:restartNumberingAfterBreak="0">
+    <w:nsid w:val="55AA35BA"/>
+    <w:multiLevelType w:val="hybridMultilevel"/>
+    <w:tmpl w:val="A318725E"/>
+    <w:lvl w:ilvl="0" w:tplc="0416000F">
+      <w:start w:val="1"/>
+      <w:numFmt w:val="decimal"/>
+      <w:lvlText w:val="%1."/>
+      <w:lvlJc w:val="left"/>
+      <w:pPr>
+        <w:ind w:left="720" w:hanging="360"/>
+      </w:pPr>
+    </w:lvl>
+    <w:lvl w:ilvl="1" w:tplc="04160019" w:tentative="1">
+      <w:start w:val="1"/>
+      <w:numFmt w:val="lowerLetter"/>
+      <w:lvlText w:val="%2."/>
+      <w:lvlJc w:val="left"/>
+      <w:pPr>
+        <w:ind w:left="1440" w:hanging="360"/>
+      </w:pPr>
+    </w:lvl>
+    <w:lvl w:ilvl="2" w:tplc="0416001B" w:tentative="1">
+      <w:start w:val="1"/>
+      <w:numFmt w:val="lowerRoman"/>
+      <w:lvlText w:val="%3."/>
+      <w:lvlJc w:val="right"/>
+      <w:pPr>
+        <w:ind w:left="2160" w:hanging="180"/>
+      </w:pPr>
+    </w:lvl>
+    <w:lvl w:ilvl="3" w:tplc="0416000F" w:tentative="1">
+      <w:start w:val="1"/>
+      <w:numFmt w:val="decimal"/>
+      <w:lvlText w:val="%4."/>
+      <w:lvlJc w:val="left"/>
+      <w:pPr>
+        <w:ind w:left="2880" w:hanging="360"/>
+      </w:pPr>
+    </w:lvl>
+    <w:lvl w:ilvl="4" w:tplc="04160019" w:tentative="1">
+      <w:start w:val="1"/>
+      <w:numFmt w:val="lowerLetter"/>
+      <w:lvlText w:val="%5."/>
+      <w:lvlJc w:val="left"/>
+      <w:pPr>
+        <w:ind w:left="3600" w:hanging="360"/>
+      </w:pPr>
+    </w:lvl>
+    <w:lvl w:ilvl="5" w:tplc="0416001B" w:tentative="1">
+      <w:start w:val="1"/>
+      <w:numFmt w:val="lowerRoman"/>
+      <w:lvlText w:val="%6."/>
+      <w:lvlJc w:val="right"/>
+      <w:pPr>
+        <w:ind w:left="4320" w:hanging="180"/>
+      </w:pPr>
+    </w:lvl>
+    <w:lvl w:ilvl="6" w:tplc="0416000F" w:tentative="1">
+      <w:start w:val="1"/>
+      <w:numFmt w:val="decimal"/>
+      <w:lvlText w:val="%7."/>
+      <w:lvlJc w:val="left"/>
+      <w:pPr>
+        <w:ind w:left="5040" w:hanging="360"/>
+      </w:pPr>
+    </w:lvl>
+    <w:lvl w:ilvl="7" w:tplc="04160019" w:tentative="1">
+      <w:start w:val="1"/>
+      <w:numFmt w:val="lowerLetter"/>
+      <w:lvlText w:val="%8."/>
+      <w:lvlJc w:val="left"/>
+      <w:pPr>
+        <w:ind w:left="5760" w:hanging="360"/>
+      </w:pPr>
+    </w:lvl>
+    <w:lvl w:ilvl="8" w:tplc="0416001B" w:tentative="1">
+      <w:start w:val="1"/>
+      <w:numFmt w:val="lowerRoman"/>
+      <w:lvlText w:val="%9."/>
+      <w:lvlJc w:val="right"/>
+      <w:pPr>
+        <w:ind w:left="6480" w:hanging="180"/>
+      </w:pPr>
+    </w:lvl>
+  </w:abstractNum>
+  <w:abstractNum w:abstractNumId="3" w15:restartNumberingAfterBreak="0">
     <w:nsid w:val="5A512C66"/>
     <w:multiLevelType w:val="hybridMultilevel"/>
     <w:tmpl w:val="0ADC0CAA"/>
@@ -1084,6 +5328,9 @@
     <w:abstractNumId w:val="0"/>
   </w:num>
   <w:num w:numId="3" w16cid:durableId="1214777669">
+    <w:abstractNumId w:val="3"/>
+  </w:num>
+  <w:num w:numId="4" w16cid:durableId="825709465">
     <w:abstractNumId w:val="2"/>
   </w:num>
 </w:numbering>
@@ -1534,6 +5781,28 @@
       <w:bCs w:val="0"/>
     </w:rPr>
   </w:style>
+  <w:style w:type="paragraph" w:styleId="Ttulo3">
+    <w:name w:val="heading 3"/>
+    <w:basedOn w:val="PargrafodaLista"/>
+    <w:next w:val="Normal"/>
+    <w:link w:val="Ttulo3Char"/>
+    <w:uiPriority w:val="9"/>
+    <w:unhideWhenUsed/>
+    <w:qFormat/>
+    <w:rsid w:val="00F01376"/>
+    <w:pPr>
+      <w:numPr>
+        <w:ilvl w:val="2"/>
+        <w:numId w:val="1"/>
+      </w:numPr>
+      <w:ind w:left="426" w:hanging="426"/>
+      <w:outlineLvl w:val="2"/>
+    </w:pPr>
+    <w:rPr>
+      <w:b/>
+      <w:bCs w:val="0"/>
+    </w:rPr>
+  </w:style>
   <w:style w:type="character" w:default="1" w:styleId="Fontepargpadro">
     <w:name w:val="Default Paragraph Font"/>
     <w:uiPriority w:val="1"/>
@@ -1615,6 +5884,75 @@
     <w:rPr>
       <w:color w:val="605E5C"/>
       <w:shd w:val="clear" w:color="auto" w:fill="E1DFDD"/>
+    </w:rPr>
+  </w:style>
+  <w:style w:type="paragraph" w:styleId="Legenda">
+    <w:name w:val="caption"/>
+    <w:basedOn w:val="Normal"/>
+    <w:next w:val="Normal"/>
+    <w:uiPriority w:val="35"/>
+    <w:unhideWhenUsed/>
+    <w:qFormat/>
+    <w:rsid w:val="00E93AF8"/>
+    <w:pPr>
+      <w:spacing w:before="0" w:after="200" w:line="240" w:lineRule="auto"/>
+    </w:pPr>
+    <w:rPr>
+      <w:i/>
+      <w:iCs/>
+      <w:color w:val="44546A" w:themeColor="text2"/>
+      <w:sz w:val="18"/>
+      <w:szCs w:val="18"/>
+    </w:rPr>
+  </w:style>
+  <w:style w:type="character" w:customStyle="1" w:styleId="Ttulo3Char">
+    <w:name w:val="Título 3 Char"/>
+    <w:basedOn w:val="Fontepargpadro"/>
+    <w:link w:val="Ttulo3"/>
+    <w:uiPriority w:val="9"/>
+    <w:rsid w:val="00F01376"/>
+    <w:rPr>
+      <w:b/>
+      <w:bCs w:val="0"/>
+    </w:rPr>
+  </w:style>
+  <w:style w:type="table" w:styleId="Tabelacomgrade">
+    <w:name w:val="Table Grid"/>
+    <w:basedOn w:val="Tabelanormal"/>
+    <w:uiPriority w:val="39"/>
+    <w:rsid w:val="00F01376"/>
+    <w:pPr>
+      <w:spacing w:before="0" w:after="0" w:line="240" w:lineRule="auto"/>
+    </w:pPr>
+    <w:tblPr>
+      <w:tblBorders>
+        <w:top w:val="single" w:sz="4" w:space="0" w:color="auto"/>
+        <w:left w:val="single" w:sz="4" w:space="0" w:color="auto"/>
+        <w:bottom w:val="single" w:sz="4" w:space="0" w:color="auto"/>
+        <w:right w:val="single" w:sz="4" w:space="0" w:color="auto"/>
+        <w:insideH w:val="single" w:sz="4" w:space="0" w:color="auto"/>
+        <w:insideV w:val="single" w:sz="4" w:space="0" w:color="auto"/>
+      </w:tblBorders>
+    </w:tblPr>
+  </w:style>
+  <w:style w:type="paragraph" w:styleId="NormalWeb">
+    <w:name w:val="Normal (Web)"/>
+    <w:basedOn w:val="Normal"/>
+    <w:uiPriority w:val="99"/>
+    <w:semiHidden/>
+    <w:unhideWhenUsed/>
+    <w:rsid w:val="00BA3C6F"/>
+    <w:pPr>
+      <w:spacing w:before="100" w:beforeAutospacing="1" w:after="100" w:afterAutospacing="1" w:line="240" w:lineRule="auto"/>
+      <w:ind w:firstLine="0"/>
+      <w:jc w:val="left"/>
+    </w:pPr>
+    <w:rPr>
+      <w:rFonts w:ascii="Times New Roman" w:eastAsia="Times New Roman" w:hAnsi="Times New Roman" w:cs="Times New Roman"/>
+      <w:bCs w:val="0"/>
+      <w:kern w:val="0"/>
+      <w:lang w:eastAsia="pt-BR"/>
+      <w14:ligatures w14:val="none"/>
     </w:rPr>
   </w:style>
 </w:styles>

</xml_diff>

<commit_message>
Capitulo de arquitetura adicionado (v1)
</commit_message>
<xml_diff>
--- a/tic-tac-toe-masters_documentacao.docx
+++ b/tic-tac-toe-masters_documentacao.docx
@@ -19,7 +19,19 @@
         <w:t xml:space="preserve">tem como objetivo desenvolver </w:t>
       </w:r>
       <w:r>
-        <w:t>uma aplicação web do jogo da velha</w:t>
+        <w:t xml:space="preserve">uma aplicação web do </w:t>
+      </w:r>
+      <w:r>
+        <w:t>J</w:t>
+      </w:r>
+      <w:r>
+        <w:t xml:space="preserve">ogo da </w:t>
+      </w:r>
+      <w:r>
+        <w:t>V</w:t>
+      </w:r>
+      <w:r>
+        <w:t>elha</w:t>
       </w:r>
       <w:r>
         <w:t>, na qual os usuários poderão criar perfis e poderão jogar uns contra os outros. A aplicação contará com um sistema ranqueado, no qual contará com uma classificação dos jogadores de acordo com o número de vitórias e a taxa de vitória.</w:t>
@@ -228,6 +240,7 @@
       <w:r>
         <w:t xml:space="preserve"> Implementar um sistema de </w:t>
       </w:r>
+      <w:proofErr w:type="spellStart"/>
       <w:r>
         <w:rPr>
           <w:i/>
@@ -235,6 +248,7 @@
         </w:rPr>
         <w:t>matchmaking</w:t>
       </w:r>
+      <w:proofErr w:type="spellEnd"/>
       <w:r>
         <w:t xml:space="preserve"> que encontre automaticamente um oponente para o jogador, com base no nível de habilidade ou outros critérios</w:t>
       </w:r>
@@ -300,17 +314,8 @@
           <w:i/>
           <w:iCs/>
         </w:rPr>
-        <w:t>front-</w:t>
-      </w:r>
-      <w:proofErr w:type="spellStart"/>
-      <w:r>
-        <w:rPr>
-          <w:i/>
-          <w:iCs/>
-        </w:rPr>
-        <w:t>end</w:t>
-      </w:r>
-      <w:proofErr w:type="spellEnd"/>
+        <w:t>front-end</w:t>
+      </w:r>
       <w:r>
         <w:t xml:space="preserve"> deve ser amigável, fácil de usar e responsivo em diferentes dispositivos;</w:t>
       </w:r>
@@ -1844,33 +1849,7 @@
                 <w:lang w:eastAsia="pt-BR"/>
                 <w14:ligatures w14:val="none"/>
               </w:rPr>
-              <w:t>4</w:t>
-            </w:r>
-            <w:r>
-              <w:rPr>
-                <w:rFonts w:eastAsia="Times New Roman"/>
-                <w:bCs w:val="0"/>
-                <w:color w:val="000000"/>
-                <w:kern w:val="0"/>
-                <w:sz w:val="20"/>
-                <w:szCs w:val="20"/>
-                <w:lang w:eastAsia="pt-BR"/>
-                <w14:ligatures w14:val="none"/>
-              </w:rPr>
-              <w:t xml:space="preserve"> O sistema </w:t>
-            </w:r>
-            <w:r>
-              <w:rPr>
-                <w:rFonts w:eastAsia="Times New Roman"/>
-                <w:bCs w:val="0"/>
-                <w:color w:val="000000"/>
-                <w:kern w:val="0"/>
-                <w:sz w:val="20"/>
-                <w:szCs w:val="20"/>
-                <w:lang w:eastAsia="pt-BR"/>
-                <w14:ligatures w14:val="none"/>
-              </w:rPr>
-              <w:t>apresenta o tabuleiro com todos os campos vazios para ambos os jogadores</w:t>
+              <w:t>4 O sistema apresenta o tabuleiro com todos os campos vazios para ambos os jogadores</w:t>
             </w:r>
             <w:r>
               <w:rPr>
@@ -2241,46 +2220,7 @@
                 <w:lang w:eastAsia="pt-BR"/>
                 <w14:ligatures w14:val="none"/>
               </w:rPr>
-              <w:t xml:space="preserve"> O </w:t>
-            </w:r>
-            <w:r>
-              <w:rPr>
-                <w:rFonts w:eastAsia="Times New Roman"/>
-                <w:bCs w:val="0"/>
-                <w:color w:val="000000"/>
-                <w:kern w:val="0"/>
-                <w:sz w:val="20"/>
-                <w:szCs w:val="20"/>
-                <w:lang w:eastAsia="pt-BR"/>
-                <w14:ligatures w14:val="none"/>
-              </w:rPr>
-              <w:t>sistema</w:t>
-            </w:r>
-            <w:r>
-              <w:rPr>
-                <w:rFonts w:eastAsia="Times New Roman"/>
-                <w:bCs w:val="0"/>
-                <w:color w:val="000000"/>
-                <w:kern w:val="0"/>
-                <w:sz w:val="20"/>
-                <w:szCs w:val="20"/>
-                <w:lang w:eastAsia="pt-BR"/>
-                <w14:ligatures w14:val="none"/>
-              </w:rPr>
-              <w:t xml:space="preserve"> </w:t>
-            </w:r>
-            <w:r>
-              <w:rPr>
-                <w:rFonts w:eastAsia="Times New Roman"/>
-                <w:bCs w:val="0"/>
-                <w:color w:val="000000"/>
-                <w:kern w:val="0"/>
-                <w:sz w:val="20"/>
-                <w:szCs w:val="20"/>
-                <w:lang w:eastAsia="pt-BR"/>
-                <w14:ligatures w14:val="none"/>
-              </w:rPr>
-              <w:t>interrompe a procura pela partida e retorna o jogador para a tela inicial.</w:t>
+              <w:t xml:space="preserve"> O sistema interrompe a procura pela partida e retorna o jogador para a tela inicial.</w:t>
             </w:r>
           </w:p>
         </w:tc>
@@ -3310,20 +3250,7 @@
                 <w:lang w:eastAsia="pt-BR"/>
                 <w14:ligatures w14:val="none"/>
               </w:rPr>
-              <w:t xml:space="preserve">O sistema </w:t>
-            </w:r>
-            <w:r>
-              <w:rPr>
-                <w:rFonts w:eastAsia="Times New Roman"/>
-                <w:bCs w:val="0"/>
-                <w:color w:val="000000"/>
-                <w:kern w:val="0"/>
-                <w:sz w:val="20"/>
-                <w:szCs w:val="20"/>
-                <w:lang w:eastAsia="pt-BR"/>
-                <w14:ligatures w14:val="none"/>
-              </w:rPr>
-              <w:t>verifica se o campo selecionado está livre</w:t>
+              <w:t>O sistema verifica se o campo selecionado está livre</w:t>
             </w:r>
             <w:r>
               <w:rPr>
@@ -3432,7 +3359,63 @@
                 <w:lang w:eastAsia="pt-BR"/>
                 <w14:ligatures w14:val="none"/>
               </w:rPr>
-              <w:t>Caso a posição esteja livre, se o jogador por o Jogador 1, a posição será preenchida com o X. Caso seja o Jogador 2, será preenchido com o O.</w:t>
+              <w:t xml:space="preserve">Caso a posição esteja livre, se o jogador </w:t>
+            </w:r>
+            <w:proofErr w:type="spellStart"/>
+            <w:r>
+              <w:rPr>
+                <w:rFonts w:eastAsia="Times New Roman"/>
+                <w:bCs w:val="0"/>
+                <w:color w:val="000000"/>
+                <w:kern w:val="0"/>
+                <w:sz w:val="20"/>
+                <w:szCs w:val="20"/>
+                <w:lang w:eastAsia="pt-BR"/>
+                <w14:ligatures w14:val="none"/>
+              </w:rPr>
+              <w:t>por</w:t>
+            </w:r>
+            <w:proofErr w:type="spellEnd"/>
+            <w:r>
+              <w:rPr>
+                <w:rFonts w:eastAsia="Times New Roman"/>
+                <w:bCs w:val="0"/>
+                <w:color w:val="000000"/>
+                <w:kern w:val="0"/>
+                <w:sz w:val="20"/>
+                <w:szCs w:val="20"/>
+                <w:lang w:eastAsia="pt-BR"/>
+                <w14:ligatures w14:val="none"/>
+              </w:rPr>
+              <w:t xml:space="preserve"> o Jogador 1, a posição será preenchida com o X. Caso seja o Jogador 2, será preenchido com o </w:t>
+            </w:r>
+            <w:proofErr w:type="spellStart"/>
+            <w:r>
+              <w:rPr>
+                <w:rFonts w:eastAsia="Times New Roman"/>
+                <w:bCs w:val="0"/>
+                <w:color w:val="000000"/>
+                <w:kern w:val="0"/>
+                <w:sz w:val="20"/>
+                <w:szCs w:val="20"/>
+                <w:lang w:eastAsia="pt-BR"/>
+                <w14:ligatures w14:val="none"/>
+              </w:rPr>
+              <w:t>O</w:t>
+            </w:r>
+            <w:proofErr w:type="spellEnd"/>
+            <w:r>
+              <w:rPr>
+                <w:rFonts w:eastAsia="Times New Roman"/>
+                <w:bCs w:val="0"/>
+                <w:color w:val="000000"/>
+                <w:kern w:val="0"/>
+                <w:sz w:val="20"/>
+                <w:szCs w:val="20"/>
+                <w:lang w:eastAsia="pt-BR"/>
+                <w14:ligatures w14:val="none"/>
+              </w:rPr>
+              <w:t>.</w:t>
             </w:r>
           </w:p>
         </w:tc>
@@ -3612,33 +3595,7 @@
                 <w:lang w:eastAsia="pt-BR"/>
                 <w14:ligatures w14:val="none"/>
               </w:rPr>
-              <w:t>5</w:t>
-            </w:r>
-            <w:r>
-              <w:rPr>
-                <w:rFonts w:eastAsia="Times New Roman"/>
-                <w:bCs w:val="0"/>
-                <w:color w:val="000000"/>
-                <w:kern w:val="0"/>
-                <w:sz w:val="20"/>
-                <w:szCs w:val="20"/>
-                <w:lang w:eastAsia="pt-BR"/>
-                <w14:ligatures w14:val="none"/>
-              </w:rPr>
-              <w:t xml:space="preserve"> </w:t>
-            </w:r>
-            <w:r>
-              <w:rPr>
-                <w:rFonts w:eastAsia="Times New Roman"/>
-                <w:bCs w:val="0"/>
-                <w:color w:val="000000"/>
-                <w:kern w:val="0"/>
-                <w:sz w:val="20"/>
-                <w:szCs w:val="20"/>
-                <w:lang w:eastAsia="pt-BR"/>
-                <w14:ligatures w14:val="none"/>
-              </w:rPr>
-              <w:t>Caso o jogo não tenha terminado, o sistema alterna a vez do jogador.</w:t>
+              <w:t>5 Caso o jogo não tenha terminado, o sistema alterna a vez do jogador.</w:t>
             </w:r>
           </w:p>
         </w:tc>
@@ -4284,20 +4241,7 @@
                 <w:lang w:eastAsia="pt-BR"/>
                 <w14:ligatures w14:val="none"/>
               </w:rPr>
-              <w:t xml:space="preserve">1 O jogador seleciona um campo </w:t>
-            </w:r>
-            <w:r>
-              <w:rPr>
-                <w:rFonts w:eastAsia="Times New Roman"/>
-                <w:bCs w:val="0"/>
-                <w:color w:val="000000"/>
-                <w:kern w:val="0"/>
-                <w:sz w:val="20"/>
-                <w:szCs w:val="20"/>
-                <w:lang w:eastAsia="pt-BR"/>
-                <w14:ligatures w14:val="none"/>
-              </w:rPr>
-              <w:t>no tabuleiro.</w:t>
+              <w:t>1 O jogador seleciona um campo no tabuleiro.</w:t>
             </w:r>
           </w:p>
         </w:tc>
@@ -4413,20 +4357,7 @@
                 <w:lang w:eastAsia="pt-BR"/>
                 <w14:ligatures w14:val="none"/>
               </w:rPr>
-              <w:t>2</w:t>
-            </w:r>
-            <w:r>
-              <w:rPr>
-                <w:rFonts w:eastAsia="Times New Roman"/>
-                <w:bCs w:val="0"/>
-                <w:color w:val="000000"/>
-                <w:kern w:val="0"/>
-                <w:sz w:val="20"/>
-                <w:szCs w:val="20"/>
-                <w:lang w:eastAsia="pt-BR"/>
-                <w14:ligatures w14:val="none"/>
-              </w:rPr>
-              <w:t xml:space="preserve"> O sistema realiza os passos 2 e 3 do fluxo principal. Caso uma das condições de vitória sejam atendidas ou não existirem mais posições livres, o sistema informa o final do jogo.</w:t>
+              <w:t>2 O sistema realiza os passos 2 e 3 do fluxo principal. Caso uma das condições de vitória sejam atendidas ou não existirem mais posições livres, o sistema informa o final do jogo.</w:t>
             </w:r>
           </w:p>
         </w:tc>
@@ -4510,33 +4441,7 @@
                 <w:lang w:eastAsia="pt-BR"/>
                 <w14:ligatures w14:val="none"/>
               </w:rPr>
-              <w:t>3</w:t>
-            </w:r>
-            <w:r>
-              <w:rPr>
-                <w:rFonts w:eastAsia="Times New Roman"/>
-                <w:bCs w:val="0"/>
-                <w:color w:val="000000"/>
-                <w:kern w:val="0"/>
-                <w:sz w:val="20"/>
-                <w:szCs w:val="20"/>
-                <w:lang w:eastAsia="pt-BR"/>
-                <w14:ligatures w14:val="none"/>
-              </w:rPr>
-              <w:t xml:space="preserve"> O sistema </w:t>
-            </w:r>
-            <w:r>
-              <w:rPr>
-                <w:rFonts w:eastAsia="Times New Roman"/>
-                <w:bCs w:val="0"/>
-                <w:color w:val="000000"/>
-                <w:kern w:val="0"/>
-                <w:sz w:val="20"/>
-                <w:szCs w:val="20"/>
-                <w:lang w:eastAsia="pt-BR"/>
-                <w14:ligatures w14:val="none"/>
-              </w:rPr>
-              <w:t xml:space="preserve">registra </w:t>
+              <w:t xml:space="preserve">3 O sistema registra </w:t>
             </w:r>
             <w:r>
               <w:rPr>
@@ -4707,21 +4612,483 @@
     </w:p>
     <w:p>
       <w:pPr>
+        <w:ind w:firstLine="0"/>
+      </w:pPr>
+    </w:p>
+    <w:p>
+      <w:pPr>
+        <w:ind w:firstLine="0"/>
+      </w:pPr>
+    </w:p>
+    <w:p>
+      <w:pPr>
+        <w:ind w:firstLine="0"/>
+      </w:pPr>
+    </w:p>
+    <w:p>
+      <w:pPr>
+        <w:ind w:firstLine="0"/>
+      </w:pPr>
+    </w:p>
+    <w:p>
+      <w:pPr>
+        <w:ind w:firstLine="0"/>
+      </w:pPr>
+    </w:p>
+    <w:p>
+      <w:pPr>
+        <w:ind w:firstLine="0"/>
+      </w:pPr>
+    </w:p>
+    <w:p>
+      <w:pPr>
+        <w:ind w:firstLine="0"/>
+      </w:pPr>
+    </w:p>
+    <w:p>
+      <w:pPr>
+        <w:ind w:firstLine="0"/>
+      </w:pPr>
+    </w:p>
+    <w:p>
+      <w:pPr>
+        <w:ind w:firstLine="0"/>
+      </w:pPr>
+    </w:p>
+    <w:p>
+      <w:pPr>
+        <w:ind w:firstLine="0"/>
+      </w:pPr>
+    </w:p>
+    <w:p>
+      <w:pPr>
+        <w:ind w:firstLine="0"/>
+      </w:pPr>
+    </w:p>
+    <w:p>
+      <w:pPr>
+        <w:ind w:firstLine="0"/>
+      </w:pPr>
+    </w:p>
+    <w:p>
+      <w:pPr>
+        <w:ind w:firstLine="0"/>
+      </w:pPr>
+    </w:p>
+    <w:p>
+      <w:pPr>
+        <w:ind w:firstLine="0"/>
+      </w:pPr>
+    </w:p>
+    <w:p>
+      <w:pPr>
         <w:pStyle w:val="Ttulo1"/>
         <w:ind w:left="284" w:hanging="284"/>
       </w:pPr>
       <w:r>
+        <w:lastRenderedPageBreak/>
         <w:t>ARQUITETURA DA APLICAÇÃO</w:t>
       </w:r>
     </w:p>
     <w:p>
       <w:pPr>
+        <w:rPr>
+          <w:b/>
+          <w:bCs w:val="0"/>
+        </w:rPr>
+      </w:pPr>
+      <w:r>
+        <w:t xml:space="preserve">Para esta aplicação, serão utilizados dois tipos arquiteturas, uma para o </w:t>
+      </w:r>
+      <w:r>
+        <w:rPr>
+          <w:i/>
+          <w:iCs/>
+        </w:rPr>
+        <w:t>front-end</w:t>
+      </w:r>
+      <w:r>
+        <w:t xml:space="preserve"> e outra para o </w:t>
+      </w:r>
+      <w:r>
+        <w:rPr>
+          <w:i/>
+          <w:iCs/>
+        </w:rPr>
+        <w:t>back-end</w:t>
+      </w:r>
+      <w:r>
+        <w:rPr>
+          <w:b/>
+          <w:bCs w:val="0"/>
+        </w:rPr>
+        <w:t>.</w:t>
+      </w:r>
+    </w:p>
+    <w:p>
+      <w:pPr>
         <w:ind w:firstLine="0"/>
-      </w:pPr>
-    </w:p>
-    <w:p>
-      <w:pPr>
+        <w:rPr>
+          <w:b/>
+          <w:bCs w:val="0"/>
+        </w:rPr>
+      </w:pPr>
+    </w:p>
+    <w:p>
+      <w:pPr>
+        <w:pStyle w:val="Ttulo2"/>
+      </w:pPr>
+      <w:r>
+        <w:t>Arquitetura Back-end</w:t>
+      </w:r>
+    </w:p>
+    <w:p>
+      <w:r>
+        <w:t xml:space="preserve">No </w:t>
+      </w:r>
+      <w:r>
+        <w:rPr>
+          <w:i/>
+          <w:iCs/>
+        </w:rPr>
+        <w:t>back-end</w:t>
+      </w:r>
+      <w:r>
+        <w:t>, a arquitetura escolhida foi a arquitetura REST, que ajudará na separação de responsabilidades entre a interface e o armazenamento de dados, além de facilitar a comunicação entre serviços, sem comprometer o desempenho da aplicação</w:t>
+      </w:r>
+      <w:r>
+        <w:t>.</w:t>
+      </w:r>
+      <w:r>
+        <w:t xml:space="preserve"> A Figura 2 demonstra uma visão geral de como essa arquitetura será implementada neste projeto.</w:t>
+      </w:r>
+    </w:p>
+    <w:p/>
+    <w:p>
+      <w:pPr>
+        <w:pStyle w:val="Legenda"/>
+        <w:keepNext/>
         <w:ind w:firstLine="0"/>
+        <w:jc w:val="center"/>
+        <w:rPr>
+          <w:i w:val="0"/>
+          <w:iCs w:val="0"/>
+          <w:color w:val="000000" w:themeColor="text1"/>
+          <w:sz w:val="22"/>
+          <w:szCs w:val="22"/>
+        </w:rPr>
+      </w:pPr>
+      <w:r>
+        <w:rPr>
+          <w:i w:val="0"/>
+          <w:iCs w:val="0"/>
+          <w:color w:val="000000" w:themeColor="text1"/>
+          <w:sz w:val="22"/>
+          <w:szCs w:val="22"/>
+        </w:rPr>
+        <w:t xml:space="preserve">Figura </w:t>
+      </w:r>
+      <w:r>
+        <w:rPr>
+          <w:i w:val="0"/>
+          <w:iCs w:val="0"/>
+          <w:color w:val="000000" w:themeColor="text1"/>
+          <w:sz w:val="22"/>
+          <w:szCs w:val="22"/>
+        </w:rPr>
+        <w:fldChar w:fldCharType="begin"/>
+      </w:r>
+      <w:r>
+        <w:rPr>
+          <w:i w:val="0"/>
+          <w:iCs w:val="0"/>
+          <w:color w:val="000000" w:themeColor="text1"/>
+          <w:sz w:val="22"/>
+          <w:szCs w:val="22"/>
+        </w:rPr>
+        <w:instrText xml:space="preserve"> SEQ Figura \* ARABIC </w:instrText>
+      </w:r>
+      <w:r>
+        <w:rPr>
+          <w:i w:val="0"/>
+          <w:iCs w:val="0"/>
+          <w:color w:val="000000" w:themeColor="text1"/>
+          <w:sz w:val="22"/>
+          <w:szCs w:val="22"/>
+        </w:rPr>
+        <w:fldChar w:fldCharType="separate"/>
+      </w:r>
+      <w:r>
+        <w:rPr>
+          <w:i w:val="0"/>
+          <w:iCs w:val="0"/>
+          <w:noProof/>
+          <w:color w:val="000000" w:themeColor="text1"/>
+          <w:sz w:val="22"/>
+          <w:szCs w:val="22"/>
+        </w:rPr>
+        <w:t>2</w:t>
+      </w:r>
+      <w:r>
+        <w:rPr>
+          <w:i w:val="0"/>
+          <w:iCs w:val="0"/>
+          <w:color w:val="000000" w:themeColor="text1"/>
+          <w:sz w:val="22"/>
+          <w:szCs w:val="22"/>
+        </w:rPr>
+        <w:fldChar w:fldCharType="end"/>
+      </w:r>
+      <w:r>
+        <w:rPr>
+          <w:i w:val="0"/>
+          <w:iCs w:val="0"/>
+          <w:color w:val="000000" w:themeColor="text1"/>
+          <w:sz w:val="22"/>
+          <w:szCs w:val="22"/>
+        </w:rPr>
+        <w:t xml:space="preserve"> - Arquitetura REST do sistema</w:t>
+      </w:r>
+    </w:p>
+    <w:p>
+      <w:pPr>
+        <w:ind w:firstLine="0"/>
+        <w:jc w:val="center"/>
+      </w:pPr>
+      <w:r>
+        <w:rPr>
+          <w:bCs w:val="0"/>
+          <w:noProof/>
+        </w:rPr>
+        <w:drawing>
+          <wp:inline distT="0" distB="0" distL="0" distR="0" wp14:anchorId="77F97F6D" wp14:editId="35D5A18F">
+            <wp:extent cx="2743200" cy="3630733"/>
+            <wp:effectExtent l="0" t="0" r="0" b="0"/>
+            <wp:docPr id="1052009054" name="Imagem 1" descr="Diagrama&#10;&#10;Descrição gerada automaticamente"/>
+            <wp:cNvGraphicFramePr>
+              <a:graphicFrameLocks xmlns:a="http://schemas.openxmlformats.org/drawingml/2006/main" noChangeAspect="1"/>
+            </wp:cNvGraphicFramePr>
+            <a:graphic xmlns:a="http://schemas.openxmlformats.org/drawingml/2006/main">
+              <a:graphicData uri="http://schemas.openxmlformats.org/drawingml/2006/picture">
+                <pic:pic xmlns:pic="http://schemas.openxmlformats.org/drawingml/2006/picture">
+                  <pic:nvPicPr>
+                    <pic:cNvPr id="1052009054" name="Imagem 1" descr="Diagrama&#10;&#10;Descrição gerada automaticamente"/>
+                    <pic:cNvPicPr>
+                      <a:picLocks noChangeAspect="1" noChangeArrowheads="1"/>
+                    </pic:cNvPicPr>
+                  </pic:nvPicPr>
+                  <pic:blipFill>
+                    <a:blip r:embed="rId6" cstate="print">
+                      <a:extLst>
+                        <a:ext uri="{28A0092B-C50C-407E-A947-70E740481C1C}">
+                          <a14:useLocalDpi xmlns:a14="http://schemas.microsoft.com/office/drawing/2010/main" val="0"/>
+                        </a:ext>
+                      </a:extLst>
+                    </a:blip>
+                    <a:srcRect/>
+                    <a:stretch>
+                      <a:fillRect/>
+                    </a:stretch>
+                  </pic:blipFill>
+                  <pic:spPr bwMode="auto">
+                    <a:xfrm>
+                      <a:off x="0" y="0"/>
+                      <a:ext cx="2758778" cy="3651351"/>
+                    </a:xfrm>
+                    <a:prstGeom prst="rect">
+                      <a:avLst/>
+                    </a:prstGeom>
+                    <a:noFill/>
+                    <a:ln>
+                      <a:noFill/>
+                    </a:ln>
+                  </pic:spPr>
+                </pic:pic>
+              </a:graphicData>
+            </a:graphic>
+          </wp:inline>
+        </w:drawing>
+      </w:r>
+    </w:p>
+    <w:p>
+      <w:pPr>
+        <w:ind w:firstLine="0"/>
+        <w:jc w:val="center"/>
+      </w:pPr>
+      <w:r>
+        <w:t>Fonte: Autoria própria (2023</w:t>
+      </w:r>
+    </w:p>
+    <w:p>
+      <w:pPr>
+        <w:ind w:firstLine="0"/>
+      </w:pPr>
+    </w:p>
+    <w:p>
+      <w:r>
+        <w:t xml:space="preserve">Portanto, assim que a interface do sistema realizar uma solicitação, como uma jogada feita pelo usuário, por exemplo, será feito o seguinte fluxo de processamento no </w:t>
+      </w:r>
+      <w:r>
+        <w:rPr>
+          <w:i/>
+          <w:iCs/>
+        </w:rPr>
+        <w:t>back-end</w:t>
+      </w:r>
+      <w:r>
+        <w:t>:</w:t>
+      </w:r>
+    </w:p>
+    <w:p>
+      <w:r>
+        <w:lastRenderedPageBreak/>
+        <w:t xml:space="preserve">- Os </w:t>
+      </w:r>
+      <w:r>
+        <w:rPr>
+          <w:i/>
+          <w:iCs/>
+        </w:rPr>
+        <w:t>controllers</w:t>
+      </w:r>
+      <w:r>
+        <w:t xml:space="preserve"> serão responsáveis por receber as requisições e encaminhá-las para os </w:t>
+      </w:r>
+      <w:r>
+        <w:rPr>
+          <w:i/>
+          <w:iCs/>
+        </w:rPr>
+        <w:t>services</w:t>
+      </w:r>
+      <w:r>
+        <w:t>;</w:t>
+      </w:r>
+    </w:p>
+    <w:p>
+      <w:r>
+        <w:t xml:space="preserve">- Os </w:t>
+      </w:r>
+      <w:r>
+        <w:rPr>
+          <w:i/>
+          <w:iCs/>
+        </w:rPr>
+        <w:t>services</w:t>
+      </w:r>
+      <w:r>
+        <w:t>, por sua vez,</w:t>
+      </w:r>
+      <w:r>
+        <w:t xml:space="preserve"> vão receber a jogada, validar e atualizar o estado do tabuleiro de acordo com as regras do jogo da velha. Após o processamento, o </w:t>
+      </w:r>
+      <w:r>
+        <w:rPr>
+          <w:i/>
+          <w:iCs/>
+        </w:rPr>
+        <w:t>controller</w:t>
+      </w:r>
+      <w:r>
+        <w:t xml:space="preserve"> envia a resposta à interface, exibindo o novo estado do tabuleiro caso a jogada tenha sido realizada com sucesso, ou informando e houve algum vencedor ou se a partida terminou em empate;</w:t>
+      </w:r>
+    </w:p>
+    <w:p>
+      <w:r>
+        <w:t xml:space="preserve">- Ao final de uma partida, existirão métodos dentro dos </w:t>
+      </w:r>
+      <w:r>
+        <w:rPr>
+          <w:i/>
+          <w:iCs/>
+        </w:rPr>
+        <w:t>services</w:t>
+      </w:r>
+      <w:r>
+        <w:t xml:space="preserve"> que se comunicarão com as classes dos </w:t>
+      </w:r>
+      <w:r>
+        <w:rPr>
+          <w:i/>
+          <w:iCs/>
+        </w:rPr>
+        <w:t>repositories</w:t>
+      </w:r>
+      <w:r>
+        <w:t xml:space="preserve">. Com isso, os </w:t>
+      </w:r>
+      <w:r>
+        <w:rPr>
+          <w:i/>
+          <w:iCs/>
+        </w:rPr>
+        <w:t>repositories</w:t>
+      </w:r>
+      <w:r>
+        <w:t xml:space="preserve"> irão acessar e manipular os dados dos jogadores envolvidos para atualizar as respectivas estatísticas de acordo com o resultado.</w:t>
+      </w:r>
+    </w:p>
+    <w:p>
+      <w:r>
+        <w:t>Assim, esse fluxo de processamento garante que as regras do jogo da velha sejam seguidas, que o estado do tabuleiro seja atualizado corretamente e que o jogador tenha uma experiência interativa e responsiva ao fazer suas jogada</w:t>
+      </w:r>
+      <w:r>
+        <w:t>s</w:t>
+      </w:r>
+      <w:r>
+        <w:t>,</w:t>
+      </w:r>
+      <w:r>
+        <w:t xml:space="preserve"> enquanto</w:t>
+      </w:r>
+      <w:r>
+        <w:t xml:space="preserve"> os </w:t>
+      </w:r>
+      <w:r>
+        <w:rPr>
+          <w:i/>
+          <w:iCs/>
+        </w:rPr>
+        <w:t>repositories</w:t>
+      </w:r>
+      <w:r>
+        <w:t xml:space="preserve"> ajudam a armazenar e gerenciar os dados dos jogadores, possibilitando a atualização das estatísticas de acordo com o desfecho das partidas.</w:t>
+      </w:r>
+    </w:p>
+    <w:p>
+      <w:pPr>
+        <w:ind w:firstLine="0"/>
+      </w:pPr>
+    </w:p>
+    <w:p>
+      <w:pPr>
+        <w:pStyle w:val="Ttulo2"/>
+      </w:pPr>
+      <w:r>
+        <w:t>Arquitetura Front-end</w:t>
+      </w:r>
+    </w:p>
+    <w:p>
+      <w:pPr>
+        <w:ind w:firstLine="426"/>
+      </w:pPr>
+      <w:r>
+        <w:t xml:space="preserve">Para a interface, a arquitetura utilizada foi a de desenvolvimento baseado em componentes. </w:t>
+      </w:r>
+      <w:r>
+        <w:t>Os componentes são um dos conceitos centrais do React, permitindo a reutilização de funcionalidades em várias partes do sistema. Além disso, essa abordagem oferece escalabilidade devido à modularidade dos componentes, tornando a manutenção da aplicação mais simples e promovendo o desacoplamento entre suas diferentes partes. Essa separação reduz o risco de efeitos colaterais em caso de falhas.</w:t>
+      </w:r>
+    </w:p>
+    <w:p>
+      <w:pPr>
+        <w:ind w:firstLine="0"/>
+        <w:jc w:val="center"/>
+      </w:pPr>
+    </w:p>
+    <w:p>
+      <w:pPr>
+        <w:ind w:firstLine="0"/>
+        <w:jc w:val="center"/>
       </w:pPr>
     </w:p>
     <w:p>
@@ -4821,7 +5188,6 @@
       <w:r>
         <w:t xml:space="preserve"> Tutorial. </w:t>
       </w:r>
-      <w:proofErr w:type="spellStart"/>
       <w:r>
         <w:rPr>
           <w:b/>
@@ -4829,23 +5195,316 @@
         </w:rPr>
         <w:t>DevMedia</w:t>
       </w:r>
+      <w:r>
+        <w:t>, 2009. Disponível em: &lt;</w:t>
+      </w:r>
+      <w:r>
+        <w:t>https://www.devmedia.com.br/</w:t>
+      </w:r>
+      <w:proofErr w:type="spellStart"/>
+      <w:r>
+        <w:t>junit</w:t>
+      </w:r>
       <w:proofErr w:type="spellEnd"/>
       <w:r>
-        <w:t>, 2009. Disponível em: &lt;</w:t>
-      </w:r>
-      <w:r>
-        <w:t>https://www.devmedia.com.br/</w:t>
+        <w:t>-tutorial/1432</w:t>
+      </w:r>
+      <w:r>
+        <w:t>&gt;. Acesso em: 11 de jul. de 2023.</w:t>
+      </w:r>
+    </w:p>
+    <w:p>
+      <w:pPr>
+        <w:spacing w:line="240" w:lineRule="auto"/>
+        <w:ind w:firstLine="0"/>
+        <w:jc w:val="left"/>
+      </w:pPr>
+      <w:r>
+        <w:t xml:space="preserve">ARQUITETURA REST: Saiba o que é e seus diferenciais. </w:t>
+      </w:r>
+      <w:r>
+        <w:rPr>
+          <w:b/>
+          <w:bCs w:val="0"/>
+        </w:rPr>
+        <w:t>Totvs</w:t>
+      </w:r>
+      <w:r>
+        <w:t>, 2020. Disponível em: &lt;</w:t>
+      </w:r>
+      <w:r>
+        <w:t>https://www.totvs.com/blog/</w:t>
       </w:r>
       <w:proofErr w:type="spellStart"/>
       <w:r>
-        <w:t>junit</w:t>
+        <w:t>developers</w:t>
       </w:r>
       <w:proofErr w:type="spellEnd"/>
       <w:r>
-        <w:t>-tutorial/1432</w:t>
-      </w:r>
-      <w:r>
-        <w:t>&gt;. Acesso em: 11 de jul. de 2023.</w:t>
+        <w:t>/rest/</w:t>
+      </w:r>
+      <w:r>
+        <w:t>&gt;. Acesso em: 19 de jul. de 2023.</w:t>
+      </w:r>
+    </w:p>
+    <w:p>
+      <w:pPr>
+        <w:spacing w:line="240" w:lineRule="auto"/>
+        <w:ind w:firstLine="0"/>
+        <w:jc w:val="left"/>
+      </w:pPr>
+      <w:r>
+        <w:t xml:space="preserve">BUILDING REST services </w:t>
+      </w:r>
+      <w:proofErr w:type="spellStart"/>
+      <w:r>
+        <w:t>with</w:t>
+      </w:r>
+      <w:proofErr w:type="spellEnd"/>
+      <w:r>
+        <w:t xml:space="preserve"> Spring. </w:t>
+      </w:r>
+      <w:r>
+        <w:rPr>
+          <w:b/>
+          <w:bCs w:val="0"/>
+        </w:rPr>
+        <w:t>Spring.io</w:t>
+      </w:r>
+      <w:r>
+        <w:t>, 2023. Disponível em: &lt;</w:t>
+      </w:r>
+      <w:r>
+        <w:t xml:space="preserve"> https://spring.io/guides/tutorials/rest/</w:t>
+      </w:r>
+      <w:r>
+        <w:t>&gt;. Acesso em: 19 de jul. de 2023.</w:t>
+      </w:r>
+    </w:p>
+    <w:p>
+      <w:pPr>
+        <w:spacing w:line="240" w:lineRule="auto"/>
+        <w:ind w:firstLine="0"/>
+        <w:jc w:val="left"/>
+      </w:pPr>
+      <w:r>
+        <w:t xml:space="preserve">LIMA, Guilherme. REST: Conceito e fundamentos. </w:t>
+      </w:r>
+      <w:proofErr w:type="spellStart"/>
+      <w:r>
+        <w:rPr>
+          <w:b/>
+          <w:bCs w:val="0"/>
+        </w:rPr>
+        <w:t>Alura</w:t>
+      </w:r>
+      <w:proofErr w:type="spellEnd"/>
+      <w:r>
+        <w:t>, 2020. Disponível em: &lt;</w:t>
+      </w:r>
+      <w:r>
+        <w:t>https://www.alura.com.br/artigos/rest-conceito-e-fundamentos</w:t>
+      </w:r>
+      <w:r>
+        <w:t>&gt;. Acesso em: 19 de jul. de 2023.</w:t>
+      </w:r>
+    </w:p>
+    <w:p>
+      <w:pPr>
+        <w:spacing w:line="240" w:lineRule="auto"/>
+        <w:ind w:firstLine="0"/>
+        <w:jc w:val="left"/>
+      </w:pPr>
+      <w:r>
+        <w:t xml:space="preserve">REST API </w:t>
+      </w:r>
+      <w:proofErr w:type="spellStart"/>
+      <w:r>
+        <w:t>Documentation</w:t>
+      </w:r>
+      <w:proofErr w:type="spellEnd"/>
+      <w:r>
+        <w:t xml:space="preserve">. </w:t>
+      </w:r>
+      <w:r>
+        <w:rPr>
+          <w:b/>
+          <w:bCs w:val="0"/>
+        </w:rPr>
+        <w:t>IBM</w:t>
+      </w:r>
+      <w:r>
+        <w:t>, 2023. Disponível em:</w:t>
+      </w:r>
+      <w:r>
+        <w:t xml:space="preserve"> </w:t>
+      </w:r>
+      <w:r>
+        <w:t>&lt;</w:t>
+      </w:r>
+      <w:r>
+        <w:t>https://www.ibm.com/docs/en/intelligent-promising?topic=apis-rest-api-documentation</w:t>
+      </w:r>
+      <w:r>
+        <w:t>&gt;.  Acesso em: 19 de jul. de 2023.</w:t>
+      </w:r>
+    </w:p>
+    <w:p>
+      <w:pPr>
+        <w:spacing w:line="240" w:lineRule="auto"/>
+        <w:ind w:firstLine="0"/>
+        <w:jc w:val="left"/>
+      </w:pPr>
+      <w:r>
+        <w:t xml:space="preserve">REST e Java. </w:t>
+      </w:r>
+      <w:r>
+        <w:rPr>
+          <w:b/>
+          <w:bCs w:val="0"/>
+        </w:rPr>
+        <w:t xml:space="preserve">DevMedia, </w:t>
+      </w:r>
+      <w:r>
+        <w:t>2023. Disponível em: &lt;</w:t>
+      </w:r>
+      <w:r>
+        <w:t>https://www.devmedia.com.br/guia/rest-e-java/36819</w:t>
+      </w:r>
+      <w:r>
+        <w:t>&gt;. Acesso em: 19 de jul. de 2023.</w:t>
+      </w:r>
+    </w:p>
+    <w:p>
+      <w:pPr>
+        <w:spacing w:line="240" w:lineRule="auto"/>
+        <w:ind w:firstLine="0"/>
+        <w:jc w:val="left"/>
+      </w:pPr>
+      <w:r>
+        <w:t xml:space="preserve">BARRO, Bruna. O que é DOM e quais suas vantagens. </w:t>
+      </w:r>
+      <w:r>
+        <w:rPr>
+          <w:b/>
+          <w:bCs w:val="0"/>
+        </w:rPr>
+        <w:t>Hostinger Tutoriais</w:t>
+      </w:r>
+      <w:r>
+        <w:t>, 2023. Disponível em: &lt;</w:t>
+      </w:r>
+      <w:r>
+        <w:t>https://www.hostinger.com.br/tutoriais/dom-o-que-e</w:t>
+      </w:r>
+      <w:r>
+        <w:t xml:space="preserve">&gt;. </w:t>
+      </w:r>
+      <w:r>
+        <w:t xml:space="preserve">Acesso em: </w:t>
+      </w:r>
+      <w:r>
+        <w:t>20</w:t>
+      </w:r>
+      <w:r>
+        <w:t xml:space="preserve"> de jul. de 2023.</w:t>
+      </w:r>
+    </w:p>
+    <w:p>
+      <w:pPr>
+        <w:spacing w:line="240" w:lineRule="auto"/>
+        <w:ind w:firstLine="0"/>
+        <w:jc w:val="left"/>
+      </w:pPr>
+      <w:r>
+        <w:t xml:space="preserve">NARDINI, Bruno. </w:t>
+      </w:r>
+      <w:r>
+        <w:t>Como criar componentes React com uma arquitetura escalável usando Atomic Design</w:t>
+      </w:r>
+      <w:r>
+        <w:t>.</w:t>
+      </w:r>
+      <w:r>
+        <w:rPr>
+          <w:b/>
+          <w:bCs w:val="0"/>
+        </w:rPr>
+        <w:t xml:space="preserve"> </w:t>
+      </w:r>
+      <w:proofErr w:type="spellStart"/>
+      <w:r>
+        <w:rPr>
+          <w:b/>
+          <w:bCs w:val="0"/>
+        </w:rPr>
+        <w:t>Medium</w:t>
+      </w:r>
+      <w:proofErr w:type="spellEnd"/>
+      <w:r>
+        <w:t>, 2021. Disponível em: &lt;</w:t>
+      </w:r>
+      <w:r>
+        <w:t xml:space="preserve"> </w:t>
+      </w:r>
+      <w:r>
+        <w:t>https://medium.com/rd-shipit/como-criar-componentes-react-com-uma-arquitetura-escal%C3%A1vel-usando-atomic-design-74a67aaf47e0</w:t>
+      </w:r>
+      <w:r>
+        <w:t xml:space="preserve">&gt;. </w:t>
+      </w:r>
+      <w:r>
+        <w:t>Acesso em: 20 de jul. de 2023.</w:t>
+      </w:r>
+    </w:p>
+    <w:p>
+      <w:pPr>
+        <w:spacing w:line="240" w:lineRule="auto"/>
+        <w:ind w:firstLine="0"/>
+        <w:jc w:val="left"/>
+      </w:pPr>
+      <w:r>
+        <w:t xml:space="preserve">YOUR </w:t>
+      </w:r>
+      <w:proofErr w:type="spellStart"/>
+      <w:r>
+        <w:t>first</w:t>
+      </w:r>
+      <w:proofErr w:type="spellEnd"/>
+      <w:r>
+        <w:t xml:space="preserve"> </w:t>
+      </w:r>
+      <w:proofErr w:type="spellStart"/>
+      <w:r>
+        <w:t>component</w:t>
+      </w:r>
+      <w:proofErr w:type="spellEnd"/>
+      <w:r>
+        <w:t xml:space="preserve">. </w:t>
+      </w:r>
+      <w:proofErr w:type="spellStart"/>
+      <w:r>
+        <w:rPr>
+          <w:b/>
+          <w:bCs w:val="0"/>
+        </w:rPr>
+        <w:t>React.dev</w:t>
+      </w:r>
+      <w:proofErr w:type="spellEnd"/>
+      <w:r>
+        <w:t>, 2023. Disponível em: &lt;</w:t>
+      </w:r>
+      <w:r>
+        <w:t xml:space="preserve"> </w:t>
+      </w:r>
+      <w:r>
+        <w:t>https://react.dev/learn/your-first-component</w:t>
+      </w:r>
+      <w:r>
+        <w:t xml:space="preserve">&gt;. </w:t>
+      </w:r>
+      <w:r>
+        <w:t>Acesso em: 20 de jul. de 2023.</w:t>
       </w:r>
     </w:p>
     <w:p>

</xml_diff>